<commit_message>
Rapport + Partie UX
Améliorations des couleurs, nouvelle partie completée, amélioration des personas
</commit_message>
<xml_diff>
--- a/Rapport_ShootMeUp_GHE.docx
+++ b/Rapport_ShootMeUp_GHE.docx
@@ -5935,7 +5935,13 @@
         <w:pStyle w:val="Retraitcorpsdetexte3"/>
       </w:pPr>
       <w:r>
-        <w:t>Au moment de choisir le langage de programmation que j’allais utiliser, j’ai testé la programmation en C# en console et aussi avec WindForms. J’ai trouvé sympa l’option de faire avec WindForms puisque c’était cool le fait de pouvoir changer la forme avec des images ou icones, mais j’ai fini pour choisir la programmation en console, le niveau d’éco-conception est beaucoup prise en compte avec lorsqu’on n’utilise pas d’images pour, on s’évite des classes supplémentaires pour la partie WindForms, et aussi si on veut, on peut créer un jeu simple.</w:t>
+        <w:t>Au moment de choisir le langage de programmation que j’allais utiliser, j’ai testé la programmation en C# en console et aussi avec WindForms. J’ai trouvé sympa l’option de faire avec WindForms puisque c’était cool le fait de pouvoir changer la forme avec des images ou ic</w:t>
+      </w:r>
+      <w:r>
+        <w:t>ô</w:t>
+      </w:r>
+      <w:r>
+        <w:t>nes, mais j’ai fini pour choisir la programmation en console, le niveau d’éco-conception est beaucoup prise en compte avec lorsqu’on n’utilise pas d’images pour, on s’évite des classes supplémentaires pour la partie WindForms, et aussi si on veut, on peut créer un jeu simple.</w:t>
       </w:r>
     </w:p>
     <w:p>
@@ -5981,26 +5987,105 @@
       <w:pPr>
         <w:pStyle w:val="Retraitcorpsdetexte"/>
       </w:pPr>
-      <w:proofErr w:type="spellStart"/>
-      <w:r>
-        <w:t>Indicape</w:t>
-      </w:r>
-      <w:proofErr w:type="spellEnd"/>
-      <w:r>
-        <w:t xml:space="preserve">-mode contraste-agrandir </w:t>
-      </w:r>
     </w:p>
     <w:p>
       <w:pPr>
         <w:pStyle w:val="Retraitcorpsdetexte"/>
       </w:pPr>
+      <w:r>
+        <w:t xml:space="preserve">L’implémentation d’accessibilité </w:t>
+      </w:r>
+      <w:r>
+        <w:t>a été bien pensé pour les gens qui sont âgé et/ou des problèmes de vision, par exemple pour m</w:t>
+      </w:r>
+      <w:r>
+        <w:t>es</w:t>
+      </w:r>
+      <w:r>
+        <w:t xml:space="preserve"> persona</w:t>
+      </w:r>
+      <w:r>
+        <w:t>s</w:t>
+      </w:r>
+      <w:r>
+        <w:t xml:space="preserve"> </w:t>
+      </w:r>
+      <w:r>
+        <w:t>Jean-Michel</w:t>
+      </w:r>
+      <w:r>
+        <w:t xml:space="preserve"> Guignard</w:t>
+      </w:r>
+      <w:r>
+        <w:t xml:space="preserve"> et Thomas Gonzalez</w:t>
+      </w:r>
+      <w:r>
+        <w:t xml:space="preserve">, </w:t>
+      </w:r>
+      <w:r>
+        <w:t>eux</w:t>
+      </w:r>
+      <w:r>
+        <w:t xml:space="preserve"> </w:t>
+      </w:r>
+      <w:r>
+        <w:t>sont</w:t>
+      </w:r>
+      <w:r>
+        <w:t xml:space="preserve"> </w:t>
+      </w:r>
+      <w:r>
+        <w:t xml:space="preserve">des hommes </w:t>
+      </w:r>
+      <w:r>
+        <w:t xml:space="preserve">avec des difficultés avec les polices trop petites, donc j’ai implémenté un bouton </w:t>
+      </w:r>
+      <w:r>
+        <w:t xml:space="preserve">au menu principal </w:t>
+      </w:r>
+      <w:r>
+        <w:t xml:space="preserve">avec lequel la police des textes du jeu se mettront en gras et augmenteront plus </w:t>
+      </w:r>
+      <w:r>
+        <w:t>3</w:t>
+      </w:r>
+      <w:r>
+        <w:t>.</w:t>
+      </w:r>
+      <w:r>
+        <w:t xml:space="preserve"> En plus, les couleurs les permettront de bien visualiser les objets et les textes</w:t>
+      </w:r>
+      <w:r>
+        <w:t>.</w:t>
+      </w:r>
+    </w:p>
+    <w:p>
+      <w:pPr>
+        <w:pStyle w:val="Retraitcorpsdetexte"/>
+      </w:pPr>
+    </w:p>
+    <w:p>
+      <w:pPr>
+        <w:rPr>
+          <w:rFonts w:asciiTheme="majorHAnsi" w:hAnsiTheme="majorHAnsi" w:cs="Arial"/>
+          <w:b/>
+          <w:bCs/>
+          <w:iCs/>
+          <w:sz w:val="28"/>
+          <w:szCs w:val="28"/>
+        </w:rPr>
+      </w:pPr>
+      <w:bookmarkStart w:id="18" w:name="_Toc178926954"/>
+      <w:r>
+        <w:br w:type="page"/>
+      </w:r>
     </w:p>
     <w:p>
       <w:pPr>
         <w:pStyle w:val="Titre2"/>
       </w:pPr>
-      <w:bookmarkStart w:id="18" w:name="_Toc178926954"/>
-      <w:r>
+      <w:r>
+        <w:lastRenderedPageBreak/>
         <w:t>Conception</w:t>
       </w:r>
       <w:bookmarkEnd w:id="18"/>
@@ -6059,7 +6144,7 @@
         </w:numPr>
       </w:pPr>
       <w:r>
-        <w:t>Menu principal</w:t>
+        <w:t>Jeu en cours</w:t>
       </w:r>
     </w:p>
     <w:p>
@@ -6072,7 +6157,7 @@
           <w:noProof/>
         </w:rPr>
         <w:drawing>
-          <wp:anchor distT="0" distB="0" distL="114300" distR="114300" simplePos="0" relativeHeight="251661824" behindDoc="0" locked="0" layoutInCell="1" allowOverlap="1" wp14:anchorId="7A906AF8" wp14:editId="536C96B8">
+          <wp:anchor distT="0" distB="0" distL="114300" distR="114300" simplePos="0" relativeHeight="251661824" behindDoc="0" locked="0" layoutInCell="1" allowOverlap="1" wp14:anchorId="7A906AF8" wp14:editId="7CE5944D">
             <wp:simplePos x="0" y="0"/>
             <wp:positionH relativeFrom="column">
               <wp:posOffset>1274445</wp:posOffset>
@@ -6214,8 +6299,7 @@
         </w:numPr>
       </w:pPr>
       <w:r>
-        <w:lastRenderedPageBreak/>
-        <w:t>Jeu en cours</w:t>
+        <w:t>Menu principal</w:t>
       </w:r>
     </w:p>
     <w:p>
@@ -6228,23 +6312,23 @@
           <w:noProof/>
         </w:rPr>
         <w:drawing>
-          <wp:anchor distT="0" distB="0" distL="114300" distR="114300" simplePos="0" relativeHeight="251660800" behindDoc="0" locked="0" layoutInCell="1" allowOverlap="1" wp14:anchorId="020EB0AF" wp14:editId="4E436039">
+          <wp:anchor distT="0" distB="0" distL="114300" distR="114300" simplePos="0" relativeHeight="251660800" behindDoc="0" locked="0" layoutInCell="1" allowOverlap="1" wp14:anchorId="020EB0AF" wp14:editId="166D3895">
             <wp:simplePos x="0" y="0"/>
             <wp:positionH relativeFrom="column">
-              <wp:posOffset>1299210</wp:posOffset>
+              <wp:posOffset>1309370</wp:posOffset>
             </wp:positionH>
             <wp:positionV relativeFrom="paragraph">
-              <wp:posOffset>130175</wp:posOffset>
+              <wp:posOffset>131445</wp:posOffset>
             </wp:positionV>
-            <wp:extent cx="3957320" cy="2813685"/>
-            <wp:effectExtent l="19050" t="19050" r="24130" b="24765"/>
+            <wp:extent cx="3935095" cy="2813685"/>
+            <wp:effectExtent l="19050" t="19050" r="27305" b="24765"/>
             <wp:wrapThrough wrapText="bothSides">
               <wp:wrapPolygon edited="0">
-                <wp:start x="-104" y="-146"/>
-                <wp:lineTo x="-104" y="21644"/>
-                <wp:lineTo x="21628" y="21644"/>
-                <wp:lineTo x="21628" y="-146"/>
-                <wp:lineTo x="-104" y="-146"/>
+                <wp:start x="-105" y="-146"/>
+                <wp:lineTo x="-105" y="21644"/>
+                <wp:lineTo x="21645" y="21644"/>
+                <wp:lineTo x="21645" y="-146"/>
+                <wp:lineTo x="-105" y="-146"/>
               </wp:wrapPolygon>
             </wp:wrapThrough>
             <wp:docPr id="5" name="Image 5"/>
@@ -6255,20 +6339,19 @@
               <a:graphicData uri="http://schemas.openxmlformats.org/drawingml/2006/picture">
                 <pic:pic xmlns:pic="http://schemas.openxmlformats.org/drawingml/2006/picture">
                   <pic:nvPicPr>
-                    <pic:cNvPr id="0" name="Picture 10"/>
+                    <pic:cNvPr id="5" name="Image 5"/>
                     <pic:cNvPicPr>
                       <a:picLocks noChangeAspect="1" noChangeArrowheads="1"/>
                     </pic:cNvPicPr>
                   </pic:nvPicPr>
                   <pic:blipFill>
-                    <a:blip r:embed="rId21" cstate="print">
+                    <a:blip r:embed="rId21">
                       <a:extLst>
                         <a:ext uri="{28A0092B-C50C-407E-A947-70E740481C1C}">
                           <a14:useLocalDpi xmlns:a14="http://schemas.microsoft.com/office/drawing/2010/main" val="0"/>
                         </a:ext>
                       </a:extLst>
                     </a:blip>
-                    <a:srcRect/>
                     <a:stretch>
                       <a:fillRect/>
                     </a:stretch>
@@ -6276,7 +6359,7 @@
                   <pic:spPr bwMode="auto">
                     <a:xfrm>
                       <a:off x="0" y="0"/>
-                      <a:ext cx="3957320" cy="2813685"/>
+                      <a:ext cx="3935095" cy="2813685"/>
                     </a:xfrm>
                     <a:prstGeom prst="rect">
                       <a:avLst/>
@@ -6380,6 +6463,7 @@
         </w:numPr>
       </w:pPr>
       <w:r>
+        <w:lastRenderedPageBreak/>
         <w:t>Fin de jeu</w:t>
       </w:r>
     </w:p>
@@ -6540,7 +6624,6 @@
         </w:numPr>
       </w:pPr>
       <w:r>
-        <w:lastRenderedPageBreak/>
         <w:t>Editeur de niveau</w:t>
       </w:r>
     </w:p>
@@ -6554,23 +6637,23 @@
           <w:noProof/>
         </w:rPr>
         <w:drawing>
-          <wp:anchor distT="0" distB="0" distL="114300" distR="114300" simplePos="0" relativeHeight="251663872" behindDoc="0" locked="0" layoutInCell="1" allowOverlap="1" wp14:anchorId="43CEC64E" wp14:editId="60226FA5">
+          <wp:anchor distT="0" distB="0" distL="114300" distR="114300" simplePos="0" relativeHeight="251663872" behindDoc="0" locked="0" layoutInCell="1" allowOverlap="1" wp14:anchorId="43CEC64E" wp14:editId="3D9CFB24">
             <wp:simplePos x="0" y="0"/>
             <wp:positionH relativeFrom="column">
-              <wp:posOffset>1316355</wp:posOffset>
+              <wp:posOffset>1354455</wp:posOffset>
             </wp:positionH>
             <wp:positionV relativeFrom="paragraph">
-              <wp:posOffset>120650</wp:posOffset>
+              <wp:posOffset>120015</wp:posOffset>
             </wp:positionV>
-            <wp:extent cx="4051300" cy="2880360"/>
-            <wp:effectExtent l="19050" t="19050" r="25400" b="15240"/>
+            <wp:extent cx="3963670" cy="2880360"/>
+            <wp:effectExtent l="19050" t="19050" r="17780" b="15240"/>
             <wp:wrapThrough wrapText="bothSides">
               <wp:wrapPolygon edited="0">
-                <wp:start x="-102" y="-143"/>
-                <wp:lineTo x="-102" y="21571"/>
-                <wp:lineTo x="21634" y="21571"/>
-                <wp:lineTo x="21634" y="-143"/>
-                <wp:lineTo x="-102" y="-143"/>
+                <wp:start x="-104" y="-143"/>
+                <wp:lineTo x="-104" y="21571"/>
+                <wp:lineTo x="21593" y="21571"/>
+                <wp:lineTo x="21593" y="-143"/>
+                <wp:lineTo x="-104" y="-143"/>
               </wp:wrapPolygon>
             </wp:wrapThrough>
             <wp:docPr id="8" name="Image 8"/>
@@ -6581,20 +6664,19 @@
               <a:graphicData uri="http://schemas.openxmlformats.org/drawingml/2006/picture">
                 <pic:pic xmlns:pic="http://schemas.openxmlformats.org/drawingml/2006/picture">
                   <pic:nvPicPr>
-                    <pic:cNvPr id="0" name="Picture 17"/>
+                    <pic:cNvPr id="8" name="Image 8"/>
                     <pic:cNvPicPr>
                       <a:picLocks noChangeAspect="1" noChangeArrowheads="1"/>
                     </pic:cNvPicPr>
                   </pic:nvPicPr>
                   <pic:blipFill>
-                    <a:blip r:embed="rId23" cstate="print">
+                    <a:blip r:embed="rId23">
                       <a:extLst>
                         <a:ext uri="{28A0092B-C50C-407E-A947-70E740481C1C}">
                           <a14:useLocalDpi xmlns:a14="http://schemas.microsoft.com/office/drawing/2010/main" val="0"/>
                         </a:ext>
                       </a:extLst>
                     </a:blip>
-                    <a:srcRect/>
                     <a:stretch>
                       <a:fillRect/>
                     </a:stretch>
@@ -6602,7 +6684,7 @@
                   <pic:spPr bwMode="auto">
                     <a:xfrm>
                       <a:off x="0" y="0"/>
-                      <a:ext cx="4051300" cy="2880360"/>
+                      <a:ext cx="3963670" cy="2880360"/>
                     </a:xfrm>
                     <a:prstGeom prst="rect">
                       <a:avLst/>
@@ -7018,24 +7100,6 @@
       <w:r>
         <w:t xml:space="preserve"> </w:t>
       </w:r>
-      <w:r>
-        <w:rPr>
-          <w:highlight w:val="yellow"/>
-        </w:rPr>
-        <w:t>(COULEUR BLEU</w:t>
-      </w:r>
-      <w:r>
-        <w:rPr>
-          <w:highlight w:val="yellow"/>
-        </w:rPr>
-        <w:t xml:space="preserve"> – Niveau Vitesse</w:t>
-      </w:r>
-      <w:r>
-        <w:rPr>
-          <w:highlight w:val="yellow"/>
-        </w:rPr>
-        <w:t>)</w:t>
-      </w:r>
     </w:p>
     <w:p>
       <w:pPr>
@@ -7047,23 +7111,23 @@
           <w:noProof/>
         </w:rPr>
         <w:drawing>
-          <wp:anchor distT="0" distB="0" distL="114300" distR="114300" simplePos="0" relativeHeight="251668992" behindDoc="1" locked="0" layoutInCell="1" allowOverlap="1" wp14:anchorId="4C315804" wp14:editId="008DA03C">
+          <wp:anchor distT="0" distB="0" distL="114300" distR="114300" simplePos="0" relativeHeight="251668992" behindDoc="1" locked="0" layoutInCell="1" allowOverlap="1" wp14:anchorId="4C315804" wp14:editId="36CC9E3B">
             <wp:simplePos x="0" y="0"/>
             <wp:positionH relativeFrom="column">
-              <wp:posOffset>1442085</wp:posOffset>
+              <wp:posOffset>1439199</wp:posOffset>
             </wp:positionH>
             <wp:positionV relativeFrom="paragraph">
-              <wp:posOffset>92710</wp:posOffset>
+              <wp:posOffset>117187</wp:posOffset>
             </wp:positionV>
-            <wp:extent cx="4097020" cy="2914015"/>
-            <wp:effectExtent l="19050" t="19050" r="17780" b="19685"/>
+            <wp:extent cx="4097020" cy="2863790"/>
+            <wp:effectExtent l="19050" t="19050" r="17780" b="13335"/>
             <wp:wrapTight wrapText="bothSides">
               <wp:wrapPolygon edited="0">
-                <wp:start x="-100" y="-141"/>
-                <wp:lineTo x="-100" y="21605"/>
-                <wp:lineTo x="21593" y="21605"/>
-                <wp:lineTo x="21593" y="-141"/>
-                <wp:lineTo x="-100" y="-141"/>
+                <wp:start x="-100" y="-144"/>
+                <wp:lineTo x="-100" y="21557"/>
+                <wp:lineTo x="21593" y="21557"/>
+                <wp:lineTo x="21593" y="-144"/>
+                <wp:lineTo x="-100" y="-144"/>
               </wp:wrapPolygon>
             </wp:wrapTight>
             <wp:docPr id="13" name="Image 13"/>
@@ -7074,7 +7138,7 @@
               <a:graphicData uri="http://schemas.openxmlformats.org/drawingml/2006/picture">
                 <pic:pic xmlns:pic="http://schemas.openxmlformats.org/drawingml/2006/picture">
                   <pic:nvPicPr>
-                    <pic:cNvPr id="0" name="Picture 27"/>
+                    <pic:cNvPr id="13" name="Image 13"/>
                     <pic:cNvPicPr>
                       <a:picLocks noChangeAspect="1" noChangeArrowheads="1"/>
                     </pic:cNvPicPr>
@@ -7087,7 +7151,6 @@
                         </a:ext>
                       </a:extLst>
                     </a:blip>
-                    <a:srcRect/>
                     <a:stretch>
                       <a:fillRect/>
                     </a:stretch>
@@ -7095,7 +7158,7 @@
                   <pic:spPr bwMode="auto">
                     <a:xfrm>
                       <a:off x="0" y="0"/>
-                      <a:ext cx="4097020" cy="2914015"/>
+                      <a:ext cx="4097020" cy="2863790"/>
                     </a:xfrm>
                     <a:prstGeom prst="rect">
                       <a:avLst/>
@@ -8613,7 +8676,7 @@
         <v:path o:extrusionok="f" gradientshapeok="t" o:connecttype="rect"/>
         <o:lock v:ext="edit" aspectratio="t"/>
       </v:shapetype>
-      <v:shape id="_x0000_i1041" type="#_x0000_t75" style="width:11.45pt;height:11.45pt" o:bullet="t">
+      <v:shape id="_x0000_i1053" type="#_x0000_t75" style="width:11.45pt;height:11.45pt" o:bullet="t">
         <v:imagedata r:id="rId1" o:title="BD10263_"/>
       </v:shape>
     </w:pict>

</xml_diff>

<commit_message>
Correction de grammaire - Rapport UX
</commit_message>
<xml_diff>
--- a/Rapport_ShootMeUp_GHE.docx
+++ b/Rapport_ShootMeUp_GHE.docx
@@ -132,7 +132,6 @@
         </w:rPr>
       </w:pPr>
       <w:proofErr w:type="spellStart"/>
-      <w:proofErr w:type="gramStart"/>
       <w:r>
         <w:rPr>
           <w:b/>
@@ -150,7 +149,6 @@
         </w:rPr>
         <w:t xml:space="preserve"> :</w:t>
       </w:r>
-      <w:proofErr w:type="gramEnd"/>
       <w:r>
         <w:rPr>
           <w:lang w:val="es-PE"/>
@@ -5762,7 +5760,7 @@
         <w:t xml:space="preserve">st composé de couleurs plutôt vifs </w:t>
       </w:r>
       <w:r>
-        <w:t>grâce à l’outils « </w:t>
+        <w:t>grâce à l’outil « </w:t>
       </w:r>
       <w:hyperlink r:id="rId17" w:history="1">
         <w:r>
@@ -5919,7 +5917,13 @@
         <w:pStyle w:val="Retraitcorpsdetexte"/>
       </w:pPr>
       <w:r>
-        <w:t>L’éco-conception dans ce projet est bien pris en compte, dès la partie programmation jusqu’à la partie UX. Voici deux pratiques d’éco-conceptio</w:t>
+        <w:t>L’éco-conception dans ce projet est bien pris</w:t>
+      </w:r>
+      <w:r>
+        <w:t>e</w:t>
+      </w:r>
+      <w:r>
+        <w:t xml:space="preserve"> en compte, dès la partie programmation jusqu’à la partie UX. Voici deux pratiques d’éco-conceptio</w:t>
       </w:r>
       <w:r>
         <w:t>n mises en place pour ce projet.</w:t>
@@ -5960,7 +5964,13 @@
         <w:pStyle w:val="Retraitcorpsdetexte3"/>
       </w:pPr>
       <w:r>
-        <w:t xml:space="preserve">L’utilisation de ce jeu est simple et intuitive. Au moment qu’on lance le jeu, on peut se rendre compte au menu principal il y a des instructions pour savoir avec quelles touches on peut jouer et ils sont avec une couleur qu’on peut bien visualiser </w:t>
+        <w:t>L’utilisation de ce jeu est simple et intuitive. Au moment qu’on lance le jeu, on peut se rendre compte au menu principal il y a des instructions pour savoir avec quelles touches</w:t>
+      </w:r>
+      <w:r>
+        <w:t xml:space="preserve">, </w:t>
+      </w:r>
+      <w:r>
+        <w:t xml:space="preserve">on peut jouer et ils sont avec une couleur qu’on peut bien visualiser </w:t>
       </w:r>
       <w:r>
         <w:t xml:space="preserve">comment interagir avec ce jeu. </w:t>
@@ -6019,15 +6029,25 @@
         <w:t>Thomas Gonzalez</w:t>
       </w:r>
       <w:r>
-        <w:t xml:space="preserve"> est un professeur qui aimerait plutôt se détendre et se reconnecter avec des jeux qu’il jouait quand il était jeune. </w:t>
-      </w:r>
-      <w:proofErr w:type="gramStart"/>
-      <w:r>
-        <w:t>Par contre</w:t>
-      </w:r>
-      <w:proofErr w:type="gramEnd"/>
-      <w:r>
-        <w:t>, il a des difficultés avec les polices trop petites et aussi il a la peine avec les nouvelles dispositions des touches qui chaque fois sont implémentés dans chaque nouveaux jeu. Donc, pour lui j’ai implémenté un bouton au menu principal pour qu’il puisse cliquer et augmenter la taille des polices et aussi mettre en gras les éléments du jeu et pour la partie des touches, j’ai implémenté une option sur le menu principal ou l’utilisateur aura le choix de changer ses touches pour interagir avec le jeu.</w:t>
+        <w:t xml:space="preserve"> est un professeur qui aimerait plutôt se détendre et se reconnecter avec des jeux qu’il jouait quand il était jeune. Par contre, il a des difficultés avec les polices trop petites et aussi</w:t>
+      </w:r>
+      <w:r>
+        <w:t>,</w:t>
+      </w:r>
+      <w:r>
+        <w:t xml:space="preserve"> il a la peine avec les nouvelles dispositions des touches qui chaque fois sont implémenté</w:t>
+      </w:r>
+      <w:r>
+        <w:t>e</w:t>
+      </w:r>
+      <w:r>
+        <w:t>s dans chaque nouveau jeu. Donc, pour lui</w:t>
+      </w:r>
+      <w:r>
+        <w:t>,</w:t>
+      </w:r>
+      <w:r>
+        <w:t xml:space="preserve"> j’ai implémenté un bouton au menu principal pour qu’il puisse cliquer et augmenter la taille des polices et aussi mettre en gras les éléments du jeu et pour la partie des touches, j’ai implémenté une option sur le menu principal ou l’utilisateur aura le choix de changer ses touches pour interagir avec le jeu.</w:t>
       </w:r>
     </w:p>
     <w:p>
@@ -7279,6 +7299,9 @@
         <w:pStyle w:val="Retraitcorpsdetexte3"/>
       </w:pPr>
       <w:r>
+        <w:rPr>
+          <w:noProof/>
+        </w:rPr>
         <w:drawing>
           <wp:anchor distT="0" distB="0" distL="114300" distR="114300" simplePos="0" relativeHeight="251670016" behindDoc="0" locked="0" layoutInCell="1" allowOverlap="1" wp14:anchorId="148EFF1D" wp14:editId="0CAC1A9B">
             <wp:simplePos x="0" y="0"/>
@@ -7381,6 +7404,9 @@
         <w:pStyle w:val="Retraitcorpsdetexte3"/>
       </w:pPr>
       <w:r>
+        <w:rPr>
+          <w:noProof/>
+        </w:rPr>
         <w:drawing>
           <wp:anchor distT="0" distB="0" distL="114300" distR="114300" simplePos="0" relativeHeight="251671040" behindDoc="0" locked="0" layoutInCell="1" allowOverlap="1" wp14:anchorId="64D9413C" wp14:editId="1387A27D">
             <wp:simplePos x="0" y="0"/>
@@ -7566,7 +7592,19 @@
         <w:t>ça</w:t>
       </w:r>
       <w:r>
-        <w:t xml:space="preserve"> marchait puis comment c’était un projet de plusieurs semaines et un projet groupal de trois projets, alors je me suis dit que séparer un fichier par chaque partie du projet serait bien.</w:t>
+        <w:t xml:space="preserve"> marchait puis comment c’était un projet de plusieurs semaines et un projet </w:t>
+      </w:r>
+      <w:r>
+        <w:t>regroupe</w:t>
+      </w:r>
+      <w:r>
+        <w:t xml:space="preserve"> trois</w:t>
+      </w:r>
+      <w:r>
+        <w:t xml:space="preserve"> autres</w:t>
+      </w:r>
+      <w:r>
+        <w:t xml:space="preserve"> projets, alors je me suis dit que séparer un fichier par chaque partie du projet serait bien.</w:t>
       </w:r>
     </w:p>
     <w:p>
@@ -7634,7 +7672,13 @@
         <w:t xml:space="preserve"> sur ma maquette </w:t>
       </w:r>
       <w:r>
-        <w:t>d’haute-fidélité</w:t>
+        <w:t>d</w:t>
+      </w:r>
+      <w:r>
+        <w:t xml:space="preserve">e </w:t>
+      </w:r>
+      <w:r>
+        <w:t>haute-fidélité</w:t>
       </w:r>
       <w:r>
         <w:t>.</w:t>
@@ -7986,13 +8030,8 @@
       <w:r>
         <w:t>jeu (</w:t>
       </w:r>
-      <w:proofErr w:type="gramStart"/>
-      <w:r>
-        <w:t>ex:</w:t>
-      </w:r>
-      <w:proofErr w:type="gramEnd"/>
-      <w:r>
-        <w:t xml:space="preserve"> si vous aurez 10 ennemis, nous devons retrouvez ces 10 ennemis dans votre jeu de données. Idem pour les obstacles, etc.)</w:t>
+      <w:r>
+        <w:t>ex: si vous aurez 10 ennemis, nous devons retrouvez ces 10 ennemis dans votre jeu de données. Idem pour les obstacles, etc.)</w:t>
       </w:r>
     </w:p>
     <w:p>
@@ -8235,33 +8274,7 @@
               </w14:solidFill>
             </w14:textFill>
           </w:rPr>
-          <w:t xml:space="preserve">ASCII Art </w:t>
-        </w:r>
-        <w:r>
-          <w:rPr>
-            <w:rStyle w:val="Lienhypertexte"/>
-            <w14:textFill>
-              <w14:solidFill>
-                <w14:srgbClr w14:val="0000FF">
-                  <w14:lumMod w14:val="10000"/>
-                </w14:srgbClr>
-              </w14:solidFill>
-            </w14:textFill>
-          </w:rPr>
-          <w:t>A</w:t>
-        </w:r>
-        <w:r>
-          <w:rPr>
-            <w:rStyle w:val="Lienhypertexte"/>
-            <w14:textFill>
-              <w14:solidFill>
-                <w14:srgbClr w14:val="0000FF">
-                  <w14:lumMod w14:val="10000"/>
-                </w14:srgbClr>
-              </w14:solidFill>
-            </w14:textFill>
-          </w:rPr>
-          <w:t>rchive</w:t>
+          <w:t>ASCII Art Archive</w:t>
         </w:r>
       </w:hyperlink>
     </w:p>
@@ -8975,7 +8988,7 @@
         <v:path o:extrusionok="f" gradientshapeok="t" o:connecttype="rect"/>
         <o:lock v:ext="edit" aspectratio="t"/>
       </v:shapetype>
-      <v:shape id="_x0000_i1042" type="#_x0000_t75" style="width:11.45pt;height:11.45pt" o:bullet="t">
+      <v:shape id="_x0000_i1030" type="#_x0000_t75" style="width:11.55pt;height:11.55pt" o:bullet="t">
         <v:imagedata r:id="rId1" o:title="BD10263_"/>
       </v:shape>
     </w:pict>
@@ -15765,12 +15778,14 @@
 </file>
 
 <file path=customXml/item2.xml><?xml version="1.0" encoding="utf-8"?>
-<?mso-contentType ?>
-<FormTemplates xmlns="http://schemas.microsoft.com/sharepoint/v3/contenttype/forms">
-  <Display>DocumentLibraryForm</Display>
-  <Edit>DocumentLibraryForm</Edit>
-  <New>DocumentLibraryForm</New>
-</FormTemplates>
+<p:properties xmlns:p="http://schemas.microsoft.com/office/2006/metadata/properties" xmlns:xsi="http://www.w3.org/2001/XMLSchema-instance" xmlns:pc="http://schemas.microsoft.com/office/infopath/2007/PartnerControls">
+  <documentManagement>
+    <lcf76f155ced4ddcb4097134ff3c332f xmlns="bf2f2df3-a963-4452-b0e7-67dabc627c35">
+      <Terms xmlns="http://schemas.microsoft.com/office/infopath/2007/PartnerControls"/>
+    </lcf76f155ced4ddcb4097134ff3c332f>
+    <TaxCatchAll xmlns="f7d9f5a6-831d-4621-8c77-cbcaf993e406" xsi:nil="true"/>
+  </documentManagement>
+</p:properties>
 </file>
 
 <file path=customXml/item3.xml><?xml version="1.0" encoding="utf-8"?>
@@ -16003,14 +16018,12 @@
 </file>
 
 <file path=customXml/item4.xml><?xml version="1.0" encoding="utf-8"?>
-<p:properties xmlns:p="http://schemas.microsoft.com/office/2006/metadata/properties" xmlns:xsi="http://www.w3.org/2001/XMLSchema-instance" xmlns:pc="http://schemas.microsoft.com/office/infopath/2007/PartnerControls">
-  <documentManagement>
-    <lcf76f155ced4ddcb4097134ff3c332f xmlns="bf2f2df3-a963-4452-b0e7-67dabc627c35">
-      <Terms xmlns="http://schemas.microsoft.com/office/infopath/2007/PartnerControls"/>
-    </lcf76f155ced4ddcb4097134ff3c332f>
-    <TaxCatchAll xmlns="f7d9f5a6-831d-4621-8c77-cbcaf993e406" xsi:nil="true"/>
-  </documentManagement>
-</p:properties>
+<?mso-contentType ?>
+<FormTemplates xmlns="http://schemas.microsoft.com/sharepoint/v3/contenttype/forms">
+  <Display>DocumentLibraryForm</Display>
+  <Edit>DocumentLibraryForm</Edit>
+  <New>DocumentLibraryForm</New>
+</FormTemplates>
 </file>
 
 <file path=customXml/itemProps1.xml><?xml version="1.0" encoding="utf-8"?>
@@ -16022,9 +16035,12 @@
 </file>
 
 <file path=customXml/itemProps2.xml><?xml version="1.0" encoding="utf-8"?>
-<ds:datastoreItem xmlns:ds="http://schemas.openxmlformats.org/officeDocument/2006/customXml" ds:itemID="{DF8E7934-3F3A-4F32-A7D4-1B248DBE707D}">
+<ds:datastoreItem xmlns:ds="http://schemas.openxmlformats.org/officeDocument/2006/customXml" ds:itemID="{4181FC95-92B5-446F-AE57-E4A44C8C450C}">
   <ds:schemaRefs>
-    <ds:schemaRef ds:uri="http://schemas.microsoft.com/sharepoint/v3/contenttype/forms"/>
+    <ds:schemaRef ds:uri="http://schemas.microsoft.com/office/2006/metadata/properties"/>
+    <ds:schemaRef ds:uri="http://schemas.microsoft.com/office/infopath/2007/PartnerControls"/>
+    <ds:schemaRef ds:uri="bf2f2df3-a963-4452-b0e7-67dabc627c35"/>
+    <ds:schemaRef ds:uri="f7d9f5a6-831d-4621-8c77-cbcaf993e406"/>
   </ds:schemaRefs>
 </ds:datastoreItem>
 </file>
@@ -16049,12 +16065,9 @@
 </file>
 
 <file path=customXml/itemProps4.xml><?xml version="1.0" encoding="utf-8"?>
-<ds:datastoreItem xmlns:ds="http://schemas.openxmlformats.org/officeDocument/2006/customXml" ds:itemID="{4181FC95-92B5-446F-AE57-E4A44C8C450C}">
+<ds:datastoreItem xmlns:ds="http://schemas.openxmlformats.org/officeDocument/2006/customXml" ds:itemID="{DF8E7934-3F3A-4F32-A7D4-1B248DBE707D}">
   <ds:schemaRefs>
-    <ds:schemaRef ds:uri="http://schemas.microsoft.com/office/2006/metadata/properties"/>
-    <ds:schemaRef ds:uri="http://schemas.microsoft.com/office/infopath/2007/PartnerControls"/>
-    <ds:schemaRef ds:uri="bf2f2df3-a963-4452-b0e7-67dabc627c35"/>
-    <ds:schemaRef ds:uri="f7d9f5a6-831d-4621-8c77-cbcaf993e406"/>
+    <ds:schemaRef ds:uri="http://schemas.microsoft.com/sharepoint/v3/contenttype/forms"/>
   </ds:schemaRefs>
 </ds:datastoreItem>
 </file>
</xml_diff>

<commit_message>
Structure de rapport - DB
</commit_message>
<xml_diff>
--- a/Rapport_ShootMeUp_GHE.docx
+++ b/Rapport_ShootMeUp_GHE.docx
@@ -1,6 +1,6 @@
 
 <file path=word/document.xml><?xml version="1.0" encoding="utf-8"?>
-<w:document xmlns:wpc="http://schemas.microsoft.com/office/word/2010/wordprocessingCanvas" xmlns:cx="http://schemas.microsoft.com/office/drawing/2014/chartex" xmlns:cx1="http://schemas.microsoft.com/office/drawing/2015/9/8/chartex" xmlns:cx2="http://schemas.microsoft.com/office/drawing/2015/10/21/chartex" xmlns:cx3="http://schemas.microsoft.com/office/drawing/2016/5/9/chartex" xmlns:cx4="http://schemas.microsoft.com/office/drawing/2016/5/10/chartex" xmlns:cx5="http://schemas.microsoft.com/office/drawing/2016/5/11/chartex" xmlns:cx6="http://schemas.microsoft.com/office/drawing/2016/5/12/chartex" xmlns:cx7="http://schemas.microsoft.com/office/drawing/2016/5/13/chartex" xmlns:cx8="http://schemas.microsoft.com/office/drawing/2016/5/14/chartex" xmlns:mc="http://schemas.openxmlformats.org/markup-compatibility/2006" xmlns:aink="http://schemas.microsoft.com/office/drawing/2016/ink" xmlns:am3d="http://schemas.microsoft.com/office/drawing/2017/model3d" xmlns:o="urn:schemas-microsoft-com:office:office" xmlns:oel="http://schemas.microsoft.com/office/2019/extlst" xmlns:r="http://schemas.openxmlformats.org/officeDocument/2006/relationships" xmlns:m="http://schemas.openxmlformats.org/officeDocument/2006/math" xmlns:v="urn:schemas-microsoft-com:vml" xmlns:wp14="http://schemas.microsoft.com/office/word/2010/wordprocessingDrawing" xmlns:wp="http://schemas.openxmlformats.org/drawingml/2006/wordprocessingDrawing" xmlns:w10="urn:schemas-microsoft-com:office:word" xmlns:w="http://schemas.openxmlformats.org/wordprocessingml/2006/main" xmlns:w14="http://schemas.microsoft.com/office/word/2010/wordml" xmlns:w15="http://schemas.microsoft.com/office/word/2012/wordml" xmlns:w16cex="http://schemas.microsoft.com/office/word/2018/wordml/cex" xmlns:w16cid="http://schemas.microsoft.com/office/word/2016/wordml/cid" xmlns:w16="http://schemas.microsoft.com/office/word/2018/wordml" xmlns:w16du="http://schemas.microsoft.com/office/word/2023/wordml/word16du" xmlns:w16sdtdh="http://schemas.microsoft.com/office/word/2020/wordml/sdtdatahash" xmlns:w16se="http://schemas.microsoft.com/office/word/2015/wordml/symex" xmlns:wpg="http://schemas.microsoft.com/office/word/2010/wordprocessingGroup" xmlns:wpi="http://schemas.microsoft.com/office/word/2010/wordprocessingInk" xmlns:wne="http://schemas.microsoft.com/office/word/2006/wordml" xmlns:wps="http://schemas.microsoft.com/office/word/2010/wordprocessingShape" mc:Ignorable="w14 w15 w16se w16cid w16 w16cex w16sdtdh w16du wp14">
+<w:document xmlns:wpc="http://schemas.microsoft.com/office/word/2010/wordprocessingCanvas" xmlns:cx="http://schemas.microsoft.com/office/drawing/2014/chartex" xmlns:cx1="http://schemas.microsoft.com/office/drawing/2015/9/8/chartex" xmlns:cx2="http://schemas.microsoft.com/office/drawing/2015/10/21/chartex" xmlns:cx3="http://schemas.microsoft.com/office/drawing/2016/5/9/chartex" xmlns:cx4="http://schemas.microsoft.com/office/drawing/2016/5/10/chartex" xmlns:cx5="http://schemas.microsoft.com/office/drawing/2016/5/11/chartex" xmlns:cx6="http://schemas.microsoft.com/office/drawing/2016/5/12/chartex" xmlns:cx7="http://schemas.microsoft.com/office/drawing/2016/5/13/chartex" xmlns:cx8="http://schemas.microsoft.com/office/drawing/2016/5/14/chartex" xmlns:mc="http://schemas.openxmlformats.org/markup-compatibility/2006" xmlns:aink="http://schemas.microsoft.com/office/drawing/2016/ink" xmlns:am3d="http://schemas.microsoft.com/office/drawing/2017/model3d" xmlns:o="urn:schemas-microsoft-com:office:office" xmlns:oel="http://schemas.microsoft.com/office/2019/extlst" xmlns:r="http://schemas.openxmlformats.org/officeDocument/2006/relationships" xmlns:m="http://schemas.openxmlformats.org/officeDocument/2006/math" xmlns:v="urn:schemas-microsoft-com:vml" xmlns:wp14="http://schemas.microsoft.com/office/word/2010/wordprocessingDrawing" xmlns:wp="http://schemas.openxmlformats.org/drawingml/2006/wordprocessingDrawing" xmlns:w10="urn:schemas-microsoft-com:office:word" xmlns:w="http://schemas.openxmlformats.org/wordprocessingml/2006/main" xmlns:w14="http://schemas.microsoft.com/office/word/2010/wordml" xmlns:w15="http://schemas.microsoft.com/office/word/2012/wordml" xmlns:w16cex="http://schemas.microsoft.com/office/word/2018/wordml/cex" xmlns:w16cid="http://schemas.microsoft.com/office/word/2016/wordml/cid" xmlns:w16="http://schemas.microsoft.com/office/word/2018/wordml" xmlns:w16sdtdh="http://schemas.microsoft.com/office/word/2020/wordml/sdtdatahash" xmlns:w16se="http://schemas.microsoft.com/office/word/2015/wordml/symex" xmlns:wpg="http://schemas.microsoft.com/office/word/2010/wordprocessingGroup" xmlns:wpi="http://schemas.microsoft.com/office/word/2010/wordprocessingInk" xmlns:wne="http://schemas.microsoft.com/office/word/2006/wordml" xmlns:wps="http://schemas.microsoft.com/office/word/2010/wordprocessingShape" mc:Ignorable="w14 w15 w16se w16cid w16 w16cex w16sdtdh wp14">
   <w:body>
     <w:p>
       <w:pPr>
@@ -8,26 +8,14 @@
         <w:rPr>
           <w:rStyle w:val="lev"/>
           <w:color w:val="auto"/>
-          <w:lang w:val="es-PE"/>
         </w:rPr>
       </w:pPr>
-      <w:proofErr w:type="spellStart"/>
       <w:r>
         <w:rPr>
           <w:rStyle w:val="lev"/>
           <w:color w:val="auto"/>
-          <w:lang w:val="es-PE"/>
         </w:rPr>
-        <w:t>Shoot</w:t>
-      </w:r>
-      <w:proofErr w:type="spellEnd"/>
-      <w:r>
-        <w:rPr>
-          <w:rStyle w:val="lev"/>
-          <w:color w:val="auto"/>
-          <w:lang w:val="es-PE"/>
-        </w:rPr>
-        <w:t xml:space="preserve"> Me Up</w:t>
+        <w:t>Shoot Me Up</w:t>
       </w:r>
     </w:p>
     <w:p>
@@ -38,7 +26,6 @@
           <w:rFonts w:cs="Arial"/>
           <w:sz w:val="22"/>
           <w:szCs w:val="22"/>
-          <w:lang w:val="es-PE"/>
         </w:rPr>
       </w:pPr>
       <w:r>
@@ -120,89 +107,56 @@
           <w:rFonts w:cs="Arial"/>
           <w:sz w:val="22"/>
           <w:szCs w:val="22"/>
-          <w:lang w:val="es-PE"/>
         </w:rPr>
       </w:pPr>
     </w:p>
     <w:p>
       <w:pPr>
         <w:spacing w:before="2000" w:line="360" w:lineRule="auto"/>
-        <w:rPr>
-          <w:lang w:val="es-PE"/>
-        </w:rPr>
-      </w:pPr>
-      <w:proofErr w:type="spellStart"/>
+      </w:pPr>
       <w:r>
         <w:rPr>
           <w:b/>
           <w:bCs/>
-          <w:lang w:val="es-PE"/>
         </w:rPr>
-        <w:t>Elève</w:t>
-      </w:r>
-      <w:proofErr w:type="spellEnd"/>
+        <w:t>Elève :</w:t>
+      </w:r>
+      <w:r>
+        <w:t xml:space="preserve"> Go</w:t>
+      </w:r>
+      <w:r>
+        <w:t>nzaloJavier Herrera Egoavil</w:t>
+      </w:r>
+    </w:p>
+    <w:p>
+      <w:pPr>
+        <w:spacing w:line="360" w:lineRule="auto"/>
+      </w:pPr>
       <w:r>
         <w:rPr>
           <w:b/>
           <w:bCs/>
-          <w:lang w:val="es-PE"/>
         </w:rPr>
-        <w:t xml:space="preserve"> :</w:t>
-      </w:r>
-      <w:r>
-        <w:rPr>
-          <w:lang w:val="es-PE"/>
-        </w:rPr>
-        <w:t xml:space="preserve"> Go</w:t>
-      </w:r>
-      <w:r>
-        <w:rPr>
-          <w:lang w:val="es-PE"/>
-        </w:rPr>
-        <w:t>nzaloJavier Herrera Egoavil</w:t>
-      </w:r>
-    </w:p>
-    <w:p>
-      <w:pPr>
-        <w:spacing w:line="360" w:lineRule="auto"/>
-        <w:rPr>
-          <w:lang w:val="es-PE"/>
-        </w:rPr>
-      </w:pPr>
+        <w:t>Cla</w:t>
+      </w:r>
       <w:r>
         <w:rPr>
           <w:b/>
           <w:bCs/>
-          <w:lang w:val="es-PE"/>
         </w:rPr>
-        <w:t>Cla</w:t>
+        <w:t>s</w:t>
       </w:r>
       <w:r>
         <w:rPr>
           <w:b/>
           <w:bCs/>
-          <w:lang w:val="es-PE"/>
-        </w:rPr>
-        <w:t>s</w:t>
-      </w:r>
-      <w:r>
-        <w:rPr>
-          <w:b/>
-          <w:bCs/>
-          <w:lang w:val="es-PE"/>
         </w:rPr>
         <w:t>se :</w:t>
       </w:r>
       <w:r>
-        <w:rPr>
-          <w:lang w:val="es-PE"/>
-        </w:rPr>
         <w:t xml:space="preserve"> </w:t>
       </w:r>
       <w:r>
-        <w:rPr>
-          <w:lang w:val="es-PE"/>
-        </w:rPr>
         <w:t>CID2B</w:t>
       </w:r>
     </w:p>
@@ -6029,7 +5983,15 @@
         <w:t>Thomas Gonzalez</w:t>
       </w:r>
       <w:r>
-        <w:t xml:space="preserve"> est un professeur qui aimerait plutôt se détendre et se reconnecter avec des jeux qu’il jouait quand il était jeune. Par contre, il a des difficultés avec les polices trop petites et aussi</w:t>
+        <w:t xml:space="preserve"> est un professeur qui aimerait plutôt se détendre et se reconnecter avec des jeux qu’il jouait quand il était jeune. </w:t>
+      </w:r>
+      <w:proofErr w:type="gramStart"/>
+      <w:r>
+        <w:t>Par contre</w:t>
+      </w:r>
+      <w:proofErr w:type="gramEnd"/>
+      <w:r>
+        <w:t>, il a des difficultés avec les polices trop petites et aussi</w:t>
       </w:r>
       <w:r>
         <w:t>,</w:t>
@@ -7396,7 +7358,15 @@
         <w:t>Configuration : Nouvelle option pour les changements de touches qui seront par défaut les flèches</w:t>
       </w:r>
       <w:r>
-        <w:t>, enter et espace. L’utilisateur aura le choix de changer cela pour les touches qu’ils veulent.</w:t>
+        <w:t xml:space="preserve">, enter et espace. L’utilisateur aura le choix de </w:t>
+      </w:r>
+      <w:proofErr w:type="gramStart"/>
+      <w:r>
+        <w:t>changer</w:t>
+      </w:r>
+      <w:proofErr w:type="gramEnd"/>
+      <w:r>
+        <w:t xml:space="preserve"> cela pour les touches qu’ils veulent.</w:t>
       </w:r>
     </w:p>
     <w:p>
@@ -7671,6 +7641,7 @@
       <w:r>
         <w:t xml:space="preserve"> sur ma maquette </w:t>
       </w:r>
+      <w:proofErr w:type="gramStart"/>
       <w:r>
         <w:t>d</w:t>
       </w:r>
@@ -7680,6 +7651,7 @@
       <w:r>
         <w:t>haute-fidélité</w:t>
       </w:r>
+      <w:proofErr w:type="gramEnd"/>
       <w:r>
         <w:t>.</w:t>
       </w:r>
@@ -8030,8 +8002,13 @@
       <w:r>
         <w:t>jeu (</w:t>
       </w:r>
-      <w:r>
-        <w:t>ex: si vous aurez 10 ennemis, nous devons retrouvez ces 10 ennemis dans votre jeu de données. Idem pour les obstacles, etc.)</w:t>
+      <w:proofErr w:type="gramStart"/>
+      <w:r>
+        <w:t>ex:</w:t>
+      </w:r>
+      <w:proofErr w:type="gramEnd"/>
+      <w:r>
+        <w:t xml:space="preserve"> si vous aurez 10 ennemis, nous devons retrouvez ces 10 ennemis dans votre jeu de données. Idem pour les obstacles, etc.)</w:t>
       </w:r>
     </w:p>
     <w:p>
@@ -8064,9 +8041,162 @@
     </w:p>
     <w:p>
       <w:pPr>
+        <w:pStyle w:val="Titre2"/>
+      </w:pPr>
+      <w:r>
+        <w:t>Création des index</w:t>
+      </w:r>
+    </w:p>
+    <w:p>
+      <w:pPr>
+        <w:pStyle w:val="Titre3"/>
+      </w:pPr>
+      <w:r>
+        <w:t>Situation</w:t>
+      </w:r>
+    </w:p>
+    <w:p>
+      <w:pPr>
+        <w:pStyle w:val="Retraitcorpsdetexte3"/>
+      </w:pPr>
+      <w:r>
+        <w:t xml:space="preserve">En étudiant le dump MySQL de votre DB vous constaterez que vous ne trouvez pas le mot clé INDEX. </w:t>
+      </w:r>
+    </w:p>
+    <w:p>
+      <w:pPr>
+        <w:pStyle w:val="Retraitcorpsdetexte3"/>
+        <w:numPr>
+          <w:ilvl w:val="0"/>
+          <w:numId w:val="64"/>
+        </w:numPr>
+        <w:ind w:left="1843"/>
+      </w:pPr>
+      <w:r>
+        <w:t xml:space="preserve">Pourtant certains index existent déjà. Pourquoi ? </w:t>
+      </w:r>
+    </w:p>
+    <w:p>
+      <w:pPr>
+        <w:pStyle w:val="Retraitcorpsdetexte3"/>
+        <w:numPr>
+          <w:ilvl w:val="0"/>
+          <w:numId w:val="64"/>
+        </w:numPr>
+        <w:ind w:left="1843"/>
+      </w:pPr>
+      <w:r>
+        <w:t xml:space="preserve">Quels sont les avantages et les inconvénients des index ? </w:t>
+      </w:r>
+    </w:p>
+    <w:p>
+      <w:pPr>
+        <w:pStyle w:val="Retraitcorpsdetexte3"/>
+        <w:numPr>
+          <w:ilvl w:val="0"/>
+          <w:numId w:val="67"/>
+        </w:numPr>
+        <w:ind w:left="1843"/>
+      </w:pPr>
+      <w:r>
+        <w:t>Sur quel champ (de quelle table. Pensez à l'utilisation de votre DB depuis C# par exemple), cela pourrait être pertinent d’ajouter un index ? Justifier votre réponse.</w:t>
+      </w:r>
+    </w:p>
+    <w:p>
+      <w:pPr>
+        <w:pStyle w:val="Retraitcorpsdetexte3"/>
+        <w:ind w:left="1843"/>
+      </w:pPr>
+    </w:p>
+    <w:p>
+      <w:pPr>
+        <w:pStyle w:val="Retraitcorpsdetexte3"/>
+        <w:ind w:left="1483"/>
+      </w:pPr>
+    </w:p>
+    <w:p>
+      <w:pPr>
+        <w:pStyle w:val="Titre2"/>
+      </w:pPr>
+      <w:r>
+        <w:t>Backup / Restore</w:t>
+      </w:r>
+    </w:p>
+    <w:p>
+      <w:pPr>
+        <w:pStyle w:val="Titre3"/>
+      </w:pPr>
+      <w:r>
+        <w:t>Situation</w:t>
+      </w:r>
+    </w:p>
+    <w:p>
+      <w:pPr>
+        <w:pStyle w:val="Retraitcorpsdetexte3"/>
+      </w:pPr>
+      <w:r>
+        <w:t xml:space="preserve">Nous souhaitons réaliser une sauvegarde (Backup) de votre base de </w:t>
+      </w:r>
+      <w:r>
+        <w:t>données.</w:t>
+      </w:r>
+      <w:r>
+        <w:t xml:space="preserve"> Ensuite, nous souhaitons nous assurer que cette sauvegarde est correcte en la rechargeant dans MySQL (opération de restauration). Donner la commande permettant de faire : </w:t>
+      </w:r>
+    </w:p>
+    <w:p>
+      <w:pPr>
+        <w:pStyle w:val="Retraitcorpsdetexte3"/>
+        <w:numPr>
+          <w:ilvl w:val="0"/>
+          <w:numId w:val="67"/>
+        </w:numPr>
+        <w:ind w:left="1843"/>
+      </w:pPr>
+      <w:r>
+        <w:t>Un backup de votre base de données</w:t>
+      </w:r>
+    </w:p>
+    <w:p>
+      <w:pPr>
+        <w:pStyle w:val="Retraitcorpsdetexte3"/>
+        <w:numPr>
+          <w:ilvl w:val="0"/>
+          <w:numId w:val="67"/>
+        </w:numPr>
+        <w:ind w:left="1843"/>
+      </w:pPr>
+      <w:r>
+        <w:t>Un restore de votre base de données En expliquant en détail chaque commande utilisée.</w:t>
+      </w:r>
+    </w:p>
+    <w:p>
+      <w:pPr>
+        <w:pStyle w:val="Paragraphedeliste"/>
+        <w:numPr>
+          <w:ilvl w:val="0"/>
+          <w:numId w:val="67"/>
+        </w:numPr>
+        <w:ind w:left="1843"/>
+        <w:rPr>
+          <w:rFonts w:asciiTheme="majorHAnsi" w:hAnsiTheme="majorHAnsi" w:cs="Arial"/>
+          <w:b/>
+          <w:bCs/>
+          <w:caps/>
+          <w:kern w:val="32"/>
+          <w:sz w:val="32"/>
+          <w:szCs w:val="32"/>
+        </w:rPr>
+      </w:pPr>
+      <w:bookmarkStart w:id="38" w:name="_Toc178926976"/>
+      <w:r>
+        <w:br w:type="page"/>
+      </w:r>
+    </w:p>
+    <w:p>
+      <w:pPr>
         <w:pStyle w:val="Titre1"/>
       </w:pPr>
-      <w:bookmarkStart w:id="38" w:name="_Toc178926976"/>
       <w:r>
         <w:lastRenderedPageBreak/>
         <w:t>Rapport de test</w:t>
@@ -8085,56 +8215,46 @@
     </w:p>
     <w:p>
       <w:pPr>
+        <w:pStyle w:val="Titre1"/>
+      </w:pPr>
+      <w:bookmarkStart w:id="40" w:name="_Toc178926982"/>
+      <w:r>
+        <w:t>USAGE DE L’IA</w:t>
+      </w:r>
+      <w:bookmarkEnd w:id="40"/>
+    </w:p>
+    <w:p>
+      <w:pPr>
+        <w:pStyle w:val="Titre3"/>
+      </w:pPr>
+      <w:bookmarkStart w:id="41" w:name="_Toc178926983"/>
+      <w:r>
+        <w:t>Explication</w:t>
+      </w:r>
+      <w:bookmarkEnd w:id="41"/>
+    </w:p>
+    <w:p>
+      <w:pPr>
+        <w:pStyle w:val="Titre1"/>
+      </w:pPr>
+      <w:bookmarkStart w:id="42" w:name="_Toc178926984"/>
+      <w:r>
+        <w:t>REFERENCES</w:t>
+      </w:r>
+      <w:bookmarkEnd w:id="42"/>
+    </w:p>
+    <w:p>
+      <w:pPr>
         <w:pStyle w:val="Titre2"/>
       </w:pPr>
-      <w:bookmarkStart w:id="40" w:name="_Toc178926979"/>
-      <w:r>
-        <w:t>Tests DB</w:t>
-      </w:r>
-      <w:bookmarkEnd w:id="40"/>
-    </w:p>
-    <w:p>
-      <w:pPr>
-        <w:pStyle w:val="Titre1"/>
-      </w:pPr>
-      <w:bookmarkStart w:id="41" w:name="_Toc178926982"/>
-      <w:r>
-        <w:t>USAGE DE L’IA</w:t>
-      </w:r>
-      <w:bookmarkEnd w:id="41"/>
-    </w:p>
-    <w:p>
-      <w:pPr>
-        <w:pStyle w:val="Titre3"/>
-      </w:pPr>
-      <w:bookmarkStart w:id="42" w:name="_Toc178926983"/>
-      <w:r>
-        <w:t>Explication</w:t>
-      </w:r>
-      <w:bookmarkEnd w:id="42"/>
-    </w:p>
-    <w:p>
-      <w:pPr>
-        <w:pStyle w:val="Titre1"/>
-      </w:pPr>
-      <w:bookmarkStart w:id="43" w:name="_Toc178926984"/>
-      <w:r>
-        <w:t>REFERENCES</w:t>
+      <w:r>
+        <w:t xml:space="preserve"> </w:t>
+      </w:r>
+      <w:bookmarkStart w:id="43" w:name="_Toc178926985"/>
+      <w:r>
+        <w:t>Liens UX</w:t>
       </w:r>
       <w:bookmarkEnd w:id="43"/>
-    </w:p>
-    <w:p>
-      <w:pPr>
-        <w:pStyle w:val="Titre2"/>
-      </w:pPr>
-      <w:r>
-        <w:t xml:space="preserve"> </w:t>
-      </w:r>
-      <w:bookmarkStart w:id="44" w:name="_Toc178926985"/>
-      <w:r>
-        <w:t>Liens UX</w:t>
-      </w:r>
-      <w:bookmarkEnd w:id="44"/>
     </w:p>
     <w:p>
       <w:pPr>
@@ -8312,11 +8432,11 @@
       <w:r>
         <w:t xml:space="preserve"> </w:t>
       </w:r>
-      <w:bookmarkStart w:id="45" w:name="_Toc178926987"/>
+      <w:bookmarkStart w:id="44" w:name="_Toc178926987"/>
       <w:r>
         <w:t>Liens DB</w:t>
       </w:r>
-      <w:bookmarkEnd w:id="45"/>
+      <w:bookmarkEnd w:id="44"/>
     </w:p>
     <w:p>
       <w:pPr>
@@ -8348,7 +8468,7 @@
 </file>
 
 <file path=word/endnotes.xml><?xml version="1.0" encoding="utf-8"?>
-<w:endnotes xmlns:wpc="http://schemas.microsoft.com/office/word/2010/wordprocessingCanvas" xmlns:cx="http://schemas.microsoft.com/office/drawing/2014/chartex" xmlns:cx1="http://schemas.microsoft.com/office/drawing/2015/9/8/chartex" xmlns:cx2="http://schemas.microsoft.com/office/drawing/2015/10/21/chartex" xmlns:cx3="http://schemas.microsoft.com/office/drawing/2016/5/9/chartex" xmlns:cx4="http://schemas.microsoft.com/office/drawing/2016/5/10/chartex" xmlns:cx5="http://schemas.microsoft.com/office/drawing/2016/5/11/chartex" xmlns:cx6="http://schemas.microsoft.com/office/drawing/2016/5/12/chartex" xmlns:cx7="http://schemas.microsoft.com/office/drawing/2016/5/13/chartex" xmlns:cx8="http://schemas.microsoft.com/office/drawing/2016/5/14/chartex" xmlns:mc="http://schemas.openxmlformats.org/markup-compatibility/2006" xmlns:aink="http://schemas.microsoft.com/office/drawing/2016/ink" xmlns:am3d="http://schemas.microsoft.com/office/drawing/2017/model3d" xmlns:o="urn:schemas-microsoft-com:office:office" xmlns:oel="http://schemas.microsoft.com/office/2019/extlst" xmlns:r="http://schemas.openxmlformats.org/officeDocument/2006/relationships" xmlns:m="http://schemas.openxmlformats.org/officeDocument/2006/math" xmlns:v="urn:schemas-microsoft-com:vml" xmlns:wp14="http://schemas.microsoft.com/office/word/2010/wordprocessingDrawing" xmlns:wp="http://schemas.openxmlformats.org/drawingml/2006/wordprocessingDrawing" xmlns:w10="urn:schemas-microsoft-com:office:word" xmlns:w="http://schemas.openxmlformats.org/wordprocessingml/2006/main" xmlns:w14="http://schemas.microsoft.com/office/word/2010/wordml" xmlns:w15="http://schemas.microsoft.com/office/word/2012/wordml" xmlns:w16cex="http://schemas.microsoft.com/office/word/2018/wordml/cex" xmlns:w16cid="http://schemas.microsoft.com/office/word/2016/wordml/cid" xmlns:w16="http://schemas.microsoft.com/office/word/2018/wordml" xmlns:w16du="http://schemas.microsoft.com/office/word/2023/wordml/word16du" xmlns:w16sdtdh="http://schemas.microsoft.com/office/word/2020/wordml/sdtdatahash" xmlns:w16se="http://schemas.microsoft.com/office/word/2015/wordml/symex" xmlns:wpg="http://schemas.microsoft.com/office/word/2010/wordprocessingGroup" xmlns:wpi="http://schemas.microsoft.com/office/word/2010/wordprocessingInk" xmlns:wne="http://schemas.microsoft.com/office/word/2006/wordml" xmlns:wps="http://schemas.microsoft.com/office/word/2010/wordprocessingShape" mc:Ignorable="w14 w15 w16se w16cid w16 w16cex w16sdtdh w16du wp14">
+<w:endnotes xmlns:wpc="http://schemas.microsoft.com/office/word/2010/wordprocessingCanvas" xmlns:cx="http://schemas.microsoft.com/office/drawing/2014/chartex" xmlns:cx1="http://schemas.microsoft.com/office/drawing/2015/9/8/chartex" xmlns:cx2="http://schemas.microsoft.com/office/drawing/2015/10/21/chartex" xmlns:cx3="http://schemas.microsoft.com/office/drawing/2016/5/9/chartex" xmlns:cx4="http://schemas.microsoft.com/office/drawing/2016/5/10/chartex" xmlns:cx5="http://schemas.microsoft.com/office/drawing/2016/5/11/chartex" xmlns:cx6="http://schemas.microsoft.com/office/drawing/2016/5/12/chartex" xmlns:cx7="http://schemas.microsoft.com/office/drawing/2016/5/13/chartex" xmlns:cx8="http://schemas.microsoft.com/office/drawing/2016/5/14/chartex" xmlns:mc="http://schemas.openxmlformats.org/markup-compatibility/2006" xmlns:aink="http://schemas.microsoft.com/office/drawing/2016/ink" xmlns:am3d="http://schemas.microsoft.com/office/drawing/2017/model3d" xmlns:o="urn:schemas-microsoft-com:office:office" xmlns:oel="http://schemas.microsoft.com/office/2019/extlst" xmlns:r="http://schemas.openxmlformats.org/officeDocument/2006/relationships" xmlns:m="http://schemas.openxmlformats.org/officeDocument/2006/math" xmlns:v="urn:schemas-microsoft-com:vml" xmlns:wp14="http://schemas.microsoft.com/office/word/2010/wordprocessingDrawing" xmlns:wp="http://schemas.openxmlformats.org/drawingml/2006/wordprocessingDrawing" xmlns:w10="urn:schemas-microsoft-com:office:word" xmlns:w="http://schemas.openxmlformats.org/wordprocessingml/2006/main" xmlns:w14="http://schemas.microsoft.com/office/word/2010/wordml" xmlns:w15="http://schemas.microsoft.com/office/word/2012/wordml" xmlns:w16cex="http://schemas.microsoft.com/office/word/2018/wordml/cex" xmlns:w16cid="http://schemas.microsoft.com/office/word/2016/wordml/cid" xmlns:w16="http://schemas.microsoft.com/office/word/2018/wordml" xmlns:w16sdtdh="http://schemas.microsoft.com/office/word/2020/wordml/sdtdatahash" xmlns:w16se="http://schemas.microsoft.com/office/word/2015/wordml/symex" xmlns:wpg="http://schemas.microsoft.com/office/word/2010/wordprocessingGroup" xmlns:wpi="http://schemas.microsoft.com/office/word/2010/wordprocessingInk" xmlns:wne="http://schemas.microsoft.com/office/word/2006/wordml" xmlns:wps="http://schemas.microsoft.com/office/word/2010/wordprocessingShape" mc:Ignorable="w14 w15 w16se w16cid w16 w16cex w16sdtdh wp14">
   <w:endnote w:type="separator" w:id="-1">
     <w:p>
       <w:r>
@@ -8367,7 +8487,7 @@
 </file>
 
 <file path=word/footer1.xml><?xml version="1.0" encoding="utf-8"?>
-<w:ftr xmlns:wpc="http://schemas.microsoft.com/office/word/2010/wordprocessingCanvas" xmlns:cx="http://schemas.microsoft.com/office/drawing/2014/chartex" xmlns:cx1="http://schemas.microsoft.com/office/drawing/2015/9/8/chartex" xmlns:cx2="http://schemas.microsoft.com/office/drawing/2015/10/21/chartex" xmlns:cx3="http://schemas.microsoft.com/office/drawing/2016/5/9/chartex" xmlns:cx4="http://schemas.microsoft.com/office/drawing/2016/5/10/chartex" xmlns:cx5="http://schemas.microsoft.com/office/drawing/2016/5/11/chartex" xmlns:cx6="http://schemas.microsoft.com/office/drawing/2016/5/12/chartex" xmlns:cx7="http://schemas.microsoft.com/office/drawing/2016/5/13/chartex" xmlns:cx8="http://schemas.microsoft.com/office/drawing/2016/5/14/chartex" xmlns:mc="http://schemas.openxmlformats.org/markup-compatibility/2006" xmlns:aink="http://schemas.microsoft.com/office/drawing/2016/ink" xmlns:am3d="http://schemas.microsoft.com/office/drawing/2017/model3d" xmlns:o="urn:schemas-microsoft-com:office:office" xmlns:oel="http://schemas.microsoft.com/office/2019/extlst" xmlns:r="http://schemas.openxmlformats.org/officeDocument/2006/relationships" xmlns:m="http://schemas.openxmlformats.org/officeDocument/2006/math" xmlns:v="urn:schemas-microsoft-com:vml" xmlns:wp14="http://schemas.microsoft.com/office/word/2010/wordprocessingDrawing" xmlns:wp="http://schemas.openxmlformats.org/drawingml/2006/wordprocessingDrawing" xmlns:w10="urn:schemas-microsoft-com:office:word" xmlns:w="http://schemas.openxmlformats.org/wordprocessingml/2006/main" xmlns:w14="http://schemas.microsoft.com/office/word/2010/wordml" xmlns:w15="http://schemas.microsoft.com/office/word/2012/wordml" xmlns:w16cex="http://schemas.microsoft.com/office/word/2018/wordml/cex" xmlns:w16cid="http://schemas.microsoft.com/office/word/2016/wordml/cid" xmlns:w16="http://schemas.microsoft.com/office/word/2018/wordml" xmlns:w16du="http://schemas.microsoft.com/office/word/2023/wordml/word16du" xmlns:w16sdtdh="http://schemas.microsoft.com/office/word/2020/wordml/sdtdatahash" xmlns:w16se="http://schemas.microsoft.com/office/word/2015/wordml/symex" xmlns:wpg="http://schemas.microsoft.com/office/word/2010/wordprocessingGroup" xmlns:wpi="http://schemas.microsoft.com/office/word/2010/wordprocessingInk" xmlns:wne="http://schemas.microsoft.com/office/word/2006/wordml" xmlns:wps="http://schemas.microsoft.com/office/word/2010/wordprocessingShape" mc:Ignorable="w14 w15 w16se w16cid w16 w16cex w16sdtdh w16du wp14">
+<w:ftr xmlns:wpc="http://schemas.microsoft.com/office/word/2010/wordprocessingCanvas" xmlns:cx="http://schemas.microsoft.com/office/drawing/2014/chartex" xmlns:cx1="http://schemas.microsoft.com/office/drawing/2015/9/8/chartex" xmlns:cx2="http://schemas.microsoft.com/office/drawing/2015/10/21/chartex" xmlns:cx3="http://schemas.microsoft.com/office/drawing/2016/5/9/chartex" xmlns:cx4="http://schemas.microsoft.com/office/drawing/2016/5/10/chartex" xmlns:cx5="http://schemas.microsoft.com/office/drawing/2016/5/11/chartex" xmlns:cx6="http://schemas.microsoft.com/office/drawing/2016/5/12/chartex" xmlns:cx7="http://schemas.microsoft.com/office/drawing/2016/5/13/chartex" xmlns:cx8="http://schemas.microsoft.com/office/drawing/2016/5/14/chartex" xmlns:mc="http://schemas.openxmlformats.org/markup-compatibility/2006" xmlns:aink="http://schemas.microsoft.com/office/drawing/2016/ink" xmlns:am3d="http://schemas.microsoft.com/office/drawing/2017/model3d" xmlns:o="urn:schemas-microsoft-com:office:office" xmlns:oel="http://schemas.microsoft.com/office/2019/extlst" xmlns:r="http://schemas.openxmlformats.org/officeDocument/2006/relationships" xmlns:m="http://schemas.openxmlformats.org/officeDocument/2006/math" xmlns:v="urn:schemas-microsoft-com:vml" xmlns:wp14="http://schemas.microsoft.com/office/word/2010/wordprocessingDrawing" xmlns:wp="http://schemas.openxmlformats.org/drawingml/2006/wordprocessingDrawing" xmlns:w10="urn:schemas-microsoft-com:office:word" xmlns:w="http://schemas.openxmlformats.org/wordprocessingml/2006/main" xmlns:w14="http://schemas.microsoft.com/office/word/2010/wordml" xmlns:w15="http://schemas.microsoft.com/office/word/2012/wordml" xmlns:w16cex="http://schemas.microsoft.com/office/word/2018/wordml/cex" xmlns:w16cid="http://schemas.microsoft.com/office/word/2016/wordml/cid" xmlns:w16="http://schemas.microsoft.com/office/word/2018/wordml" xmlns:w16sdtdh="http://schemas.microsoft.com/office/word/2020/wordml/sdtdatahash" xmlns:w16se="http://schemas.microsoft.com/office/word/2015/wordml/symex" xmlns:wpg="http://schemas.microsoft.com/office/word/2010/wordprocessingGroup" xmlns:wpi="http://schemas.microsoft.com/office/word/2010/wordprocessingInk" xmlns:wne="http://schemas.microsoft.com/office/word/2006/wordml" xmlns:wps="http://schemas.microsoft.com/office/word/2010/wordprocessingShape" mc:Ignorable="w14 w15 w16se w16cid w16 w16cex w16sdtdh wp14">
   <w:tbl>
     <w:tblPr>
       <w:tblStyle w:val="Grilledutableau"/>
@@ -8829,7 +8949,7 @@
 </file>
 
 <file path=word/footnotes.xml><?xml version="1.0" encoding="utf-8"?>
-<w:footnotes xmlns:wpc="http://schemas.microsoft.com/office/word/2010/wordprocessingCanvas" xmlns:cx="http://schemas.microsoft.com/office/drawing/2014/chartex" xmlns:cx1="http://schemas.microsoft.com/office/drawing/2015/9/8/chartex" xmlns:cx2="http://schemas.microsoft.com/office/drawing/2015/10/21/chartex" xmlns:cx3="http://schemas.microsoft.com/office/drawing/2016/5/9/chartex" xmlns:cx4="http://schemas.microsoft.com/office/drawing/2016/5/10/chartex" xmlns:cx5="http://schemas.microsoft.com/office/drawing/2016/5/11/chartex" xmlns:cx6="http://schemas.microsoft.com/office/drawing/2016/5/12/chartex" xmlns:cx7="http://schemas.microsoft.com/office/drawing/2016/5/13/chartex" xmlns:cx8="http://schemas.microsoft.com/office/drawing/2016/5/14/chartex" xmlns:mc="http://schemas.openxmlformats.org/markup-compatibility/2006" xmlns:aink="http://schemas.microsoft.com/office/drawing/2016/ink" xmlns:am3d="http://schemas.microsoft.com/office/drawing/2017/model3d" xmlns:o="urn:schemas-microsoft-com:office:office" xmlns:oel="http://schemas.microsoft.com/office/2019/extlst" xmlns:r="http://schemas.openxmlformats.org/officeDocument/2006/relationships" xmlns:m="http://schemas.openxmlformats.org/officeDocument/2006/math" xmlns:v="urn:schemas-microsoft-com:vml" xmlns:wp14="http://schemas.microsoft.com/office/word/2010/wordprocessingDrawing" xmlns:wp="http://schemas.openxmlformats.org/drawingml/2006/wordprocessingDrawing" xmlns:w10="urn:schemas-microsoft-com:office:word" xmlns:w="http://schemas.openxmlformats.org/wordprocessingml/2006/main" xmlns:w14="http://schemas.microsoft.com/office/word/2010/wordml" xmlns:w15="http://schemas.microsoft.com/office/word/2012/wordml" xmlns:w16cex="http://schemas.microsoft.com/office/word/2018/wordml/cex" xmlns:w16cid="http://schemas.microsoft.com/office/word/2016/wordml/cid" xmlns:w16="http://schemas.microsoft.com/office/word/2018/wordml" xmlns:w16du="http://schemas.microsoft.com/office/word/2023/wordml/word16du" xmlns:w16sdtdh="http://schemas.microsoft.com/office/word/2020/wordml/sdtdatahash" xmlns:w16se="http://schemas.microsoft.com/office/word/2015/wordml/symex" xmlns:wpg="http://schemas.microsoft.com/office/word/2010/wordprocessingGroup" xmlns:wpi="http://schemas.microsoft.com/office/word/2010/wordprocessingInk" xmlns:wne="http://schemas.microsoft.com/office/word/2006/wordml" xmlns:wps="http://schemas.microsoft.com/office/word/2010/wordprocessingShape" mc:Ignorable="w14 w15 w16se w16cid w16 w16cex w16sdtdh w16du wp14">
+<w:footnotes xmlns:wpc="http://schemas.microsoft.com/office/word/2010/wordprocessingCanvas" xmlns:cx="http://schemas.microsoft.com/office/drawing/2014/chartex" xmlns:cx1="http://schemas.microsoft.com/office/drawing/2015/9/8/chartex" xmlns:cx2="http://schemas.microsoft.com/office/drawing/2015/10/21/chartex" xmlns:cx3="http://schemas.microsoft.com/office/drawing/2016/5/9/chartex" xmlns:cx4="http://schemas.microsoft.com/office/drawing/2016/5/10/chartex" xmlns:cx5="http://schemas.microsoft.com/office/drawing/2016/5/11/chartex" xmlns:cx6="http://schemas.microsoft.com/office/drawing/2016/5/12/chartex" xmlns:cx7="http://schemas.microsoft.com/office/drawing/2016/5/13/chartex" xmlns:cx8="http://schemas.microsoft.com/office/drawing/2016/5/14/chartex" xmlns:mc="http://schemas.openxmlformats.org/markup-compatibility/2006" xmlns:aink="http://schemas.microsoft.com/office/drawing/2016/ink" xmlns:am3d="http://schemas.microsoft.com/office/drawing/2017/model3d" xmlns:o="urn:schemas-microsoft-com:office:office" xmlns:oel="http://schemas.microsoft.com/office/2019/extlst" xmlns:r="http://schemas.openxmlformats.org/officeDocument/2006/relationships" xmlns:m="http://schemas.openxmlformats.org/officeDocument/2006/math" xmlns:v="urn:schemas-microsoft-com:vml" xmlns:wp14="http://schemas.microsoft.com/office/word/2010/wordprocessingDrawing" xmlns:wp="http://schemas.openxmlformats.org/drawingml/2006/wordprocessingDrawing" xmlns:w10="urn:schemas-microsoft-com:office:word" xmlns:w="http://schemas.openxmlformats.org/wordprocessingml/2006/main" xmlns:w14="http://schemas.microsoft.com/office/word/2010/wordml" xmlns:w15="http://schemas.microsoft.com/office/word/2012/wordml" xmlns:w16cex="http://schemas.microsoft.com/office/word/2018/wordml/cex" xmlns:w16cid="http://schemas.microsoft.com/office/word/2016/wordml/cid" xmlns:w16="http://schemas.microsoft.com/office/word/2018/wordml" xmlns:w16sdtdh="http://schemas.microsoft.com/office/word/2020/wordml/sdtdatahash" xmlns:w16se="http://schemas.microsoft.com/office/word/2015/wordml/symex" xmlns:wpg="http://schemas.microsoft.com/office/word/2010/wordprocessingGroup" xmlns:wpi="http://schemas.microsoft.com/office/word/2010/wordprocessingInk" xmlns:wne="http://schemas.microsoft.com/office/word/2006/wordml" xmlns:wps="http://schemas.microsoft.com/office/word/2010/wordprocessingShape" mc:Ignorable="w14 w15 w16se w16cid w16 w16cex w16sdtdh wp14">
   <w:footnote w:type="separator" w:id="-1">
     <w:p>
       <w:r>
@@ -8848,7 +8968,7 @@
 </file>
 
 <file path=word/header1.xml><?xml version="1.0" encoding="utf-8"?>
-<w:hdr xmlns:wpc="http://schemas.microsoft.com/office/word/2010/wordprocessingCanvas" xmlns:cx="http://schemas.microsoft.com/office/drawing/2014/chartex" xmlns:cx1="http://schemas.microsoft.com/office/drawing/2015/9/8/chartex" xmlns:cx2="http://schemas.microsoft.com/office/drawing/2015/10/21/chartex" xmlns:cx3="http://schemas.microsoft.com/office/drawing/2016/5/9/chartex" xmlns:cx4="http://schemas.microsoft.com/office/drawing/2016/5/10/chartex" xmlns:cx5="http://schemas.microsoft.com/office/drawing/2016/5/11/chartex" xmlns:cx6="http://schemas.microsoft.com/office/drawing/2016/5/12/chartex" xmlns:cx7="http://schemas.microsoft.com/office/drawing/2016/5/13/chartex" xmlns:cx8="http://schemas.microsoft.com/office/drawing/2016/5/14/chartex" xmlns:mc="http://schemas.openxmlformats.org/markup-compatibility/2006" xmlns:aink="http://schemas.microsoft.com/office/drawing/2016/ink" xmlns:am3d="http://schemas.microsoft.com/office/drawing/2017/model3d" xmlns:o="urn:schemas-microsoft-com:office:office" xmlns:oel="http://schemas.microsoft.com/office/2019/extlst" xmlns:r="http://schemas.openxmlformats.org/officeDocument/2006/relationships" xmlns:m="http://schemas.openxmlformats.org/officeDocument/2006/math" xmlns:v="urn:schemas-microsoft-com:vml" xmlns:wp14="http://schemas.microsoft.com/office/word/2010/wordprocessingDrawing" xmlns:wp="http://schemas.openxmlformats.org/drawingml/2006/wordprocessingDrawing" xmlns:w10="urn:schemas-microsoft-com:office:word" xmlns:w="http://schemas.openxmlformats.org/wordprocessingml/2006/main" xmlns:w14="http://schemas.microsoft.com/office/word/2010/wordml" xmlns:w15="http://schemas.microsoft.com/office/word/2012/wordml" xmlns:w16cex="http://schemas.microsoft.com/office/word/2018/wordml/cex" xmlns:w16cid="http://schemas.microsoft.com/office/word/2016/wordml/cid" xmlns:w16="http://schemas.microsoft.com/office/word/2018/wordml" xmlns:w16du="http://schemas.microsoft.com/office/word/2023/wordml/word16du" xmlns:w16sdtdh="http://schemas.microsoft.com/office/word/2020/wordml/sdtdatahash" xmlns:w16se="http://schemas.microsoft.com/office/word/2015/wordml/symex" xmlns:wpg="http://schemas.microsoft.com/office/word/2010/wordprocessingGroup" xmlns:wpi="http://schemas.microsoft.com/office/word/2010/wordprocessingInk" xmlns:wne="http://schemas.microsoft.com/office/word/2006/wordml" xmlns:wps="http://schemas.microsoft.com/office/word/2010/wordprocessingShape" mc:Ignorable="w14 w15 w16se w16cid w16 w16cex w16sdtdh w16du wp14">
+<w:hdr xmlns:wpc="http://schemas.microsoft.com/office/word/2010/wordprocessingCanvas" xmlns:cx="http://schemas.microsoft.com/office/drawing/2014/chartex" xmlns:cx1="http://schemas.microsoft.com/office/drawing/2015/9/8/chartex" xmlns:cx2="http://schemas.microsoft.com/office/drawing/2015/10/21/chartex" xmlns:cx3="http://schemas.microsoft.com/office/drawing/2016/5/9/chartex" xmlns:cx4="http://schemas.microsoft.com/office/drawing/2016/5/10/chartex" xmlns:cx5="http://schemas.microsoft.com/office/drawing/2016/5/11/chartex" xmlns:cx6="http://schemas.microsoft.com/office/drawing/2016/5/12/chartex" xmlns:cx7="http://schemas.microsoft.com/office/drawing/2016/5/13/chartex" xmlns:cx8="http://schemas.microsoft.com/office/drawing/2016/5/14/chartex" xmlns:mc="http://schemas.openxmlformats.org/markup-compatibility/2006" xmlns:aink="http://schemas.microsoft.com/office/drawing/2016/ink" xmlns:am3d="http://schemas.microsoft.com/office/drawing/2017/model3d" xmlns:o="urn:schemas-microsoft-com:office:office" xmlns:oel="http://schemas.microsoft.com/office/2019/extlst" xmlns:r="http://schemas.openxmlformats.org/officeDocument/2006/relationships" xmlns:m="http://schemas.openxmlformats.org/officeDocument/2006/math" xmlns:v="urn:schemas-microsoft-com:vml" xmlns:wp14="http://schemas.microsoft.com/office/word/2010/wordprocessingDrawing" xmlns:wp="http://schemas.openxmlformats.org/drawingml/2006/wordprocessingDrawing" xmlns:w10="urn:schemas-microsoft-com:office:word" xmlns:w="http://schemas.openxmlformats.org/wordprocessingml/2006/main" xmlns:w14="http://schemas.microsoft.com/office/word/2010/wordml" xmlns:w15="http://schemas.microsoft.com/office/word/2012/wordml" xmlns:w16cex="http://schemas.microsoft.com/office/word/2018/wordml/cex" xmlns:w16cid="http://schemas.microsoft.com/office/word/2016/wordml/cid" xmlns:w16="http://schemas.microsoft.com/office/word/2018/wordml" xmlns:w16sdtdh="http://schemas.microsoft.com/office/word/2020/wordml/sdtdatahash" xmlns:w16se="http://schemas.microsoft.com/office/word/2015/wordml/symex" xmlns:wpg="http://schemas.microsoft.com/office/word/2010/wordprocessingGroup" xmlns:wpi="http://schemas.microsoft.com/office/word/2010/wordprocessingInk" xmlns:wne="http://schemas.microsoft.com/office/word/2006/wordml" xmlns:wps="http://schemas.microsoft.com/office/word/2010/wordprocessingShape" mc:Ignorable="w14 w15 w16se w16cid w16 w16cex w16sdtdh wp14">
   <w:tbl>
     <w:tblPr>
       <w:tblStyle w:val="Grilledutableau"/>
@@ -8863,9 +8983,9 @@
       <w:tblLook w:val="01E0" w:firstRow="1" w:lastRow="1" w:firstColumn="1" w:lastColumn="1" w:noHBand="0" w:noVBand="0"/>
     </w:tblPr>
     <w:tblGrid>
-      <w:gridCol w:w="2390"/>
-      <w:gridCol w:w="4411"/>
-      <w:gridCol w:w="2269"/>
+      <w:gridCol w:w="2402"/>
+      <w:gridCol w:w="4400"/>
+      <w:gridCol w:w="2268"/>
     </w:tblGrid>
     <w:tr>
       <w:trPr>
@@ -8966,7 +9086,7 @@
 </file>
 
 <file path=word/numbering.xml><?xml version="1.0" encoding="utf-8"?>
-<w:numbering xmlns:wpc="http://schemas.microsoft.com/office/word/2010/wordprocessingCanvas" xmlns:cx="http://schemas.microsoft.com/office/drawing/2014/chartex" xmlns:cx1="http://schemas.microsoft.com/office/drawing/2015/9/8/chartex" xmlns:cx2="http://schemas.microsoft.com/office/drawing/2015/10/21/chartex" xmlns:cx3="http://schemas.microsoft.com/office/drawing/2016/5/9/chartex" xmlns:cx4="http://schemas.microsoft.com/office/drawing/2016/5/10/chartex" xmlns:cx5="http://schemas.microsoft.com/office/drawing/2016/5/11/chartex" xmlns:cx6="http://schemas.microsoft.com/office/drawing/2016/5/12/chartex" xmlns:cx7="http://schemas.microsoft.com/office/drawing/2016/5/13/chartex" xmlns:cx8="http://schemas.microsoft.com/office/drawing/2016/5/14/chartex" xmlns:mc="http://schemas.openxmlformats.org/markup-compatibility/2006" xmlns:aink="http://schemas.microsoft.com/office/drawing/2016/ink" xmlns:am3d="http://schemas.microsoft.com/office/drawing/2017/model3d" xmlns:o="urn:schemas-microsoft-com:office:office" xmlns:oel="http://schemas.microsoft.com/office/2019/extlst" xmlns:r="http://schemas.openxmlformats.org/officeDocument/2006/relationships" xmlns:m="http://schemas.openxmlformats.org/officeDocument/2006/math" xmlns:v="urn:schemas-microsoft-com:vml" xmlns:wp14="http://schemas.microsoft.com/office/word/2010/wordprocessingDrawing" xmlns:wp="http://schemas.openxmlformats.org/drawingml/2006/wordprocessingDrawing" xmlns:w10="urn:schemas-microsoft-com:office:word" xmlns:w="http://schemas.openxmlformats.org/wordprocessingml/2006/main" xmlns:w14="http://schemas.microsoft.com/office/word/2010/wordml" xmlns:w15="http://schemas.microsoft.com/office/word/2012/wordml" xmlns:w16cex="http://schemas.microsoft.com/office/word/2018/wordml/cex" xmlns:w16cid="http://schemas.microsoft.com/office/word/2016/wordml/cid" xmlns:w16="http://schemas.microsoft.com/office/word/2018/wordml" xmlns:w16du="http://schemas.microsoft.com/office/word/2023/wordml/word16du" xmlns:w16sdtdh="http://schemas.microsoft.com/office/word/2020/wordml/sdtdatahash" xmlns:w16se="http://schemas.microsoft.com/office/word/2015/wordml/symex" xmlns:wpg="http://schemas.microsoft.com/office/word/2010/wordprocessingGroup" xmlns:wpi="http://schemas.microsoft.com/office/word/2010/wordprocessingInk" xmlns:wne="http://schemas.microsoft.com/office/word/2006/wordml" xmlns:wps="http://schemas.microsoft.com/office/word/2010/wordprocessingShape" mc:Ignorable="w14 w15 w16se w16cid w16 w16cex w16sdtdh w16du wp14">
+<w:numbering xmlns:wpc="http://schemas.microsoft.com/office/word/2010/wordprocessingCanvas" xmlns:cx="http://schemas.microsoft.com/office/drawing/2014/chartex" xmlns:cx1="http://schemas.microsoft.com/office/drawing/2015/9/8/chartex" xmlns:cx2="http://schemas.microsoft.com/office/drawing/2015/10/21/chartex" xmlns:cx3="http://schemas.microsoft.com/office/drawing/2016/5/9/chartex" xmlns:cx4="http://schemas.microsoft.com/office/drawing/2016/5/10/chartex" xmlns:cx5="http://schemas.microsoft.com/office/drawing/2016/5/11/chartex" xmlns:cx6="http://schemas.microsoft.com/office/drawing/2016/5/12/chartex" xmlns:cx7="http://schemas.microsoft.com/office/drawing/2016/5/13/chartex" xmlns:cx8="http://schemas.microsoft.com/office/drawing/2016/5/14/chartex" xmlns:mc="http://schemas.openxmlformats.org/markup-compatibility/2006" xmlns:aink="http://schemas.microsoft.com/office/drawing/2016/ink" xmlns:am3d="http://schemas.microsoft.com/office/drawing/2017/model3d" xmlns:o="urn:schemas-microsoft-com:office:office" xmlns:oel="http://schemas.microsoft.com/office/2019/extlst" xmlns:r="http://schemas.openxmlformats.org/officeDocument/2006/relationships" xmlns:m="http://schemas.openxmlformats.org/officeDocument/2006/math" xmlns:v="urn:schemas-microsoft-com:vml" xmlns:wp14="http://schemas.microsoft.com/office/word/2010/wordprocessingDrawing" xmlns:wp="http://schemas.openxmlformats.org/drawingml/2006/wordprocessingDrawing" xmlns:w10="urn:schemas-microsoft-com:office:word" xmlns:w="http://schemas.openxmlformats.org/wordprocessingml/2006/main" xmlns:w14="http://schemas.microsoft.com/office/word/2010/wordml" xmlns:w15="http://schemas.microsoft.com/office/word/2012/wordml" xmlns:w16cex="http://schemas.microsoft.com/office/word/2018/wordml/cex" xmlns:w16cid="http://schemas.microsoft.com/office/word/2016/wordml/cid" xmlns:w16="http://schemas.microsoft.com/office/word/2018/wordml" xmlns:w16sdtdh="http://schemas.microsoft.com/office/word/2020/wordml/sdtdatahash" xmlns:w16se="http://schemas.microsoft.com/office/word/2015/wordml/symex" xmlns:wpg="http://schemas.microsoft.com/office/word/2010/wordprocessingGroup" xmlns:wpi="http://schemas.microsoft.com/office/word/2010/wordprocessingInk" xmlns:wne="http://schemas.microsoft.com/office/word/2006/wordml" xmlns:wps="http://schemas.microsoft.com/office/word/2010/wordprocessingShape" mc:Ignorable="w14 w15 w16se w16cid w16 w16cex w16sdtdh wp14">
   <w:numPicBullet w:numPicBulletId="0">
     <w:pict>
       <v:shapetype id="_x0000_t75" coordsize="21600,21600" o:spt="75" o:preferrelative="t" path="m@4@5l@4@11@9@11@9@5xe" filled="f" stroked="f">
@@ -8988,7 +9108,7 @@
         <v:path o:extrusionok="f" gradientshapeok="t" o:connecttype="rect"/>
         <o:lock v:ext="edit" aspectratio="t"/>
       </v:shapetype>
-      <v:shape id="_x0000_i1030" type="#_x0000_t75" style="width:11.55pt;height:11.55pt" o:bullet="t">
+      <v:shape id="_x0000_i1061" type="#_x0000_t75" style="width:11.75pt;height:11.75pt" o:bullet="t">
         <v:imagedata r:id="rId1" o:title="BD10263_"/>
       </v:shape>
     </w:pict>
@@ -9437,6 +9557,118 @@
     </w:lvl>
   </w:abstractNum>
   <w:abstractNum w:abstractNumId="12" w15:restartNumberingAfterBreak="0">
+    <w:nsid w:val="023A1EB8"/>
+    <w:multiLevelType w:val="hybridMultilevel"/>
+    <w:tmpl w:val="D01E9268"/>
+    <w:lvl w:ilvl="0" w:tplc="100C0001">
+      <w:start w:val="1"/>
+      <w:numFmt w:val="bullet"/>
+      <w:lvlText w:val=""/>
+      <w:lvlJc w:val="left"/>
+      <w:pPr>
+        <w:ind w:left="720" w:hanging="360"/>
+      </w:pPr>
+      <w:rPr>
+        <w:rFonts w:ascii="Symbol" w:hAnsi="Symbol" w:hint="default"/>
+      </w:rPr>
+    </w:lvl>
+    <w:lvl w:ilvl="1" w:tplc="FFFFFFFF">
+      <w:numFmt w:val="bullet"/>
+      <w:lvlText w:val="•"/>
+      <w:lvlJc w:val="left"/>
+      <w:pPr>
+        <w:ind w:left="1440" w:hanging="360"/>
+      </w:pPr>
+      <w:rPr>
+        <w:rFonts w:ascii="Century Gothic" w:eastAsia="Times New Roman" w:hAnsi="Century Gothic" w:cs="Times New Roman" w:hint="default"/>
+      </w:rPr>
+    </w:lvl>
+    <w:lvl w:ilvl="2" w:tplc="FFFFFFFF" w:tentative="1">
+      <w:start w:val="1"/>
+      <w:numFmt w:val="bullet"/>
+      <w:lvlText w:val=""/>
+      <w:lvlJc w:val="left"/>
+      <w:pPr>
+        <w:ind w:left="2160" w:hanging="360"/>
+      </w:pPr>
+      <w:rPr>
+        <w:rFonts w:ascii="Wingdings" w:hAnsi="Wingdings" w:hint="default"/>
+      </w:rPr>
+    </w:lvl>
+    <w:lvl w:ilvl="3" w:tplc="FFFFFFFF" w:tentative="1">
+      <w:start w:val="1"/>
+      <w:numFmt w:val="bullet"/>
+      <w:lvlText w:val=""/>
+      <w:lvlJc w:val="left"/>
+      <w:pPr>
+        <w:ind w:left="2880" w:hanging="360"/>
+      </w:pPr>
+      <w:rPr>
+        <w:rFonts w:ascii="Symbol" w:hAnsi="Symbol" w:hint="default"/>
+      </w:rPr>
+    </w:lvl>
+    <w:lvl w:ilvl="4" w:tplc="FFFFFFFF" w:tentative="1">
+      <w:start w:val="1"/>
+      <w:numFmt w:val="bullet"/>
+      <w:lvlText w:val="o"/>
+      <w:lvlJc w:val="left"/>
+      <w:pPr>
+        <w:ind w:left="3600" w:hanging="360"/>
+      </w:pPr>
+      <w:rPr>
+        <w:rFonts w:ascii="Courier New" w:hAnsi="Courier New" w:cs="Courier New" w:hint="default"/>
+      </w:rPr>
+    </w:lvl>
+    <w:lvl w:ilvl="5" w:tplc="FFFFFFFF" w:tentative="1">
+      <w:start w:val="1"/>
+      <w:numFmt w:val="bullet"/>
+      <w:lvlText w:val=""/>
+      <w:lvlJc w:val="left"/>
+      <w:pPr>
+        <w:ind w:left="4320" w:hanging="360"/>
+      </w:pPr>
+      <w:rPr>
+        <w:rFonts w:ascii="Wingdings" w:hAnsi="Wingdings" w:hint="default"/>
+      </w:rPr>
+    </w:lvl>
+    <w:lvl w:ilvl="6" w:tplc="FFFFFFFF" w:tentative="1">
+      <w:start w:val="1"/>
+      <w:numFmt w:val="bullet"/>
+      <w:lvlText w:val=""/>
+      <w:lvlJc w:val="left"/>
+      <w:pPr>
+        <w:ind w:left="5040" w:hanging="360"/>
+      </w:pPr>
+      <w:rPr>
+        <w:rFonts w:ascii="Symbol" w:hAnsi="Symbol" w:hint="default"/>
+      </w:rPr>
+    </w:lvl>
+    <w:lvl w:ilvl="7" w:tplc="FFFFFFFF" w:tentative="1">
+      <w:start w:val="1"/>
+      <w:numFmt w:val="bullet"/>
+      <w:lvlText w:val="o"/>
+      <w:lvlJc w:val="left"/>
+      <w:pPr>
+        <w:ind w:left="5760" w:hanging="360"/>
+      </w:pPr>
+      <w:rPr>
+        <w:rFonts w:ascii="Courier New" w:hAnsi="Courier New" w:cs="Courier New" w:hint="default"/>
+      </w:rPr>
+    </w:lvl>
+    <w:lvl w:ilvl="8" w:tplc="FFFFFFFF" w:tentative="1">
+      <w:start w:val="1"/>
+      <w:numFmt w:val="bullet"/>
+      <w:lvlText w:val=""/>
+      <w:lvlJc w:val="left"/>
+      <w:pPr>
+        <w:ind w:left="6480" w:hanging="360"/>
+      </w:pPr>
+      <w:rPr>
+        <w:rFonts w:ascii="Wingdings" w:hAnsi="Wingdings" w:hint="default"/>
+      </w:rPr>
+    </w:lvl>
+  </w:abstractNum>
+  <w:abstractNum w:abstractNumId="13" w15:restartNumberingAfterBreak="0">
     <w:nsid w:val="037669EE"/>
     <w:multiLevelType w:val="multilevel"/>
     <w:tmpl w:val="100C0021"/>
@@ -9549,7 +9781,7 @@
       </w:rPr>
     </w:lvl>
   </w:abstractNum>
-  <w:abstractNum w:abstractNumId="13" w15:restartNumberingAfterBreak="0">
+  <w:abstractNum w:abstractNumId="14" w15:restartNumberingAfterBreak="0">
     <w:nsid w:val="05E41F56"/>
     <w:multiLevelType w:val="hybridMultilevel"/>
     <w:tmpl w:val="AD6CA13C"/>
@@ -9662,7 +9894,7 @@
       </w:rPr>
     </w:lvl>
   </w:abstractNum>
-  <w:abstractNum w:abstractNumId="14" w15:restartNumberingAfterBreak="0">
+  <w:abstractNum w:abstractNumId="15" w15:restartNumberingAfterBreak="0">
     <w:nsid w:val="06482CAE"/>
     <w:multiLevelType w:val="multilevel"/>
     <w:tmpl w:val="100C0021"/>
@@ -9775,7 +10007,7 @@
       </w:rPr>
     </w:lvl>
   </w:abstractNum>
-  <w:abstractNum w:abstractNumId="15" w15:restartNumberingAfterBreak="0">
+  <w:abstractNum w:abstractNumId="16" w15:restartNumberingAfterBreak="0">
     <w:nsid w:val="067320D8"/>
     <w:multiLevelType w:val="multilevel"/>
     <w:tmpl w:val="100C0021"/>
@@ -9888,7 +10120,120 @@
       </w:rPr>
     </w:lvl>
   </w:abstractNum>
-  <w:abstractNum w:abstractNumId="16" w15:restartNumberingAfterBreak="0">
+  <w:abstractNum w:abstractNumId="17" w15:restartNumberingAfterBreak="0">
+    <w:nsid w:val="087D5DC4"/>
+    <w:multiLevelType w:val="hybridMultilevel"/>
+    <w:tmpl w:val="C58C13EA"/>
+    <w:lvl w:ilvl="0" w:tplc="100C0001">
+      <w:start w:val="1"/>
+      <w:numFmt w:val="bullet"/>
+      <w:lvlText w:val=""/>
+      <w:lvlJc w:val="left"/>
+      <w:pPr>
+        <w:ind w:left="2534" w:hanging="360"/>
+      </w:pPr>
+      <w:rPr>
+        <w:rFonts w:ascii="Symbol" w:hAnsi="Symbol" w:hint="default"/>
+      </w:rPr>
+    </w:lvl>
+    <w:lvl w:ilvl="1" w:tplc="100C0003" w:tentative="1">
+      <w:start w:val="1"/>
+      <w:numFmt w:val="bullet"/>
+      <w:lvlText w:val="o"/>
+      <w:lvlJc w:val="left"/>
+      <w:pPr>
+        <w:ind w:left="3254" w:hanging="360"/>
+      </w:pPr>
+      <w:rPr>
+        <w:rFonts w:ascii="Courier New" w:hAnsi="Courier New" w:cs="Courier New" w:hint="default"/>
+      </w:rPr>
+    </w:lvl>
+    <w:lvl w:ilvl="2" w:tplc="100C0005" w:tentative="1">
+      <w:start w:val="1"/>
+      <w:numFmt w:val="bullet"/>
+      <w:lvlText w:val=""/>
+      <w:lvlJc w:val="left"/>
+      <w:pPr>
+        <w:ind w:left="3974" w:hanging="360"/>
+      </w:pPr>
+      <w:rPr>
+        <w:rFonts w:ascii="Wingdings" w:hAnsi="Wingdings" w:hint="default"/>
+      </w:rPr>
+    </w:lvl>
+    <w:lvl w:ilvl="3" w:tplc="100C0001" w:tentative="1">
+      <w:start w:val="1"/>
+      <w:numFmt w:val="bullet"/>
+      <w:lvlText w:val=""/>
+      <w:lvlJc w:val="left"/>
+      <w:pPr>
+        <w:ind w:left="4694" w:hanging="360"/>
+      </w:pPr>
+      <w:rPr>
+        <w:rFonts w:ascii="Symbol" w:hAnsi="Symbol" w:hint="default"/>
+      </w:rPr>
+    </w:lvl>
+    <w:lvl w:ilvl="4" w:tplc="100C0003" w:tentative="1">
+      <w:start w:val="1"/>
+      <w:numFmt w:val="bullet"/>
+      <w:lvlText w:val="o"/>
+      <w:lvlJc w:val="left"/>
+      <w:pPr>
+        <w:ind w:left="5414" w:hanging="360"/>
+      </w:pPr>
+      <w:rPr>
+        <w:rFonts w:ascii="Courier New" w:hAnsi="Courier New" w:cs="Courier New" w:hint="default"/>
+      </w:rPr>
+    </w:lvl>
+    <w:lvl w:ilvl="5" w:tplc="100C0005" w:tentative="1">
+      <w:start w:val="1"/>
+      <w:numFmt w:val="bullet"/>
+      <w:lvlText w:val=""/>
+      <w:lvlJc w:val="left"/>
+      <w:pPr>
+        <w:ind w:left="6134" w:hanging="360"/>
+      </w:pPr>
+      <w:rPr>
+        <w:rFonts w:ascii="Wingdings" w:hAnsi="Wingdings" w:hint="default"/>
+      </w:rPr>
+    </w:lvl>
+    <w:lvl w:ilvl="6" w:tplc="100C0001" w:tentative="1">
+      <w:start w:val="1"/>
+      <w:numFmt w:val="bullet"/>
+      <w:lvlText w:val=""/>
+      <w:lvlJc w:val="left"/>
+      <w:pPr>
+        <w:ind w:left="6854" w:hanging="360"/>
+      </w:pPr>
+      <w:rPr>
+        <w:rFonts w:ascii="Symbol" w:hAnsi="Symbol" w:hint="default"/>
+      </w:rPr>
+    </w:lvl>
+    <w:lvl w:ilvl="7" w:tplc="100C0003" w:tentative="1">
+      <w:start w:val="1"/>
+      <w:numFmt w:val="bullet"/>
+      <w:lvlText w:val="o"/>
+      <w:lvlJc w:val="left"/>
+      <w:pPr>
+        <w:ind w:left="7574" w:hanging="360"/>
+      </w:pPr>
+      <w:rPr>
+        <w:rFonts w:ascii="Courier New" w:hAnsi="Courier New" w:cs="Courier New" w:hint="default"/>
+      </w:rPr>
+    </w:lvl>
+    <w:lvl w:ilvl="8" w:tplc="100C0005" w:tentative="1">
+      <w:start w:val="1"/>
+      <w:numFmt w:val="bullet"/>
+      <w:lvlText w:val=""/>
+      <w:lvlJc w:val="left"/>
+      <w:pPr>
+        <w:ind w:left="8294" w:hanging="360"/>
+      </w:pPr>
+      <w:rPr>
+        <w:rFonts w:ascii="Wingdings" w:hAnsi="Wingdings" w:hint="default"/>
+      </w:rPr>
+    </w:lvl>
+  </w:abstractNum>
+  <w:abstractNum w:abstractNumId="18" w15:restartNumberingAfterBreak="0">
     <w:nsid w:val="0A7C7405"/>
     <w:multiLevelType w:val="singleLevel"/>
     <w:tmpl w:val="92869324"/>
@@ -9909,7 +10254,7 @@
       </w:rPr>
     </w:lvl>
   </w:abstractNum>
-  <w:abstractNum w:abstractNumId="17" w15:restartNumberingAfterBreak="0">
+  <w:abstractNum w:abstractNumId="19" w15:restartNumberingAfterBreak="0">
     <w:nsid w:val="0C553C68"/>
     <w:multiLevelType w:val="hybridMultilevel"/>
     <w:tmpl w:val="45506D4A"/>
@@ -10021,7 +10366,7 @@
       </w:rPr>
     </w:lvl>
   </w:abstractNum>
-  <w:abstractNum w:abstractNumId="18" w15:restartNumberingAfterBreak="0">
+  <w:abstractNum w:abstractNumId="20" w15:restartNumberingAfterBreak="0">
     <w:nsid w:val="100D77BA"/>
     <w:multiLevelType w:val="hybridMultilevel"/>
     <w:tmpl w:val="B8147694"/>
@@ -10134,7 +10479,7 @@
       </w:rPr>
     </w:lvl>
   </w:abstractNum>
-  <w:abstractNum w:abstractNumId="19" w15:restartNumberingAfterBreak="0">
+  <w:abstractNum w:abstractNumId="21" w15:restartNumberingAfterBreak="0">
     <w:nsid w:val="13386E8A"/>
     <w:multiLevelType w:val="multilevel"/>
     <w:tmpl w:val="100C0021"/>
@@ -10247,7 +10592,7 @@
       </w:rPr>
     </w:lvl>
   </w:abstractNum>
-  <w:abstractNum w:abstractNumId="20" w15:restartNumberingAfterBreak="0">
+  <w:abstractNum w:abstractNumId="22" w15:restartNumberingAfterBreak="0">
     <w:nsid w:val="13AB381A"/>
     <w:multiLevelType w:val="hybridMultilevel"/>
     <w:tmpl w:val="B43857E8"/>
@@ -10390,7 +10735,7 @@
       </w:rPr>
     </w:lvl>
   </w:abstractNum>
-  <w:abstractNum w:abstractNumId="21" w15:restartNumberingAfterBreak="0">
+  <w:abstractNum w:abstractNumId="23" w15:restartNumberingAfterBreak="0">
     <w:nsid w:val="20CB35C8"/>
     <w:multiLevelType w:val="hybridMultilevel"/>
     <w:tmpl w:val="2AA2EA56"/>
@@ -10503,7 +10848,7 @@
       </w:rPr>
     </w:lvl>
   </w:abstractNum>
-  <w:abstractNum w:abstractNumId="22" w15:restartNumberingAfterBreak="0">
+  <w:abstractNum w:abstractNumId="24" w15:restartNumberingAfterBreak="0">
     <w:nsid w:val="21A605EB"/>
     <w:multiLevelType w:val="hybridMultilevel"/>
     <w:tmpl w:val="7CB227F8"/>
@@ -10616,7 +10961,119 @@
       </w:rPr>
     </w:lvl>
   </w:abstractNum>
-  <w:abstractNum w:abstractNumId="23" w15:restartNumberingAfterBreak="0">
+  <w:abstractNum w:abstractNumId="25" w15:restartNumberingAfterBreak="0">
+    <w:nsid w:val="29B82B46"/>
+    <w:multiLevelType w:val="hybridMultilevel"/>
+    <w:tmpl w:val="524233C8"/>
+    <w:lvl w:ilvl="0" w:tplc="100C0001">
+      <w:start w:val="1"/>
+      <w:numFmt w:val="bullet"/>
+      <w:lvlText w:val=""/>
+      <w:lvlJc w:val="left"/>
+      <w:pPr>
+        <w:ind w:left="720" w:hanging="360"/>
+      </w:pPr>
+      <w:rPr>
+        <w:rFonts w:ascii="Symbol" w:hAnsi="Symbol" w:hint="default"/>
+      </w:rPr>
+    </w:lvl>
+    <w:lvl w:ilvl="1" w:tplc="FFFFFFFF">
+      <w:numFmt w:val="bullet"/>
+      <w:lvlText w:val="•"/>
+      <w:lvlJc w:val="left"/>
+      <w:pPr>
+        <w:ind w:left="1440" w:hanging="360"/>
+      </w:pPr>
+      <w:rPr>
+        <w:rFonts w:ascii="Century Gothic" w:eastAsia="Times New Roman" w:hAnsi="Century Gothic" w:cs="Times New Roman" w:hint="default"/>
+      </w:rPr>
+    </w:lvl>
+    <w:lvl w:ilvl="2" w:tplc="FFFFFFFF" w:tentative="1">
+      <w:start w:val="1"/>
+      <w:numFmt w:val="bullet"/>
+      <w:lvlText w:val=""/>
+      <w:lvlJc w:val="left"/>
+      <w:pPr>
+        <w:ind w:left="2160" w:hanging="360"/>
+      </w:pPr>
+      <w:rPr>
+        <w:rFonts w:ascii="Wingdings" w:hAnsi="Wingdings" w:hint="default"/>
+      </w:rPr>
+    </w:lvl>
+    <w:lvl w:ilvl="3" w:tplc="FFFFFFFF" w:tentative="1">
+      <w:start w:val="1"/>
+      <w:numFmt w:val="bullet"/>
+      <w:lvlText w:val=""/>
+      <w:lvlJc w:val="left"/>
+      <w:pPr>
+        <w:ind w:left="2880" w:hanging="360"/>
+      </w:pPr>
+      <w:rPr>
+        <w:rFonts w:ascii="Symbol" w:hAnsi="Symbol" w:hint="default"/>
+      </w:rPr>
+    </w:lvl>
+    <w:lvl w:ilvl="4" w:tplc="FFFFFFFF" w:tentative="1">
+      <w:start w:val="1"/>
+      <w:numFmt w:val="bullet"/>
+      <w:lvlText w:val="o"/>
+      <w:lvlJc w:val="left"/>
+      <w:pPr>
+        <w:ind w:left="3600" w:hanging="360"/>
+      </w:pPr>
+      <w:rPr>
+        <w:rFonts w:ascii="Courier New" w:hAnsi="Courier New" w:cs="Courier New" w:hint="default"/>
+      </w:rPr>
+    </w:lvl>
+    <w:lvl w:ilvl="5" w:tplc="FFFFFFFF" w:tentative="1">
+      <w:start w:val="1"/>
+      <w:numFmt w:val="bullet"/>
+      <w:lvlText w:val=""/>
+      <w:lvlJc w:val="left"/>
+      <w:pPr>
+        <w:ind w:left="4320" w:hanging="360"/>
+      </w:pPr>
+      <w:rPr>
+        <w:rFonts w:ascii="Wingdings" w:hAnsi="Wingdings" w:hint="default"/>
+      </w:rPr>
+    </w:lvl>
+    <w:lvl w:ilvl="6" w:tplc="FFFFFFFF" w:tentative="1">
+      <w:start w:val="1"/>
+      <w:numFmt w:val="bullet"/>
+      <w:lvlText w:val=""/>
+      <w:lvlJc w:val="left"/>
+      <w:pPr>
+        <w:ind w:left="5040" w:hanging="360"/>
+      </w:pPr>
+      <w:rPr>
+        <w:rFonts w:ascii="Symbol" w:hAnsi="Symbol" w:hint="default"/>
+      </w:rPr>
+    </w:lvl>
+    <w:lvl w:ilvl="7" w:tplc="FFFFFFFF" w:tentative="1">
+      <w:start w:val="1"/>
+      <w:numFmt w:val="bullet"/>
+      <w:lvlText w:val="o"/>
+      <w:lvlJc w:val="left"/>
+      <w:pPr>
+        <w:ind w:left="5760" w:hanging="360"/>
+      </w:pPr>
+      <w:rPr>
+        <w:rFonts w:ascii="Courier New" w:hAnsi="Courier New" w:cs="Courier New" w:hint="default"/>
+      </w:rPr>
+    </w:lvl>
+    <w:lvl w:ilvl="8" w:tplc="FFFFFFFF" w:tentative="1">
+      <w:start w:val="1"/>
+      <w:numFmt w:val="bullet"/>
+      <w:lvlText w:val=""/>
+      <w:lvlJc w:val="left"/>
+      <w:pPr>
+        <w:ind w:left="6480" w:hanging="360"/>
+      </w:pPr>
+      <w:rPr>
+        <w:rFonts w:ascii="Wingdings" w:hAnsi="Wingdings" w:hint="default"/>
+      </w:rPr>
+    </w:lvl>
+  </w:abstractNum>
+  <w:abstractNum w:abstractNumId="26" w15:restartNumberingAfterBreak="0">
     <w:nsid w:val="2A8F67FD"/>
     <w:multiLevelType w:val="multilevel"/>
     <w:tmpl w:val="08EA5668"/>
@@ -10759,7 +11216,119 @@
       </w:rPr>
     </w:lvl>
   </w:abstractNum>
-  <w:abstractNum w:abstractNumId="24" w15:restartNumberingAfterBreak="0">
+  <w:abstractNum w:abstractNumId="27" w15:restartNumberingAfterBreak="0">
+    <w:nsid w:val="2AFB18A2"/>
+    <w:multiLevelType w:val="hybridMultilevel"/>
+    <w:tmpl w:val="E1366798"/>
+    <w:lvl w:ilvl="0" w:tplc="100C000F">
+      <w:start w:val="1"/>
+      <w:numFmt w:val="decimal"/>
+      <w:lvlText w:val="%1."/>
+      <w:lvlJc w:val="left"/>
+      <w:pPr>
+        <w:ind w:left="720" w:hanging="360"/>
+      </w:pPr>
+      <w:rPr>
+        <w:rFonts w:hint="default"/>
+      </w:rPr>
+    </w:lvl>
+    <w:lvl w:ilvl="1" w:tplc="FFFFFFFF">
+      <w:numFmt w:val="bullet"/>
+      <w:lvlText w:val="•"/>
+      <w:lvlJc w:val="left"/>
+      <w:pPr>
+        <w:ind w:left="1440" w:hanging="360"/>
+      </w:pPr>
+      <w:rPr>
+        <w:rFonts w:ascii="Century Gothic" w:eastAsia="Times New Roman" w:hAnsi="Century Gothic" w:cs="Times New Roman" w:hint="default"/>
+      </w:rPr>
+    </w:lvl>
+    <w:lvl w:ilvl="2" w:tplc="FFFFFFFF" w:tentative="1">
+      <w:start w:val="1"/>
+      <w:numFmt w:val="bullet"/>
+      <w:lvlText w:val=""/>
+      <w:lvlJc w:val="left"/>
+      <w:pPr>
+        <w:ind w:left="2160" w:hanging="360"/>
+      </w:pPr>
+      <w:rPr>
+        <w:rFonts w:ascii="Wingdings" w:hAnsi="Wingdings" w:hint="default"/>
+      </w:rPr>
+    </w:lvl>
+    <w:lvl w:ilvl="3" w:tplc="FFFFFFFF" w:tentative="1">
+      <w:start w:val="1"/>
+      <w:numFmt w:val="bullet"/>
+      <w:lvlText w:val=""/>
+      <w:lvlJc w:val="left"/>
+      <w:pPr>
+        <w:ind w:left="2880" w:hanging="360"/>
+      </w:pPr>
+      <w:rPr>
+        <w:rFonts w:ascii="Symbol" w:hAnsi="Symbol" w:hint="default"/>
+      </w:rPr>
+    </w:lvl>
+    <w:lvl w:ilvl="4" w:tplc="FFFFFFFF" w:tentative="1">
+      <w:start w:val="1"/>
+      <w:numFmt w:val="bullet"/>
+      <w:lvlText w:val="o"/>
+      <w:lvlJc w:val="left"/>
+      <w:pPr>
+        <w:ind w:left="3600" w:hanging="360"/>
+      </w:pPr>
+      <w:rPr>
+        <w:rFonts w:ascii="Courier New" w:hAnsi="Courier New" w:cs="Courier New" w:hint="default"/>
+      </w:rPr>
+    </w:lvl>
+    <w:lvl w:ilvl="5" w:tplc="FFFFFFFF" w:tentative="1">
+      <w:start w:val="1"/>
+      <w:numFmt w:val="bullet"/>
+      <w:lvlText w:val=""/>
+      <w:lvlJc w:val="left"/>
+      <w:pPr>
+        <w:ind w:left="4320" w:hanging="360"/>
+      </w:pPr>
+      <w:rPr>
+        <w:rFonts w:ascii="Wingdings" w:hAnsi="Wingdings" w:hint="default"/>
+      </w:rPr>
+    </w:lvl>
+    <w:lvl w:ilvl="6" w:tplc="FFFFFFFF" w:tentative="1">
+      <w:start w:val="1"/>
+      <w:numFmt w:val="bullet"/>
+      <w:lvlText w:val=""/>
+      <w:lvlJc w:val="left"/>
+      <w:pPr>
+        <w:ind w:left="5040" w:hanging="360"/>
+      </w:pPr>
+      <w:rPr>
+        <w:rFonts w:ascii="Symbol" w:hAnsi="Symbol" w:hint="default"/>
+      </w:rPr>
+    </w:lvl>
+    <w:lvl w:ilvl="7" w:tplc="FFFFFFFF" w:tentative="1">
+      <w:start w:val="1"/>
+      <w:numFmt w:val="bullet"/>
+      <w:lvlText w:val="o"/>
+      <w:lvlJc w:val="left"/>
+      <w:pPr>
+        <w:ind w:left="5760" w:hanging="360"/>
+      </w:pPr>
+      <w:rPr>
+        <w:rFonts w:ascii="Courier New" w:hAnsi="Courier New" w:cs="Courier New" w:hint="default"/>
+      </w:rPr>
+    </w:lvl>
+    <w:lvl w:ilvl="8" w:tplc="FFFFFFFF" w:tentative="1">
+      <w:start w:val="1"/>
+      <w:numFmt w:val="bullet"/>
+      <w:lvlText w:val=""/>
+      <w:lvlJc w:val="left"/>
+      <w:pPr>
+        <w:ind w:left="6480" w:hanging="360"/>
+      </w:pPr>
+      <w:rPr>
+        <w:rFonts w:ascii="Wingdings" w:hAnsi="Wingdings" w:hint="default"/>
+      </w:rPr>
+    </w:lvl>
+  </w:abstractNum>
+  <w:abstractNum w:abstractNumId="28" w15:restartNumberingAfterBreak="0">
     <w:nsid w:val="2F2C5963"/>
     <w:multiLevelType w:val="multilevel"/>
     <w:tmpl w:val="E2569098"/>
@@ -10872,7 +11441,7 @@
       </w:pPr>
     </w:lvl>
   </w:abstractNum>
-  <w:abstractNum w:abstractNumId="25" w15:restartNumberingAfterBreak="0">
+  <w:abstractNum w:abstractNumId="29" w15:restartNumberingAfterBreak="0">
     <w:nsid w:val="36506853"/>
     <w:multiLevelType w:val="multilevel"/>
     <w:tmpl w:val="2F6EF210"/>
@@ -10985,7 +11554,7 @@
       </w:rPr>
     </w:lvl>
   </w:abstractNum>
-  <w:abstractNum w:abstractNumId="26" w15:restartNumberingAfterBreak="0">
+  <w:abstractNum w:abstractNumId="30" w15:restartNumberingAfterBreak="0">
     <w:nsid w:val="3AA04E93"/>
     <w:multiLevelType w:val="hybridMultilevel"/>
     <w:tmpl w:val="5B4AAEE8"/>
@@ -11098,7 +11667,7 @@
       </w:rPr>
     </w:lvl>
   </w:abstractNum>
-  <w:abstractNum w:abstractNumId="27" w15:restartNumberingAfterBreak="0">
+  <w:abstractNum w:abstractNumId="31" w15:restartNumberingAfterBreak="0">
     <w:nsid w:val="3BD16F36"/>
     <w:multiLevelType w:val="multilevel"/>
     <w:tmpl w:val="100C0021"/>
@@ -11211,7 +11780,7 @@
       </w:rPr>
     </w:lvl>
   </w:abstractNum>
-  <w:abstractNum w:abstractNumId="28" w15:restartNumberingAfterBreak="0">
+  <w:abstractNum w:abstractNumId="32" w15:restartNumberingAfterBreak="0">
     <w:nsid w:val="3C361DED"/>
     <w:multiLevelType w:val="multilevel"/>
     <w:tmpl w:val="100C0021"/>
@@ -11324,7 +11893,7 @@
       </w:rPr>
     </w:lvl>
   </w:abstractNum>
-  <w:abstractNum w:abstractNumId="29" w15:restartNumberingAfterBreak="0">
+  <w:abstractNum w:abstractNumId="33" w15:restartNumberingAfterBreak="0">
     <w:nsid w:val="3EF922F0"/>
     <w:multiLevelType w:val="multilevel"/>
     <w:tmpl w:val="100C0021"/>
@@ -11437,7 +12006,7 @@
       </w:rPr>
     </w:lvl>
   </w:abstractNum>
-  <w:abstractNum w:abstractNumId="30" w15:restartNumberingAfterBreak="0">
+  <w:abstractNum w:abstractNumId="34" w15:restartNumberingAfterBreak="0">
     <w:nsid w:val="486164F4"/>
     <w:multiLevelType w:val="multilevel"/>
     <w:tmpl w:val="100C0021"/>
@@ -11550,7 +12119,7 @@
       </w:rPr>
     </w:lvl>
   </w:abstractNum>
-  <w:abstractNum w:abstractNumId="31" w15:restartNumberingAfterBreak="0">
+  <w:abstractNum w:abstractNumId="35" w15:restartNumberingAfterBreak="0">
     <w:nsid w:val="4A2A6074"/>
     <w:multiLevelType w:val="multilevel"/>
     <w:tmpl w:val="AB6CC248"/>
@@ -11687,7 +12256,7 @@
       </w:rPr>
     </w:lvl>
   </w:abstractNum>
-  <w:abstractNum w:abstractNumId="32" w15:restartNumberingAfterBreak="0">
+  <w:abstractNum w:abstractNumId="36" w15:restartNumberingAfterBreak="0">
     <w:nsid w:val="4ACA6682"/>
     <w:multiLevelType w:val="hybridMultilevel"/>
     <w:tmpl w:val="9B8E3A4E"/>
@@ -11800,7 +12369,7 @@
       </w:rPr>
     </w:lvl>
   </w:abstractNum>
-  <w:abstractNum w:abstractNumId="33" w15:restartNumberingAfterBreak="0">
+  <w:abstractNum w:abstractNumId="37" w15:restartNumberingAfterBreak="0">
     <w:nsid w:val="4C4E14AC"/>
     <w:multiLevelType w:val="multilevel"/>
     <w:tmpl w:val="100C001F"/>
@@ -11886,7 +12455,7 @@
       </w:pPr>
     </w:lvl>
   </w:abstractNum>
-  <w:abstractNum w:abstractNumId="34" w15:restartNumberingAfterBreak="0">
+  <w:abstractNum w:abstractNumId="38" w15:restartNumberingAfterBreak="0">
     <w:nsid w:val="4D30734E"/>
     <w:multiLevelType w:val="multilevel"/>
     <w:tmpl w:val="100C001D"/>
@@ -11972,7 +12541,7 @@
       </w:pPr>
     </w:lvl>
   </w:abstractNum>
-  <w:abstractNum w:abstractNumId="35" w15:restartNumberingAfterBreak="0">
+  <w:abstractNum w:abstractNumId="39" w15:restartNumberingAfterBreak="0">
     <w:nsid w:val="4DA57639"/>
     <w:multiLevelType w:val="hybridMultilevel"/>
     <w:tmpl w:val="8D7A1CF4"/>
@@ -12085,7 +12654,119 @@
       </w:rPr>
     </w:lvl>
   </w:abstractNum>
-  <w:abstractNum w:abstractNumId="36" w15:restartNumberingAfterBreak="0">
+  <w:abstractNum w:abstractNumId="40" w15:restartNumberingAfterBreak="0">
+    <w:nsid w:val="4F8C73F8"/>
+    <w:multiLevelType w:val="hybridMultilevel"/>
+    <w:tmpl w:val="B442D630"/>
+    <w:lvl w:ilvl="0" w:tplc="952C4A4C">
+      <w:start w:val="80"/>
+      <w:numFmt w:val="bullet"/>
+      <w:lvlText w:val="-"/>
+      <w:lvlJc w:val="left"/>
+      <w:pPr>
+        <w:ind w:left="720" w:hanging="360"/>
+      </w:pPr>
+      <w:rPr>
+        <w:rFonts w:ascii="Century Gothic" w:eastAsia="Times New Roman" w:hAnsi="Century Gothic" w:cs="Times New Roman" w:hint="default"/>
+      </w:rPr>
+    </w:lvl>
+    <w:lvl w:ilvl="1" w:tplc="FFFFFFFF">
+      <w:numFmt w:val="bullet"/>
+      <w:lvlText w:val="•"/>
+      <w:lvlJc w:val="left"/>
+      <w:pPr>
+        <w:ind w:left="1440" w:hanging="360"/>
+      </w:pPr>
+      <w:rPr>
+        <w:rFonts w:ascii="Century Gothic" w:eastAsia="Times New Roman" w:hAnsi="Century Gothic" w:cs="Times New Roman" w:hint="default"/>
+      </w:rPr>
+    </w:lvl>
+    <w:lvl w:ilvl="2" w:tplc="FFFFFFFF" w:tentative="1">
+      <w:start w:val="1"/>
+      <w:numFmt w:val="bullet"/>
+      <w:lvlText w:val=""/>
+      <w:lvlJc w:val="left"/>
+      <w:pPr>
+        <w:ind w:left="2160" w:hanging="360"/>
+      </w:pPr>
+      <w:rPr>
+        <w:rFonts w:ascii="Wingdings" w:hAnsi="Wingdings" w:hint="default"/>
+      </w:rPr>
+    </w:lvl>
+    <w:lvl w:ilvl="3" w:tplc="FFFFFFFF" w:tentative="1">
+      <w:start w:val="1"/>
+      <w:numFmt w:val="bullet"/>
+      <w:lvlText w:val=""/>
+      <w:lvlJc w:val="left"/>
+      <w:pPr>
+        <w:ind w:left="2880" w:hanging="360"/>
+      </w:pPr>
+      <w:rPr>
+        <w:rFonts w:ascii="Symbol" w:hAnsi="Symbol" w:hint="default"/>
+      </w:rPr>
+    </w:lvl>
+    <w:lvl w:ilvl="4" w:tplc="FFFFFFFF" w:tentative="1">
+      <w:start w:val="1"/>
+      <w:numFmt w:val="bullet"/>
+      <w:lvlText w:val="o"/>
+      <w:lvlJc w:val="left"/>
+      <w:pPr>
+        <w:ind w:left="3600" w:hanging="360"/>
+      </w:pPr>
+      <w:rPr>
+        <w:rFonts w:ascii="Courier New" w:hAnsi="Courier New" w:cs="Courier New" w:hint="default"/>
+      </w:rPr>
+    </w:lvl>
+    <w:lvl w:ilvl="5" w:tplc="FFFFFFFF" w:tentative="1">
+      <w:start w:val="1"/>
+      <w:numFmt w:val="bullet"/>
+      <w:lvlText w:val=""/>
+      <w:lvlJc w:val="left"/>
+      <w:pPr>
+        <w:ind w:left="4320" w:hanging="360"/>
+      </w:pPr>
+      <w:rPr>
+        <w:rFonts w:ascii="Wingdings" w:hAnsi="Wingdings" w:hint="default"/>
+      </w:rPr>
+    </w:lvl>
+    <w:lvl w:ilvl="6" w:tplc="FFFFFFFF" w:tentative="1">
+      <w:start w:val="1"/>
+      <w:numFmt w:val="bullet"/>
+      <w:lvlText w:val=""/>
+      <w:lvlJc w:val="left"/>
+      <w:pPr>
+        <w:ind w:left="5040" w:hanging="360"/>
+      </w:pPr>
+      <w:rPr>
+        <w:rFonts w:ascii="Symbol" w:hAnsi="Symbol" w:hint="default"/>
+      </w:rPr>
+    </w:lvl>
+    <w:lvl w:ilvl="7" w:tplc="FFFFFFFF" w:tentative="1">
+      <w:start w:val="1"/>
+      <w:numFmt w:val="bullet"/>
+      <w:lvlText w:val="o"/>
+      <w:lvlJc w:val="left"/>
+      <w:pPr>
+        <w:ind w:left="5760" w:hanging="360"/>
+      </w:pPr>
+      <w:rPr>
+        <w:rFonts w:ascii="Courier New" w:hAnsi="Courier New" w:cs="Courier New" w:hint="default"/>
+      </w:rPr>
+    </w:lvl>
+    <w:lvl w:ilvl="8" w:tplc="FFFFFFFF" w:tentative="1">
+      <w:start w:val="1"/>
+      <w:numFmt w:val="bullet"/>
+      <w:lvlText w:val=""/>
+      <w:lvlJc w:val="left"/>
+      <w:pPr>
+        <w:ind w:left="6480" w:hanging="360"/>
+      </w:pPr>
+      <w:rPr>
+        <w:rFonts w:ascii="Wingdings" w:hAnsi="Wingdings" w:hint="default"/>
+      </w:rPr>
+    </w:lvl>
+  </w:abstractNum>
+  <w:abstractNum w:abstractNumId="41" w15:restartNumberingAfterBreak="0">
     <w:nsid w:val="516F5B3C"/>
     <w:multiLevelType w:val="hybridMultilevel"/>
     <w:tmpl w:val="A172FA54"/>
@@ -12198,7 +12879,7 @@
       </w:rPr>
     </w:lvl>
   </w:abstractNum>
-  <w:abstractNum w:abstractNumId="37" w15:restartNumberingAfterBreak="0">
+  <w:abstractNum w:abstractNumId="42" w15:restartNumberingAfterBreak="0">
     <w:nsid w:val="55FE2729"/>
     <w:multiLevelType w:val="multilevel"/>
     <w:tmpl w:val="100C0023"/>
@@ -12285,7 +12966,7 @@
       </w:pPr>
     </w:lvl>
   </w:abstractNum>
-  <w:abstractNum w:abstractNumId="38" w15:restartNumberingAfterBreak="0">
+  <w:abstractNum w:abstractNumId="43" w15:restartNumberingAfterBreak="0">
     <w:nsid w:val="58933B2A"/>
     <w:multiLevelType w:val="multilevel"/>
     <w:tmpl w:val="100C0021"/>
@@ -12398,7 +13079,7 @@
       </w:rPr>
     </w:lvl>
   </w:abstractNum>
-  <w:abstractNum w:abstractNumId="39" w15:restartNumberingAfterBreak="0">
+  <w:abstractNum w:abstractNumId="44" w15:restartNumberingAfterBreak="0">
     <w:nsid w:val="58DF2611"/>
     <w:multiLevelType w:val="hybridMultilevel"/>
     <w:tmpl w:val="A52C23C6"/>
@@ -12487,7 +13168,7 @@
       </w:pPr>
     </w:lvl>
   </w:abstractNum>
-  <w:abstractNum w:abstractNumId="40" w15:restartNumberingAfterBreak="0">
+  <w:abstractNum w:abstractNumId="45" w15:restartNumberingAfterBreak="0">
     <w:nsid w:val="5C3525C6"/>
     <w:multiLevelType w:val="multilevel"/>
     <w:tmpl w:val="66A89C8C"/>
@@ -12623,7 +13304,7 @@
       </w:rPr>
     </w:lvl>
   </w:abstractNum>
-  <w:abstractNum w:abstractNumId="41" w15:restartNumberingAfterBreak="0">
+  <w:abstractNum w:abstractNumId="46" w15:restartNumberingAfterBreak="0">
     <w:nsid w:val="5C877673"/>
     <w:multiLevelType w:val="multilevel"/>
     <w:tmpl w:val="100C0021"/>
@@ -12736,7 +13417,7 @@
       </w:rPr>
     </w:lvl>
   </w:abstractNum>
-  <w:abstractNum w:abstractNumId="42" w15:restartNumberingAfterBreak="0">
+  <w:abstractNum w:abstractNumId="47" w15:restartNumberingAfterBreak="0">
     <w:nsid w:val="5CBC53EC"/>
     <w:multiLevelType w:val="multilevel"/>
     <w:tmpl w:val="2F6EF210"/>
@@ -12849,7 +13530,7 @@
       </w:rPr>
     </w:lvl>
   </w:abstractNum>
-  <w:abstractNum w:abstractNumId="43" w15:restartNumberingAfterBreak="0">
+  <w:abstractNum w:abstractNumId="48" w15:restartNumberingAfterBreak="0">
     <w:nsid w:val="5E424682"/>
     <w:multiLevelType w:val="multilevel"/>
     <w:tmpl w:val="100C001F"/>
@@ -12935,7 +13616,7 @@
       </w:pPr>
     </w:lvl>
   </w:abstractNum>
-  <w:abstractNum w:abstractNumId="44" w15:restartNumberingAfterBreak="0">
+  <w:abstractNum w:abstractNumId="49" w15:restartNumberingAfterBreak="0">
     <w:nsid w:val="60F3214B"/>
     <w:multiLevelType w:val="hybridMultilevel"/>
     <w:tmpl w:val="E5766EEA"/>
@@ -13048,7 +13729,7 @@
       </w:rPr>
     </w:lvl>
   </w:abstractNum>
-  <w:abstractNum w:abstractNumId="45" w15:restartNumberingAfterBreak="0">
+  <w:abstractNum w:abstractNumId="50" w15:restartNumberingAfterBreak="0">
     <w:nsid w:val="62743D23"/>
     <w:multiLevelType w:val="multilevel"/>
     <w:tmpl w:val="AB7AF83A"/>
@@ -13185,7 +13866,7 @@
       </w:rPr>
     </w:lvl>
   </w:abstractNum>
-  <w:abstractNum w:abstractNumId="46" w15:restartNumberingAfterBreak="0">
+  <w:abstractNum w:abstractNumId="51" w15:restartNumberingAfterBreak="0">
     <w:nsid w:val="63A9062F"/>
     <w:multiLevelType w:val="multilevel"/>
     <w:tmpl w:val="DCCE794A"/>
@@ -13325,7 +14006,7 @@
       </w:rPr>
     </w:lvl>
   </w:abstractNum>
-  <w:abstractNum w:abstractNumId="47" w15:restartNumberingAfterBreak="0">
+  <w:abstractNum w:abstractNumId="52" w15:restartNumberingAfterBreak="0">
     <w:nsid w:val="63CA03B7"/>
     <w:multiLevelType w:val="hybridMultilevel"/>
     <w:tmpl w:val="1DBC13FC"/>
@@ -13438,7 +14119,7 @@
       </w:rPr>
     </w:lvl>
   </w:abstractNum>
-  <w:abstractNum w:abstractNumId="48" w15:restartNumberingAfterBreak="0">
+  <w:abstractNum w:abstractNumId="53" w15:restartNumberingAfterBreak="0">
     <w:nsid w:val="643F0961"/>
     <w:multiLevelType w:val="multilevel"/>
     <w:tmpl w:val="100C0021"/>
@@ -13551,7 +14232,7 @@
       </w:rPr>
     </w:lvl>
   </w:abstractNum>
-  <w:abstractNum w:abstractNumId="49" w15:restartNumberingAfterBreak="0">
+  <w:abstractNum w:abstractNumId="54" w15:restartNumberingAfterBreak="0">
     <w:nsid w:val="6D6476B9"/>
     <w:multiLevelType w:val="multilevel"/>
     <w:tmpl w:val="100C0023"/>
@@ -13638,7 +14319,7 @@
       </w:pPr>
     </w:lvl>
   </w:abstractNum>
-  <w:abstractNum w:abstractNumId="50" w15:restartNumberingAfterBreak="0">
+  <w:abstractNum w:abstractNumId="55" w15:restartNumberingAfterBreak="0">
     <w:nsid w:val="6FD4597E"/>
     <w:multiLevelType w:val="multilevel"/>
     <w:tmpl w:val="BE52D666"/>
@@ -13775,7 +14456,7 @@
       </w:rPr>
     </w:lvl>
   </w:abstractNum>
-  <w:abstractNum w:abstractNumId="51" w15:restartNumberingAfterBreak="0">
+  <w:abstractNum w:abstractNumId="56" w15:restartNumberingAfterBreak="0">
     <w:nsid w:val="70C03573"/>
     <w:multiLevelType w:val="multilevel"/>
     <w:tmpl w:val="100C0021"/>
@@ -13888,7 +14569,7 @@
       </w:rPr>
     </w:lvl>
   </w:abstractNum>
-  <w:abstractNum w:abstractNumId="52" w15:restartNumberingAfterBreak="0">
+  <w:abstractNum w:abstractNumId="57" w15:restartNumberingAfterBreak="0">
     <w:nsid w:val="720C184B"/>
     <w:multiLevelType w:val="hybridMultilevel"/>
     <w:tmpl w:val="32985ADC"/>
@@ -14001,7 +14682,7 @@
       </w:rPr>
     </w:lvl>
   </w:abstractNum>
-  <w:abstractNum w:abstractNumId="53" w15:restartNumberingAfterBreak="0">
+  <w:abstractNum w:abstractNumId="58" w15:restartNumberingAfterBreak="0">
     <w:nsid w:val="79CD09A9"/>
     <w:multiLevelType w:val="multilevel"/>
     <w:tmpl w:val="100C0021"/>
@@ -14114,7 +14795,7 @@
       </w:rPr>
     </w:lvl>
   </w:abstractNum>
-  <w:abstractNum w:abstractNumId="54" w15:restartNumberingAfterBreak="0">
+  <w:abstractNum w:abstractNumId="59" w15:restartNumberingAfterBreak="0">
     <w:nsid w:val="7E7F1C51"/>
     <w:multiLevelType w:val="multilevel"/>
     <w:tmpl w:val="100C0021"/>
@@ -14231,94 +14912,94 @@
     <w:abstractNumId w:val="11"/>
   </w:num>
   <w:num w:numId="2" w16cid:durableId="1352612791">
+    <w:abstractNumId w:val="22"/>
+  </w:num>
+  <w:num w:numId="3" w16cid:durableId="873733223">
+    <w:abstractNumId w:val="18"/>
+  </w:num>
+  <w:num w:numId="4" w16cid:durableId="1893887906">
+    <w:abstractNumId w:val="51"/>
+  </w:num>
+  <w:num w:numId="5" w16cid:durableId="1316955210">
+    <w:abstractNumId w:val="51"/>
+  </w:num>
+  <w:num w:numId="6" w16cid:durableId="24911211">
+    <w:abstractNumId w:val="18"/>
+  </w:num>
+  <w:num w:numId="7" w16cid:durableId="53048668">
+    <w:abstractNumId w:val="18"/>
+  </w:num>
+  <w:num w:numId="8" w16cid:durableId="2000307647">
+    <w:abstractNumId w:val="18"/>
+  </w:num>
+  <w:num w:numId="9" w16cid:durableId="1215048018">
+    <w:abstractNumId w:val="18"/>
+  </w:num>
+  <w:num w:numId="10" w16cid:durableId="266734597">
+    <w:abstractNumId w:val="51"/>
+  </w:num>
+  <w:num w:numId="11" w16cid:durableId="734202686">
+    <w:abstractNumId w:val="18"/>
+  </w:num>
+  <w:num w:numId="12" w16cid:durableId="1708067524">
+    <w:abstractNumId w:val="28"/>
+  </w:num>
+  <w:num w:numId="13" w16cid:durableId="253438166">
+    <w:abstractNumId w:val="26"/>
+  </w:num>
+  <w:num w:numId="14" w16cid:durableId="210654857">
+    <w:abstractNumId w:val="23"/>
+  </w:num>
+  <w:num w:numId="15" w16cid:durableId="320891188">
     <w:abstractNumId w:val="20"/>
   </w:num>
-  <w:num w:numId="3" w16cid:durableId="873733223">
-    <w:abstractNumId w:val="16"/>
-  </w:num>
-  <w:num w:numId="4" w16cid:durableId="1893887906">
+  <w:num w:numId="16" w16cid:durableId="93091131">
     <w:abstractNumId w:val="46"/>
   </w:num>
-  <w:num w:numId="5" w16cid:durableId="1316955210">
-    <w:abstractNumId w:val="46"/>
-  </w:num>
-  <w:num w:numId="6" w16cid:durableId="24911211">
-    <w:abstractNumId w:val="16"/>
-  </w:num>
-  <w:num w:numId="7" w16cid:durableId="53048668">
-    <w:abstractNumId w:val="16"/>
-  </w:num>
-  <w:num w:numId="8" w16cid:durableId="2000307647">
-    <w:abstractNumId w:val="16"/>
-  </w:num>
-  <w:num w:numId="9" w16cid:durableId="1215048018">
-    <w:abstractNumId w:val="16"/>
-  </w:num>
-  <w:num w:numId="10" w16cid:durableId="266734597">
-    <w:abstractNumId w:val="46"/>
-  </w:num>
-  <w:num w:numId="11" w16cid:durableId="734202686">
-    <w:abstractNumId w:val="16"/>
-  </w:num>
-  <w:num w:numId="12" w16cid:durableId="1708067524">
-    <w:abstractNumId w:val="24"/>
-  </w:num>
-  <w:num w:numId="13" w16cid:durableId="253438166">
-    <w:abstractNumId w:val="23"/>
-  </w:num>
-  <w:num w:numId="14" w16cid:durableId="210654857">
-    <w:abstractNumId w:val="21"/>
-  </w:num>
-  <w:num w:numId="15" w16cid:durableId="320891188">
-    <w:abstractNumId w:val="18"/>
-  </w:num>
-  <w:num w:numId="16" w16cid:durableId="93091131">
-    <w:abstractNumId w:val="41"/>
-  </w:num>
   <w:num w:numId="17" w16cid:durableId="392579084">
-    <w:abstractNumId w:val="30"/>
+    <w:abstractNumId w:val="34"/>
   </w:num>
   <w:num w:numId="18" w16cid:durableId="208877659">
-    <w:abstractNumId w:val="54"/>
+    <w:abstractNumId w:val="59"/>
   </w:num>
   <w:num w:numId="19" w16cid:durableId="2064602236">
-    <w:abstractNumId w:val="51"/>
+    <w:abstractNumId w:val="56"/>
   </w:num>
   <w:num w:numId="20" w16cid:durableId="233122548">
     <w:abstractNumId w:val="10"/>
   </w:num>
   <w:num w:numId="21" w16cid:durableId="1759280360">
+    <w:abstractNumId w:val="53"/>
+  </w:num>
+  <w:num w:numId="22" w16cid:durableId="1823809742">
+    <w:abstractNumId w:val="33"/>
+  </w:num>
+  <w:num w:numId="23" w16cid:durableId="1477533258">
+    <w:abstractNumId w:val="31"/>
+  </w:num>
+  <w:num w:numId="24" w16cid:durableId="1259752907">
+    <w:abstractNumId w:val="15"/>
+  </w:num>
+  <w:num w:numId="25" w16cid:durableId="1633293327">
+    <w:abstractNumId w:val="21"/>
+  </w:num>
+  <w:num w:numId="26" w16cid:durableId="1437139207">
+    <w:abstractNumId w:val="13"/>
+  </w:num>
+  <w:num w:numId="27" w16cid:durableId="2124614986">
+    <w:abstractNumId w:val="43"/>
+  </w:num>
+  <w:num w:numId="28" w16cid:durableId="1001540934">
     <w:abstractNumId w:val="48"/>
   </w:num>
-  <w:num w:numId="22" w16cid:durableId="1823809742">
-    <w:abstractNumId w:val="29"/>
-  </w:num>
-  <w:num w:numId="23" w16cid:durableId="1477533258">
-    <w:abstractNumId w:val="27"/>
-  </w:num>
-  <w:num w:numId="24" w16cid:durableId="1259752907">
-    <w:abstractNumId w:val="14"/>
-  </w:num>
-  <w:num w:numId="25" w16cid:durableId="1633293327">
-    <w:abstractNumId w:val="19"/>
-  </w:num>
-  <w:num w:numId="26" w16cid:durableId="1437139207">
-    <w:abstractNumId w:val="12"/>
-  </w:num>
-  <w:num w:numId="27" w16cid:durableId="2124614986">
+  <w:num w:numId="29" w16cid:durableId="2035887076">
     <w:abstractNumId w:val="38"/>
   </w:num>
-  <w:num w:numId="28" w16cid:durableId="1001540934">
-    <w:abstractNumId w:val="43"/>
-  </w:num>
-  <w:num w:numId="29" w16cid:durableId="2035887076">
-    <w:abstractNumId w:val="34"/>
-  </w:num>
   <w:num w:numId="30" w16cid:durableId="1571497459">
-    <w:abstractNumId w:val="37"/>
+    <w:abstractNumId w:val="42"/>
   </w:num>
   <w:num w:numId="31" w16cid:durableId="1840072442">
-    <w:abstractNumId w:val="49"/>
+    <w:abstractNumId w:val="54"/>
   </w:num>
   <w:num w:numId="32" w16cid:durableId="862279215">
     <w:abstractNumId w:val="8"/>
@@ -14351,74 +15032,89 @@
     <w:abstractNumId w:val="4"/>
   </w:num>
   <w:num w:numId="42" w16cid:durableId="886187012">
-    <w:abstractNumId w:val="33"/>
+    <w:abstractNumId w:val="37"/>
   </w:num>
   <w:num w:numId="43" w16cid:durableId="1580018806">
-    <w:abstractNumId w:val="28"/>
+    <w:abstractNumId w:val="32"/>
   </w:num>
   <w:num w:numId="44" w16cid:durableId="1718578682">
-    <w:abstractNumId w:val="53"/>
+    <w:abstractNumId w:val="58"/>
   </w:num>
   <w:num w:numId="45" w16cid:durableId="158540363">
-    <w:abstractNumId w:val="15"/>
+    <w:abstractNumId w:val="16"/>
   </w:num>
   <w:num w:numId="46" w16cid:durableId="834298814">
+    <w:abstractNumId w:val="29"/>
+  </w:num>
+  <w:num w:numId="47" w16cid:durableId="211308040">
+    <w:abstractNumId w:val="47"/>
+  </w:num>
+  <w:num w:numId="48" w16cid:durableId="1950308019">
+    <w:abstractNumId w:val="19"/>
+  </w:num>
+  <w:num w:numId="49" w16cid:durableId="1760832840">
+    <w:abstractNumId w:val="41"/>
+  </w:num>
+  <w:num w:numId="50" w16cid:durableId="1416515226">
+    <w:abstractNumId w:val="24"/>
+  </w:num>
+  <w:num w:numId="51" w16cid:durableId="1220937333">
+    <w:abstractNumId w:val="49"/>
+  </w:num>
+  <w:num w:numId="52" w16cid:durableId="1937863823">
+    <w:abstractNumId w:val="55"/>
+  </w:num>
+  <w:num w:numId="53" w16cid:durableId="2079938537">
+    <w:abstractNumId w:val="35"/>
+  </w:num>
+  <w:num w:numId="54" w16cid:durableId="478883608">
+    <w:abstractNumId w:val="50"/>
+  </w:num>
+  <w:num w:numId="55" w16cid:durableId="1248417989">
+    <w:abstractNumId w:val="45"/>
+  </w:num>
+  <w:num w:numId="56" w16cid:durableId="765928204">
+    <w:abstractNumId w:val="36"/>
+  </w:num>
+  <w:num w:numId="57" w16cid:durableId="81068201">
+    <w:abstractNumId w:val="14"/>
+  </w:num>
+  <w:num w:numId="58" w16cid:durableId="1051610092">
+    <w:abstractNumId w:val="52"/>
+  </w:num>
+  <w:num w:numId="59" w16cid:durableId="616377338">
+    <w:abstractNumId w:val="39"/>
+  </w:num>
+  <w:num w:numId="60" w16cid:durableId="500241138">
+    <w:abstractNumId w:val="57"/>
+  </w:num>
+  <w:num w:numId="61" w16cid:durableId="1030910964">
+    <w:abstractNumId w:val="30"/>
+  </w:num>
+  <w:num w:numId="62" w16cid:durableId="387388355">
+    <w:abstractNumId w:val="44"/>
+  </w:num>
+  <w:num w:numId="63" w16cid:durableId="909802320">
+    <w:abstractNumId w:val="17"/>
+  </w:num>
+  <w:num w:numId="64" w16cid:durableId="1325619410">
     <w:abstractNumId w:val="25"/>
   </w:num>
-  <w:num w:numId="47" w16cid:durableId="211308040">
-    <w:abstractNumId w:val="42"/>
+  <w:num w:numId="65" w16cid:durableId="1129081585">
+    <w:abstractNumId w:val="27"/>
   </w:num>
-  <w:num w:numId="48" w16cid:durableId="1950308019">
-    <w:abstractNumId w:val="17"/>
-  </w:num>
-  <w:num w:numId="49" w16cid:durableId="1760832840">
-    <w:abstractNumId w:val="36"/>
-  </w:num>
-  <w:num w:numId="50" w16cid:durableId="1416515226">
-    <w:abstractNumId w:val="22"/>
-  </w:num>
-  <w:num w:numId="51" w16cid:durableId="1220937333">
-    <w:abstractNumId w:val="44"/>
-  </w:num>
-  <w:num w:numId="52" w16cid:durableId="1937863823">
-    <w:abstractNumId w:val="50"/>
-  </w:num>
-  <w:num w:numId="53" w16cid:durableId="2079938537">
-    <w:abstractNumId w:val="31"/>
-  </w:num>
-  <w:num w:numId="54" w16cid:durableId="478883608">
-    <w:abstractNumId w:val="45"/>
-  </w:num>
-  <w:num w:numId="55" w16cid:durableId="1248417989">
+  <w:num w:numId="66" w16cid:durableId="934216872">
     <w:abstractNumId w:val="40"/>
   </w:num>
-  <w:num w:numId="56" w16cid:durableId="765928204">
-    <w:abstractNumId w:val="32"/>
-  </w:num>
-  <w:num w:numId="57" w16cid:durableId="81068201">
-    <w:abstractNumId w:val="13"/>
-  </w:num>
-  <w:num w:numId="58" w16cid:durableId="1051610092">
-    <w:abstractNumId w:val="47"/>
-  </w:num>
-  <w:num w:numId="59" w16cid:durableId="616377338">
-    <w:abstractNumId w:val="35"/>
-  </w:num>
-  <w:num w:numId="60" w16cid:durableId="500241138">
-    <w:abstractNumId w:val="52"/>
-  </w:num>
-  <w:num w:numId="61" w16cid:durableId="1030910964">
-    <w:abstractNumId w:val="26"/>
-  </w:num>
-  <w:num w:numId="62" w16cid:durableId="387388355">
-    <w:abstractNumId w:val="39"/>
+  <w:num w:numId="67" w16cid:durableId="948438090">
+    <w:abstractNumId w:val="12"/>
   </w:num>
   <w:numIdMacAtCleanup w:val="4"/>
 </w:numbering>
 </file>
 
 <file path=word/styles.xml><?xml version="1.0" encoding="utf-8"?>
-<w:styles xmlns:mc="http://schemas.openxmlformats.org/markup-compatibility/2006" xmlns:r="http://schemas.openxmlformats.org/officeDocument/2006/relationships" xmlns:w="http://schemas.openxmlformats.org/wordprocessingml/2006/main" xmlns:w14="http://schemas.microsoft.com/office/word/2010/wordml" xmlns:w15="http://schemas.microsoft.com/office/word/2012/wordml" xmlns:w16cex="http://schemas.microsoft.com/office/word/2018/wordml/cex" xmlns:w16cid="http://schemas.microsoft.com/office/word/2016/wordml/cid" xmlns:w16="http://schemas.microsoft.com/office/word/2018/wordml" xmlns:w16du="http://schemas.microsoft.com/office/word/2023/wordml/word16du" xmlns:w16sdtdh="http://schemas.microsoft.com/office/word/2020/wordml/sdtdatahash" xmlns:w16se="http://schemas.microsoft.com/office/word/2015/wordml/symex" mc:Ignorable="w14 w15 w16se w16cid w16 w16cex w16sdtdh w16du">
+<w:styles xmlns:mc="http://schemas.openxmlformats.org/markup-compatibility/2006" xmlns:r="http://schemas.openxmlformats.org/officeDocument/2006/relationships" xmlns:w="http://schemas.openxmlformats.org/wordprocessingml/2006/main" xmlns:w14="http://schemas.microsoft.com/office/word/2010/wordml" xmlns:w15="http://schemas.microsoft.com/office/word/2012/wordml" xmlns:w16cex="http://schemas.microsoft.com/office/word/2018/wordml/cex" xmlns:w16cid="http://schemas.microsoft.com/office/word/2016/wordml/cid" xmlns:w16="http://schemas.microsoft.com/office/word/2018/wordml" xmlns:w16sdtdh="http://schemas.microsoft.com/office/word/2020/wordml/sdtdatahash" xmlns:w16se="http://schemas.microsoft.com/office/word/2015/wordml/symex" mc:Ignorable="w14 w15 w16se w16cid w16 w16cex w16sdtdh">
   <w:docDefaults>
     <w:rPrDefault>
       <w:rPr>
@@ -15774,10 +16470,6 @@
 </file>
 
 <file path=customXml/item1.xml><?xml version="1.0" encoding="utf-8"?>
-<b:Sources xmlns:b="http://schemas.openxmlformats.org/officeDocument/2006/bibliography" xmlns="http://schemas.openxmlformats.org/officeDocument/2006/bibliography" SelectedStyle="\APA.XSL" StyleName="APA"/>
-</file>
-
-<file path=customXml/item2.xml><?xml version="1.0" encoding="utf-8"?>
 <p:properties xmlns:p="http://schemas.microsoft.com/office/2006/metadata/properties" xmlns:xsi="http://www.w3.org/2001/XMLSchema-instance" xmlns:pc="http://schemas.microsoft.com/office/infopath/2007/PartnerControls">
   <documentManagement>
     <lcf76f155ced4ddcb4097134ff3c332f xmlns="bf2f2df3-a963-4452-b0e7-67dabc627c35">
@@ -15788,7 +16480,20 @@
 </p:properties>
 </file>
 
+<file path=customXml/item2.xml><?xml version="1.0" encoding="utf-8"?>
+<b:Sources xmlns:b="http://schemas.openxmlformats.org/officeDocument/2006/bibliography" xmlns="http://schemas.openxmlformats.org/officeDocument/2006/bibliography" SelectedStyle="\APA.XSL" StyleName="APA"/>
+</file>
+
 <file path=customXml/item3.xml><?xml version="1.0" encoding="utf-8"?>
+<?mso-contentType ?>
+<FormTemplates xmlns="http://schemas.microsoft.com/sharepoint/v3/contenttype/forms">
+  <Display>DocumentLibraryForm</Display>
+  <Edit>DocumentLibraryForm</Edit>
+  <New>DocumentLibraryForm</New>
+</FormTemplates>
+</file>
+
+<file path=customXml/item4.xml><?xml version="1.0" encoding="utf-8"?>
 <ct:contentTypeSchema xmlns:ct="http://schemas.microsoft.com/office/2006/metadata/contentType" xmlns:ma="http://schemas.microsoft.com/office/2006/metadata/properties/metaAttributes" ct:_="" ma:_="" ma:contentTypeName="Document" ma:contentTypeID="0x0101001ABD9BFFC9E543439C53A2705AE306EF" ma:contentTypeVersion="14" ma:contentTypeDescription="Crée un document." ma:contentTypeScope="" ma:versionID="41827e22f0a2406195029f3799eac37d">
   <xsd:schema xmlns:xsd="http://www.w3.org/2001/XMLSchema" xmlns:xs="http://www.w3.org/2001/XMLSchema" xmlns:p="http://schemas.microsoft.com/office/2006/metadata/properties" xmlns:ns2="bf2f2df3-a963-4452-b0e7-67dabc627c35" xmlns:ns3="f7d9f5a6-831d-4621-8c77-cbcaf993e406" targetNamespace="http://schemas.microsoft.com/office/2006/metadata/properties" ma:root="true" ma:fieldsID="b5448764cb5439448d1ea8eff3aff90d" ns2:_="" ns3:_="">
     <xsd:import namespace="bf2f2df3-a963-4452-b0e7-67dabc627c35"/>
@@ -16017,24 +16722,7 @@
 </ct:contentTypeSchema>
 </file>
 
-<file path=customXml/item4.xml><?xml version="1.0" encoding="utf-8"?>
-<?mso-contentType ?>
-<FormTemplates xmlns="http://schemas.microsoft.com/sharepoint/v3/contenttype/forms">
-  <Display>DocumentLibraryForm</Display>
-  <Edit>DocumentLibraryForm</Edit>
-  <New>DocumentLibraryForm</New>
-</FormTemplates>
-</file>
-
 <file path=customXml/itemProps1.xml><?xml version="1.0" encoding="utf-8"?>
-<ds:datastoreItem xmlns:ds="http://schemas.openxmlformats.org/officeDocument/2006/customXml" ds:itemID="{C8C35155-3E6A-4058-B6E4-303717845E3B}">
-  <ds:schemaRefs>
-    <ds:schemaRef ds:uri="http://schemas.openxmlformats.org/officeDocument/2006/bibliography"/>
-  </ds:schemaRefs>
-</ds:datastoreItem>
-</file>
-
-<file path=customXml/itemProps2.xml><?xml version="1.0" encoding="utf-8"?>
 <ds:datastoreItem xmlns:ds="http://schemas.openxmlformats.org/officeDocument/2006/customXml" ds:itemID="{4181FC95-92B5-446F-AE57-E4A44C8C450C}">
   <ds:schemaRefs>
     <ds:schemaRef ds:uri="http://schemas.microsoft.com/office/2006/metadata/properties"/>
@@ -16045,7 +16733,23 @@
 </ds:datastoreItem>
 </file>
 
+<file path=customXml/itemProps2.xml><?xml version="1.0" encoding="utf-8"?>
+<ds:datastoreItem xmlns:ds="http://schemas.openxmlformats.org/officeDocument/2006/customXml" ds:itemID="{C8C35155-3E6A-4058-B6E4-303717845E3B}">
+  <ds:schemaRefs>
+    <ds:schemaRef ds:uri="http://schemas.openxmlformats.org/officeDocument/2006/bibliography"/>
+  </ds:schemaRefs>
+</ds:datastoreItem>
+</file>
+
 <file path=customXml/itemProps3.xml><?xml version="1.0" encoding="utf-8"?>
+<ds:datastoreItem xmlns:ds="http://schemas.openxmlformats.org/officeDocument/2006/customXml" ds:itemID="{DF8E7934-3F3A-4F32-A7D4-1B248DBE707D}">
+  <ds:schemaRefs>
+    <ds:schemaRef ds:uri="http://schemas.microsoft.com/sharepoint/v3/contenttype/forms"/>
+  </ds:schemaRefs>
+</ds:datastoreItem>
+</file>
+
+<file path=customXml/itemProps4.xml><?xml version="1.0" encoding="utf-8"?>
 <ds:datastoreItem xmlns:ds="http://schemas.openxmlformats.org/officeDocument/2006/customXml" ds:itemID="{81FE595B-3A92-4484-A585-A4037F0DA599}">
   <ds:schemaRefs>
     <ds:schemaRef ds:uri="http://schemas.microsoft.com/office/2006/metadata/contentType"/>
@@ -16062,12 +16766,4 @@
     <ds:schemaRef ds:uri="http://schemas.microsoft.com/internal/obd"/>
   </ds:schemaRefs>
 </ds:datastoreItem>
-</file>
-
-<file path=customXml/itemProps4.xml><?xml version="1.0" encoding="utf-8"?>
-<ds:datastoreItem xmlns:ds="http://schemas.openxmlformats.org/officeDocument/2006/customXml" ds:itemID="{DF8E7934-3F3A-4F32-A7D4-1B248DBE707D}">
-  <ds:schemaRefs>
-    <ds:schemaRef ds:uri="http://schemas.microsoft.com/sharepoint/v3/contenttype/forms"/>
-  </ds:schemaRefs>
-</ds:datastoreItem>
 </file>
</xml_diff>

<commit_message>
Rapport UX + Fonct. Add
Petite retouche sur la partie UX et aussi j'ai exporté la maquette de "Fonctionnalités supplémentaires tirées des Personas plus élément original"
</commit_message>
<xml_diff>
--- a/Rapport_ShootMeUp_GHE.docx
+++ b/Rapport_ShootMeUp_GHE.docx
@@ -225,13 +225,8 @@
         <w:spacing w:line="360" w:lineRule="auto"/>
       </w:pPr>
       <w:r>
-        <w:t xml:space="preserve">M. Antoine </w:t>
-      </w:r>
-      <w:proofErr w:type="spellStart"/>
-      <w:r>
-        <w:t>Mveng</w:t>
-      </w:r>
-      <w:proofErr w:type="spellEnd"/>
+        <w:t>M. Antoine Mveng</w:t>
+      </w:r>
     </w:p>
     <w:p>
       <w:pPr>
@@ -243,13 +238,8 @@
         <w:spacing w:line="360" w:lineRule="auto"/>
       </w:pPr>
       <w:r>
-        <w:t xml:space="preserve">M. Jonathan </w:t>
-      </w:r>
-      <w:proofErr w:type="spellStart"/>
-      <w:r>
-        <w:t>Melly</w:t>
-      </w:r>
-      <w:proofErr w:type="spellEnd"/>
+        <w:t>M. Jonathan Melly</w:t>
+      </w:r>
     </w:p>
     <w:p>
       <w:pPr>
@@ -261,13 +251,8 @@
         <w:spacing w:line="360" w:lineRule="auto"/>
       </w:pPr>
       <w:r>
-        <w:t xml:space="preserve">Mme. Aurélie </w:t>
-      </w:r>
-      <w:proofErr w:type="spellStart"/>
-      <w:r>
-        <w:t>Curchod</w:t>
-      </w:r>
-      <w:proofErr w:type="spellEnd"/>
+        <w:t>Mme. Aurélie Curchod</w:t>
+      </w:r>
     </w:p>
     <w:p>
       <w:pPr>
@@ -6050,15 +6035,7 @@
         <w:t>es</w:t>
       </w:r>
       <w:r>
-        <w:t xml:space="preserve">t un retraité qui veut juste reprendre ces jeux qui lui souviennent ses jeunes années mais vu qu’il est un peu âgé ses difficultés voyantes deviennent de plus en plus pire, donc l’implémentation des augmentation de taille des polices lui aidera beaucoup et aussi le fait de que je n’ai pas travaillé avec WindForms sera un point d’aide beaucoup plus agréable pour lui, puisque lui n’est pas adapté aux jeux qui ont beaucoup des graphiques comme Fortnite, Valorant, </w:t>
-      </w:r>
-      <w:proofErr w:type="spellStart"/>
-      <w:r>
-        <w:t>etc</w:t>
-      </w:r>
-      <w:proofErr w:type="spellEnd"/>
-      <w:r>
-        <w:t xml:space="preserve"> et ce jeu fait avec console, est beaucoup plus simple et minimaliste pour sa difficulté.</w:t>
+        <w:t>t un retraité qui veut juste reprendre ces jeux qui lui souviennent ses jeunes années mais vu qu’il est un peu âgé ses difficultés voyantes deviennent de plus en plus pire, donc l’implémentation des augmentation de taille des polices lui aidera beaucoup et aussi le fait de que je n’ai pas travaillé avec WindForms sera un point d’aide beaucoup plus agréable pour lui, puisque lui n’est pas adapté aux jeux qui ont beaucoup des graphiques comme Fortnite, Valorant, etc et ce jeu fait avec console, est beaucoup plus simple et minimaliste pour sa difficulté.</w:t>
       </w:r>
     </w:p>
     <w:p>
@@ -7244,6 +7221,50 @@
         <w:t xml:space="preserve"> élément original</w:t>
       </w:r>
       <w:bookmarkEnd w:id="21"/>
+      <w:r>
+        <w:t xml:space="preserve"> </w:t>
+      </w:r>
+      <w:r>
+        <w:t>(</w:t>
+      </w:r>
+      <w:hyperlink r:id="rId28" w:history="1">
+        <w:r>
+          <w:rPr>
+            <w:rStyle w:val="Lienhypertexte"/>
+            <w:b/>
+            <w:bCs w:val="0"/>
+            <w:color w:val="1D1B11" w:themeColor="background2" w:themeShade="1A"/>
+          </w:rPr>
+          <w:t>Li</w:t>
+        </w:r>
+        <w:r>
+          <w:rPr>
+            <w:rStyle w:val="Lienhypertexte"/>
+            <w:b/>
+            <w:bCs w:val="0"/>
+            <w:color w:val="1D1B11" w:themeColor="background2" w:themeShade="1A"/>
+          </w:rPr>
+          <w:t>e</w:t>
+        </w:r>
+        <w:r>
+          <w:rPr>
+            <w:rStyle w:val="Lienhypertexte"/>
+            <w:b/>
+            <w:bCs w:val="0"/>
+            <w:color w:val="1D1B11" w:themeColor="background2" w:themeShade="1A"/>
+          </w:rPr>
+          <w:t>n</w:t>
+        </w:r>
+      </w:hyperlink>
+      <w:r>
+        <w:rPr>
+          <w:color w:val="1D1B11" w:themeColor="background2" w:themeShade="1A"/>
+        </w:rPr>
+        <w:t xml:space="preserve"> </w:t>
+      </w:r>
+      <w:r>
+        <w:t>pour une meilleure visualisation)</w:t>
+      </w:r>
     </w:p>
     <w:p>
       <w:pPr>
@@ -7296,7 +7317,7 @@
                     <pic:cNvPicPr/>
                   </pic:nvPicPr>
                   <pic:blipFill>
-                    <a:blip r:embed="rId28">
+                    <a:blip r:embed="rId29">
                       <a:extLst>
                         <a:ext uri="{28A0092B-C50C-407E-A947-70E740481C1C}">
                           <a14:useLocalDpi xmlns:a14="http://schemas.microsoft.com/office/drawing/2010/main" val="0"/>
@@ -7358,15 +7379,13 @@
         <w:t>Configuration : Nouvelle option pour les changements de touches qui seront par défaut les flèches</w:t>
       </w:r>
       <w:r>
-        <w:t xml:space="preserve">, enter et espace. L’utilisateur aura le choix de </w:t>
-      </w:r>
-      <w:proofErr w:type="gramStart"/>
-      <w:r>
-        <w:t>changer</w:t>
-      </w:r>
-      <w:proofErr w:type="gramEnd"/>
-      <w:r>
-        <w:t xml:space="preserve"> cela pour les touches qu’ils veulent.</w:t>
+        <w:t>, enter et espace. L’utilisateur aura le choix de</w:t>
+      </w:r>
+      <w:r>
+        <w:t xml:space="preserve"> </w:t>
+      </w:r>
+      <w:r>
+        <w:t>changer cela pour les touches qu’ils veulent.</w:t>
       </w:r>
     </w:p>
     <w:p>
@@ -7409,7 +7428,7 @@
                     <pic:cNvPicPr/>
                   </pic:nvPicPr>
                   <pic:blipFill>
-                    <a:blip r:embed="rId29">
+                    <a:blip r:embed="rId30">
                       <a:extLst>
                         <a:ext uri="{28A0092B-C50C-407E-A947-70E740481C1C}">
                           <a14:useLocalDpi xmlns:a14="http://schemas.microsoft.com/office/drawing/2010/main" val="0"/>
@@ -8275,7 +8294,7 @@
           <w:color w:val="1D1B11" w:themeColor="background2" w:themeShade="1A"/>
         </w:rPr>
       </w:pPr>
-      <w:hyperlink r:id="rId30" w:history="1">
+      <w:hyperlink r:id="rId31" w:history="1">
         <w:r>
           <w:rPr>
             <w:rStyle w:val="Lienhypertexte"/>
@@ -8317,7 +8336,7 @@
           <w:color w:val="1D1B11" w:themeColor="background2" w:themeShade="1A"/>
         </w:rPr>
       </w:pPr>
-      <w:hyperlink r:id="rId31" w:history="1">
+      <w:hyperlink r:id="rId32" w:history="1">
         <w:r>
           <w:rPr>
             <w:rStyle w:val="Lienhypertexte"/>
@@ -8338,7 +8357,7 @@
           <w:color w:val="1D1B11" w:themeColor="background2" w:themeShade="1A"/>
         </w:rPr>
       </w:pPr>
-      <w:hyperlink r:id="rId32" w:history="1">
+      <w:hyperlink r:id="rId33" w:history="1">
         <w:r>
           <w:rPr>
             <w:rStyle w:val="Lienhypertexte"/>
@@ -8359,7 +8378,7 @@
           <w:color w:val="1D1B11" w:themeColor="background2" w:themeShade="1A"/>
         </w:rPr>
       </w:pPr>
-      <w:hyperlink r:id="rId33" w:history="1">
+      <w:hyperlink r:id="rId34" w:history="1">
         <w:r>
           <w:rPr>
             <w:rStyle w:val="Lienhypertexte"/>
@@ -8382,7 +8401,7 @@
           <w:u w:val="none"/>
         </w:rPr>
       </w:pPr>
-      <w:hyperlink r:id="rId34" w:history="1">
+      <w:hyperlink r:id="rId35" w:history="1">
         <w:r>
           <w:rPr>
             <w:rStyle w:val="Lienhypertexte"/>
@@ -8409,7 +8428,7 @@
           <w:color w:val="1D1B11" w:themeColor="background2" w:themeShade="1A"/>
         </w:rPr>
       </w:pPr>
-      <w:hyperlink r:id="rId35" w:history="1">
+      <w:hyperlink r:id="rId36" w:history="1">
         <w:r>
           <w:rPr>
             <w:rStyle w:val="Lienhypertexte"/>
@@ -8455,8 +8474,8 @@
       </w:pPr>
     </w:p>
     <w:sectPr>
-      <w:headerReference w:type="default" r:id="rId36"/>
-      <w:footerReference w:type="default" r:id="rId37"/>
+      <w:headerReference w:type="default" r:id="rId37"/>
+      <w:footerReference w:type="default" r:id="rId38"/>
       <w:pgSz w:w="11906" w:h="16838" w:code="9"/>
       <w:pgMar w:top="1418" w:right="1418" w:bottom="1140" w:left="1418" w:header="709" w:footer="709" w:gutter="0"/>
       <w:cols w:space="708"/>
@@ -9108,7 +9127,7 @@
         <v:path o:extrusionok="f" gradientshapeok="t" o:connecttype="rect"/>
         <o:lock v:ext="edit" aspectratio="t"/>
       </v:shapetype>
-      <v:shape id="_x0000_i1061" type="#_x0000_t75" style="width:11.75pt;height:11.75pt" o:bullet="t">
+      <v:shape id="_x0000_i1065" type="#_x0000_t75" style="width:11.75pt;height:11.75pt" o:bullet="t">
         <v:imagedata r:id="rId1" o:title="BD10263_"/>
       </v:shape>
     </w:pict>

</xml_diff>

<commit_message>
CODE - Nouvelles classes - Améliorationss
</commit_message>
<xml_diff>
--- a/Rapport_ShootMeUp_GHE.docx
+++ b/Rapport_ShootMeUp_GHE.docx
@@ -354,7 +354,7 @@
         </w:rPr>
         <w:fldChar w:fldCharType="separate"/>
       </w:r>
-      <w:hyperlink w:anchor="_Toc181017046" w:history="1">
+      <w:hyperlink w:anchor="_Toc181351430" w:history="1">
         <w:r>
           <w:rPr>
             <w:rStyle w:val="Lienhypertexte"/>
@@ -402,7 +402,7 @@
             <w:noProof/>
             <w:webHidden/>
           </w:rPr>
-          <w:instrText xml:space="preserve"> PAGEREF _Toc181017046 \h </w:instrText>
+          <w:instrText xml:space="preserve"> PAGEREF _Toc181351430 \h </w:instrText>
         </w:r>
         <w:r>
           <w:rPr>
@@ -450,7 +450,7 @@
           <w14:ligatures w14:val="standardContextual"/>
         </w:rPr>
       </w:pPr>
-      <w:hyperlink w:anchor="_Toc181017047" w:history="1">
+      <w:hyperlink w:anchor="_Toc181351431" w:history="1">
         <w:r>
           <w:rPr>
             <w:rStyle w:val="Lienhypertexte"/>
@@ -496,7 +496,7 @@
             <w:noProof/>
             <w:webHidden/>
           </w:rPr>
-          <w:instrText xml:space="preserve"> PAGEREF _Toc181017047 \h </w:instrText>
+          <w:instrText xml:space="preserve"> PAGEREF _Toc181351431 \h </w:instrText>
         </w:r>
         <w:r>
           <w:rPr>
@@ -544,7 +544,7 @@
           <w14:ligatures w14:val="standardContextual"/>
         </w:rPr>
       </w:pPr>
-      <w:hyperlink w:anchor="_Toc181017048" w:history="1">
+      <w:hyperlink w:anchor="_Toc181351432" w:history="1">
         <w:r>
           <w:rPr>
             <w:rStyle w:val="Lienhypertexte"/>
@@ -590,7 +590,7 @@
             <w:noProof/>
             <w:webHidden/>
           </w:rPr>
-          <w:instrText xml:space="preserve"> PAGEREF _Toc181017048 \h </w:instrText>
+          <w:instrText xml:space="preserve"> PAGEREF _Toc181351432 \h </w:instrText>
         </w:r>
         <w:r>
           <w:rPr>
@@ -638,7 +638,7 @@
           <w14:ligatures w14:val="standardContextual"/>
         </w:rPr>
       </w:pPr>
-      <w:hyperlink w:anchor="_Toc181017049" w:history="1">
+      <w:hyperlink w:anchor="_Toc181351433" w:history="1">
         <w:r>
           <w:rPr>
             <w:rStyle w:val="Lienhypertexte"/>
@@ -684,7 +684,7 @@
             <w:noProof/>
             <w:webHidden/>
           </w:rPr>
-          <w:instrText xml:space="preserve"> PAGEREF _Toc181017049 \h </w:instrText>
+          <w:instrText xml:space="preserve"> PAGEREF _Toc181351433 \h </w:instrText>
         </w:r>
         <w:r>
           <w:rPr>
@@ -732,7 +732,7 @@
           <w14:ligatures w14:val="standardContextual"/>
         </w:rPr>
       </w:pPr>
-      <w:hyperlink w:anchor="_Toc181017050" w:history="1">
+      <w:hyperlink w:anchor="_Toc181351434" w:history="1">
         <w:r>
           <w:rPr>
             <w:rStyle w:val="Lienhypertexte"/>
@@ -778,7 +778,7 @@
             <w:noProof/>
             <w:webHidden/>
           </w:rPr>
-          <w:instrText xml:space="preserve"> PAGEREF _Toc181017050 \h </w:instrText>
+          <w:instrText xml:space="preserve"> PAGEREF _Toc181351434 \h </w:instrText>
         </w:r>
         <w:r>
           <w:rPr>
@@ -828,7 +828,7 @@
           <w14:ligatures w14:val="standardContextual"/>
         </w:rPr>
       </w:pPr>
-      <w:hyperlink w:anchor="_Toc181017051" w:history="1">
+      <w:hyperlink w:anchor="_Toc181351435" w:history="1">
         <w:r>
           <w:rPr>
             <w:rStyle w:val="Lienhypertexte"/>
@@ -876,7 +876,7 @@
             <w:noProof/>
             <w:webHidden/>
           </w:rPr>
-          <w:instrText xml:space="preserve"> PAGEREF _Toc181017051 \h </w:instrText>
+          <w:instrText xml:space="preserve"> PAGEREF _Toc181351435 \h </w:instrText>
         </w:r>
         <w:r>
           <w:rPr>
@@ -926,7 +926,7 @@
           <w14:ligatures w14:val="standardContextual"/>
         </w:rPr>
       </w:pPr>
-      <w:hyperlink w:anchor="_Toc181017052" w:history="1">
+      <w:hyperlink w:anchor="_Toc181351436" w:history="1">
         <w:r>
           <w:rPr>
             <w:rStyle w:val="Lienhypertexte"/>
@@ -974,7 +974,7 @@
             <w:noProof/>
             <w:webHidden/>
           </w:rPr>
-          <w:instrText xml:space="preserve"> PAGEREF _Toc181017052 \h </w:instrText>
+          <w:instrText xml:space="preserve"> PAGEREF _Toc181351436 \h </w:instrText>
         </w:r>
         <w:r>
           <w:rPr>
@@ -1022,7 +1022,7 @@
           <w14:ligatures w14:val="standardContextual"/>
         </w:rPr>
       </w:pPr>
-      <w:hyperlink w:anchor="_Toc181017053" w:history="1">
+      <w:hyperlink w:anchor="_Toc181351437" w:history="1">
         <w:r>
           <w:rPr>
             <w:rStyle w:val="Lienhypertexte"/>
@@ -1068,7 +1068,7 @@
             <w:noProof/>
             <w:webHidden/>
           </w:rPr>
-          <w:instrText xml:space="preserve"> PAGEREF _Toc181017053 \h </w:instrText>
+          <w:instrText xml:space="preserve"> PAGEREF _Toc181351437 \h </w:instrText>
         </w:r>
         <w:r>
           <w:rPr>
@@ -1117,7 +1117,7 @@
           <w14:ligatures w14:val="standardContextual"/>
         </w:rPr>
       </w:pPr>
-      <w:hyperlink w:anchor="_Toc181017054" w:history="1">
+      <w:hyperlink w:anchor="_Toc181351438" w:history="1">
         <w:r>
           <w:rPr>
             <w:rStyle w:val="Lienhypertexte"/>
@@ -1164,7 +1164,7 @@
             <w:noProof/>
             <w:webHidden/>
           </w:rPr>
-          <w:instrText xml:space="preserve"> PAGEREF _Toc181017054 \h </w:instrText>
+          <w:instrText xml:space="preserve"> PAGEREF _Toc181351438 \h </w:instrText>
         </w:r>
         <w:r>
           <w:rPr>
@@ -1213,7 +1213,7 @@
           <w14:ligatures w14:val="standardContextual"/>
         </w:rPr>
       </w:pPr>
-      <w:hyperlink w:anchor="_Toc181017055" w:history="1">
+      <w:hyperlink w:anchor="_Toc181351439" w:history="1">
         <w:r>
           <w:rPr>
             <w:rStyle w:val="Lienhypertexte"/>
@@ -1260,7 +1260,7 @@
             <w:noProof/>
             <w:webHidden/>
           </w:rPr>
-          <w:instrText xml:space="preserve"> PAGEREF _Toc181017055 \h </w:instrText>
+          <w:instrText xml:space="preserve"> PAGEREF _Toc181351439 \h </w:instrText>
         </w:r>
         <w:r>
           <w:rPr>
@@ -1308,7 +1308,7 @@
           <w14:ligatures w14:val="standardContextual"/>
         </w:rPr>
       </w:pPr>
-      <w:hyperlink w:anchor="_Toc181017056" w:history="1">
+      <w:hyperlink w:anchor="_Toc181351440" w:history="1">
         <w:r>
           <w:rPr>
             <w:rStyle w:val="Lienhypertexte"/>
@@ -1354,7 +1354,7 @@
             <w:noProof/>
             <w:webHidden/>
           </w:rPr>
-          <w:instrText xml:space="preserve"> PAGEREF _Toc181017056 \h </w:instrText>
+          <w:instrText xml:space="preserve"> PAGEREF _Toc181351440 \h </w:instrText>
         </w:r>
         <w:r>
           <w:rPr>
@@ -1403,7 +1403,7 @@
           <w14:ligatures w14:val="standardContextual"/>
         </w:rPr>
       </w:pPr>
-      <w:hyperlink w:anchor="_Toc181017057" w:history="1">
+      <w:hyperlink w:anchor="_Toc181351441" w:history="1">
         <w:r>
           <w:rPr>
             <w:rStyle w:val="Lienhypertexte"/>
@@ -1450,7 +1450,7 @@
             <w:noProof/>
             <w:webHidden/>
           </w:rPr>
-          <w:instrText xml:space="preserve"> PAGEREF _Toc181017057 \h </w:instrText>
+          <w:instrText xml:space="preserve"> PAGEREF _Toc181351441 \h </w:instrText>
         </w:r>
         <w:r>
           <w:rPr>
@@ -1498,7 +1498,7 @@
           <w14:ligatures w14:val="standardContextual"/>
         </w:rPr>
       </w:pPr>
-      <w:hyperlink w:anchor="_Toc181017058" w:history="1">
+      <w:hyperlink w:anchor="_Toc181351442" w:history="1">
         <w:r>
           <w:rPr>
             <w:rStyle w:val="Lienhypertexte"/>
@@ -1544,7 +1544,7 @@
             <w:noProof/>
             <w:webHidden/>
           </w:rPr>
-          <w:instrText xml:space="preserve"> PAGEREF _Toc181017058 \h </w:instrText>
+          <w:instrText xml:space="preserve"> PAGEREF _Toc181351442 \h </w:instrText>
         </w:r>
         <w:r>
           <w:rPr>
@@ -1593,7 +1593,7 @@
           <w14:ligatures w14:val="standardContextual"/>
         </w:rPr>
       </w:pPr>
-      <w:hyperlink w:anchor="_Toc181017059" w:history="1">
+      <w:hyperlink w:anchor="_Toc181351443" w:history="1">
         <w:r>
           <w:rPr>
             <w:rStyle w:val="Lienhypertexte"/>
@@ -1640,7 +1640,7 @@
             <w:noProof/>
             <w:webHidden/>
           </w:rPr>
-          <w:instrText xml:space="preserve"> PAGEREF _Toc181017059 \h </w:instrText>
+          <w:instrText xml:space="preserve"> PAGEREF _Toc181351443 \h </w:instrText>
         </w:r>
         <w:r>
           <w:rPr>
@@ -1689,7 +1689,7 @@
           <w14:ligatures w14:val="standardContextual"/>
         </w:rPr>
       </w:pPr>
-      <w:hyperlink w:anchor="_Toc181017060" w:history="1">
+      <w:hyperlink w:anchor="_Toc181351444" w:history="1">
         <w:r>
           <w:rPr>
             <w:rStyle w:val="Lienhypertexte"/>
@@ -1736,7 +1736,7 @@
             <w:noProof/>
             <w:webHidden/>
           </w:rPr>
-          <w:instrText xml:space="preserve"> PAGEREF _Toc181017060 \h </w:instrText>
+          <w:instrText xml:space="preserve"> PAGEREF _Toc181351444 \h </w:instrText>
         </w:r>
         <w:r>
           <w:rPr>
@@ -1784,7 +1784,7 @@
           <w14:ligatures w14:val="standardContextual"/>
         </w:rPr>
       </w:pPr>
-      <w:hyperlink w:anchor="_Toc181017061" w:history="1">
+      <w:hyperlink w:anchor="_Toc181351445" w:history="1">
         <w:r>
           <w:rPr>
             <w:rStyle w:val="Lienhypertexte"/>
@@ -1830,7 +1830,7 @@
             <w:noProof/>
             <w:webHidden/>
           </w:rPr>
-          <w:instrText xml:space="preserve"> PAGEREF _Toc181017061 \h </w:instrText>
+          <w:instrText xml:space="preserve"> PAGEREF _Toc181351445 \h </w:instrText>
         </w:r>
         <w:r>
           <w:rPr>
@@ -1878,7 +1878,7 @@
           <w14:ligatures w14:val="standardContextual"/>
         </w:rPr>
       </w:pPr>
-      <w:hyperlink w:anchor="_Toc181017062" w:history="1">
+      <w:hyperlink w:anchor="_Toc181351446" w:history="1">
         <w:r>
           <w:rPr>
             <w:rStyle w:val="Lienhypertexte"/>
@@ -1924,7 +1924,7 @@
             <w:noProof/>
             <w:webHidden/>
           </w:rPr>
-          <w:instrText xml:space="preserve"> PAGEREF _Toc181017062 \h </w:instrText>
+          <w:instrText xml:space="preserve"> PAGEREF _Toc181351446 \h </w:instrText>
         </w:r>
         <w:r>
           <w:rPr>
@@ -1973,7 +1973,7 @@
           <w14:ligatures w14:val="standardContextual"/>
         </w:rPr>
       </w:pPr>
-      <w:hyperlink w:anchor="_Toc181017063" w:history="1">
+      <w:hyperlink w:anchor="_Toc181351447" w:history="1">
         <w:r>
           <w:rPr>
             <w:rStyle w:val="Lienhypertexte"/>
@@ -2035,7 +2035,7 @@
             <w:noProof/>
             <w:webHidden/>
           </w:rPr>
-          <w:instrText xml:space="preserve"> PAGEREF _Toc181017063 \h </w:instrText>
+          <w:instrText xml:space="preserve"> PAGEREF _Toc181351447 \h </w:instrText>
         </w:r>
         <w:r>
           <w:rPr>
@@ -2084,7 +2084,7 @@
           <w14:ligatures w14:val="standardContextual"/>
         </w:rPr>
       </w:pPr>
-      <w:hyperlink w:anchor="_Toc181017064" w:history="1">
+      <w:hyperlink w:anchor="_Toc181351448" w:history="1">
         <w:r>
           <w:rPr>
             <w:rStyle w:val="Lienhypertexte"/>
@@ -2132,7 +2132,7 @@
             <w:noProof/>
             <w:webHidden/>
           </w:rPr>
-          <w:instrText xml:space="preserve"> PAGEREF _Toc181017064 \h </w:instrText>
+          <w:instrText xml:space="preserve"> PAGEREF _Toc181351448 \h </w:instrText>
         </w:r>
         <w:r>
           <w:rPr>
@@ -2181,7 +2181,7 @@
           <w14:ligatures w14:val="standardContextual"/>
         </w:rPr>
       </w:pPr>
-      <w:hyperlink w:anchor="_Toc181017065" w:history="1">
+      <w:hyperlink w:anchor="_Toc181351449" w:history="1">
         <w:r>
           <w:rPr>
             <w:rStyle w:val="Lienhypertexte"/>
@@ -2229,7 +2229,7 @@
             <w:noProof/>
             <w:webHidden/>
           </w:rPr>
-          <w:instrText xml:space="preserve"> PAGEREF _Toc181017065 \h </w:instrText>
+          <w:instrText xml:space="preserve"> PAGEREF _Toc181351449 \h </w:instrText>
         </w:r>
         <w:r>
           <w:rPr>
@@ -2278,7 +2278,7 @@
           <w14:ligatures w14:val="standardContextual"/>
         </w:rPr>
       </w:pPr>
-      <w:hyperlink w:anchor="_Toc181017066" w:history="1">
+      <w:hyperlink w:anchor="_Toc181351450" w:history="1">
         <w:r>
           <w:rPr>
             <w:rStyle w:val="Lienhypertexte"/>
@@ -2326,7 +2326,7 @@
             <w:noProof/>
             <w:webHidden/>
           </w:rPr>
-          <w:instrText xml:space="preserve"> PAGEREF _Toc181017066 \h </w:instrText>
+          <w:instrText xml:space="preserve"> PAGEREF _Toc181351450 \h </w:instrText>
         </w:r>
         <w:r>
           <w:rPr>
@@ -2375,7 +2375,7 @@
           <w14:ligatures w14:val="standardContextual"/>
         </w:rPr>
       </w:pPr>
-      <w:hyperlink w:anchor="_Toc181017067" w:history="1">
+      <w:hyperlink w:anchor="_Toc181351451" w:history="1">
         <w:r>
           <w:rPr>
             <w:rStyle w:val="Lienhypertexte"/>
@@ -2423,7 +2423,7 @@
             <w:noProof/>
             <w:webHidden/>
           </w:rPr>
-          <w:instrText xml:space="preserve"> PAGEREF _Toc181017067 \h </w:instrText>
+          <w:instrText xml:space="preserve"> PAGEREF _Toc181351451 \h </w:instrText>
         </w:r>
         <w:r>
           <w:rPr>
@@ -2472,7 +2472,7 @@
           <w14:ligatures w14:val="standardContextual"/>
         </w:rPr>
       </w:pPr>
-      <w:hyperlink w:anchor="_Toc181017068" w:history="1">
+      <w:hyperlink w:anchor="_Toc181351452" w:history="1">
         <w:r>
           <w:rPr>
             <w:rStyle w:val="Lienhypertexte"/>
@@ -2520,7 +2520,7 @@
             <w:noProof/>
             <w:webHidden/>
           </w:rPr>
-          <w:instrText xml:space="preserve"> PAGEREF _Toc181017068 \h </w:instrText>
+          <w:instrText xml:space="preserve"> PAGEREF _Toc181351452 \h </w:instrText>
         </w:r>
         <w:r>
           <w:rPr>
@@ -2569,7 +2569,7 @@
           <w14:ligatures w14:val="standardContextual"/>
         </w:rPr>
       </w:pPr>
-      <w:hyperlink w:anchor="_Toc181017069" w:history="1">
+      <w:hyperlink w:anchor="_Toc181351453" w:history="1">
         <w:r>
           <w:rPr>
             <w:rStyle w:val="Lienhypertexte"/>
@@ -2617,7 +2617,7 @@
             <w:noProof/>
             <w:webHidden/>
           </w:rPr>
-          <w:instrText xml:space="preserve"> PAGEREF _Toc181017069 \h </w:instrText>
+          <w:instrText xml:space="preserve"> PAGEREF _Toc181351453 \h </w:instrText>
         </w:r>
         <w:r>
           <w:rPr>
@@ -2666,7 +2666,7 @@
           <w14:ligatures w14:val="standardContextual"/>
         </w:rPr>
       </w:pPr>
-      <w:hyperlink w:anchor="_Toc181017070" w:history="1">
+      <w:hyperlink w:anchor="_Toc181351454" w:history="1">
         <w:r>
           <w:rPr>
             <w:rStyle w:val="Lienhypertexte"/>
@@ -2728,7 +2728,7 @@
             <w:noProof/>
             <w:webHidden/>
           </w:rPr>
-          <w:instrText xml:space="preserve"> PAGEREF _Toc181017070 \h </w:instrText>
+          <w:instrText xml:space="preserve"> PAGEREF _Toc181351454 \h </w:instrText>
         </w:r>
         <w:r>
           <w:rPr>
@@ -2777,7 +2777,7 @@
           <w14:ligatures w14:val="standardContextual"/>
         </w:rPr>
       </w:pPr>
-      <w:hyperlink w:anchor="_Toc181017071" w:history="1">
+      <w:hyperlink w:anchor="_Toc181351455" w:history="1">
         <w:r>
           <w:rPr>
             <w:rStyle w:val="Lienhypertexte"/>
@@ -2839,7 +2839,7 @@
             <w:noProof/>
             <w:webHidden/>
           </w:rPr>
-          <w:instrText xml:space="preserve"> PAGEREF _Toc181017071 \h </w:instrText>
+          <w:instrText xml:space="preserve"> PAGEREF _Toc181351455 \h </w:instrText>
         </w:r>
         <w:r>
           <w:rPr>
@@ -2888,7 +2888,7 @@
           <w14:ligatures w14:val="standardContextual"/>
         </w:rPr>
       </w:pPr>
-      <w:hyperlink w:anchor="_Toc181017072" w:history="1">
+      <w:hyperlink w:anchor="_Toc181351456" w:history="1">
         <w:r>
           <w:rPr>
             <w:rStyle w:val="Lienhypertexte"/>
@@ -2935,7 +2935,7 @@
             <w:noProof/>
             <w:webHidden/>
           </w:rPr>
-          <w:instrText xml:space="preserve"> PAGEREF _Toc181017072 \h </w:instrText>
+          <w:instrText xml:space="preserve"> PAGEREF _Toc181351456 \h </w:instrText>
         </w:r>
         <w:r>
           <w:rPr>
@@ -2985,7 +2985,7 @@
           <w14:ligatures w14:val="standardContextual"/>
         </w:rPr>
       </w:pPr>
-      <w:hyperlink w:anchor="_Toc181017073" w:history="1">
+      <w:hyperlink w:anchor="_Toc181351457" w:history="1">
         <w:r>
           <w:rPr>
             <w:rStyle w:val="Lienhypertexte"/>
@@ -3033,7 +3033,7 @@
             <w:noProof/>
             <w:webHidden/>
           </w:rPr>
-          <w:instrText xml:space="preserve"> PAGEREF _Toc181017073 \h </w:instrText>
+          <w:instrText xml:space="preserve"> PAGEREF _Toc181351457 \h </w:instrText>
         </w:r>
         <w:r>
           <w:rPr>
@@ -3081,7 +3081,7 @@
           <w14:ligatures w14:val="standardContextual"/>
         </w:rPr>
       </w:pPr>
-      <w:hyperlink w:anchor="_Toc181017074" w:history="1">
+      <w:hyperlink w:anchor="_Toc181351458" w:history="1">
         <w:r>
           <w:rPr>
             <w:rStyle w:val="Lienhypertexte"/>
@@ -3127,7 +3127,7 @@
             <w:noProof/>
             <w:webHidden/>
           </w:rPr>
-          <w:instrText xml:space="preserve"> PAGEREF _Toc181017074 \h </w:instrText>
+          <w:instrText xml:space="preserve"> PAGEREF _Toc181351458 \h </w:instrText>
         </w:r>
         <w:r>
           <w:rPr>
@@ -3175,7 +3175,7 @@
           <w14:ligatures w14:val="standardContextual"/>
         </w:rPr>
       </w:pPr>
-      <w:hyperlink w:anchor="_Toc181017075" w:history="1">
+      <w:hyperlink w:anchor="_Toc181351459" w:history="1">
         <w:r>
           <w:rPr>
             <w:rStyle w:val="Lienhypertexte"/>
@@ -3221,7 +3221,7 @@
             <w:noProof/>
             <w:webHidden/>
           </w:rPr>
-          <w:instrText xml:space="preserve"> PAGEREF _Toc181017075 \h </w:instrText>
+          <w:instrText xml:space="preserve"> PAGEREF _Toc181351459 \h </w:instrText>
         </w:r>
         <w:r>
           <w:rPr>
@@ -3269,7 +3269,7 @@
           <w14:ligatures w14:val="standardContextual"/>
         </w:rPr>
       </w:pPr>
-      <w:hyperlink w:anchor="_Toc181017076" w:history="1">
+      <w:hyperlink w:anchor="_Toc181351460" w:history="1">
         <w:r>
           <w:rPr>
             <w:rStyle w:val="Lienhypertexte"/>
@@ -3315,7 +3315,7 @@
             <w:noProof/>
             <w:webHidden/>
           </w:rPr>
-          <w:instrText xml:space="preserve"> PAGEREF _Toc181017076 \h </w:instrText>
+          <w:instrText xml:space="preserve"> PAGEREF _Toc181351460 \h </w:instrText>
         </w:r>
         <w:r>
           <w:rPr>
@@ -3363,7 +3363,7 @@
           <w14:ligatures w14:val="standardContextual"/>
         </w:rPr>
       </w:pPr>
-      <w:hyperlink w:anchor="_Toc181017077" w:history="1">
+      <w:hyperlink w:anchor="_Toc181351461" w:history="1">
         <w:r>
           <w:rPr>
             <w:rStyle w:val="Lienhypertexte"/>
@@ -3409,7 +3409,7 @@
             <w:noProof/>
             <w:webHidden/>
           </w:rPr>
-          <w:instrText xml:space="preserve"> PAGEREF _Toc181017077 \h </w:instrText>
+          <w:instrText xml:space="preserve"> PAGEREF _Toc181351461 \h </w:instrText>
         </w:r>
         <w:r>
           <w:rPr>
@@ -3459,7 +3459,7 @@
           <w14:ligatures w14:val="standardContextual"/>
         </w:rPr>
       </w:pPr>
-      <w:hyperlink w:anchor="_Toc181017078" w:history="1">
+      <w:hyperlink w:anchor="_Toc181351462" w:history="1">
         <w:r>
           <w:rPr>
             <w:rStyle w:val="Lienhypertexte"/>
@@ -3507,7 +3507,7 @@
             <w:noProof/>
             <w:webHidden/>
           </w:rPr>
-          <w:instrText xml:space="preserve"> PAGEREF _Toc181017078 \h </w:instrText>
+          <w:instrText xml:space="preserve"> PAGEREF _Toc181351462 \h </w:instrText>
         </w:r>
         <w:r>
           <w:rPr>
@@ -3527,7 +3527,7 @@
             <w:noProof/>
             <w:webHidden/>
           </w:rPr>
-          <w:t>14</w:t>
+          <w:t>15</w:t>
         </w:r>
         <w:r>
           <w:rPr>
@@ -3555,7 +3555,7 @@
           <w14:ligatures w14:val="standardContextual"/>
         </w:rPr>
       </w:pPr>
-      <w:hyperlink w:anchor="_Toc181017079" w:history="1">
+      <w:hyperlink w:anchor="_Toc181351463" w:history="1">
         <w:r>
           <w:rPr>
             <w:rStyle w:val="Lienhypertexte"/>
@@ -3601,7 +3601,7 @@
             <w:noProof/>
             <w:webHidden/>
           </w:rPr>
-          <w:instrText xml:space="preserve"> PAGEREF _Toc181017079 \h </w:instrText>
+          <w:instrText xml:space="preserve"> PAGEREF _Toc181351463 \h </w:instrText>
         </w:r>
         <w:r>
           <w:rPr>
@@ -3621,7 +3621,7 @@
             <w:noProof/>
             <w:webHidden/>
           </w:rPr>
-          <w:t>14</w:t>
+          <w:t>15</w:t>
         </w:r>
         <w:r>
           <w:rPr>
@@ -3650,7 +3650,7 @@
           <w14:ligatures w14:val="standardContextual"/>
         </w:rPr>
       </w:pPr>
-      <w:hyperlink w:anchor="_Toc181017080" w:history="1">
+      <w:hyperlink w:anchor="_Toc181351464" w:history="1">
         <w:r>
           <w:rPr>
             <w:rStyle w:val="Lienhypertexte"/>
@@ -3676,7 +3676,7 @@
             <w:rStyle w:val="Lienhypertexte"/>
             <w:noProof/>
           </w:rPr>
-          <w:t>Description des tables</w:t>
+          <w:t>Description des tables et des entités</w:t>
         </w:r>
         <w:r>
           <w:rPr>
@@ -3697,7 +3697,7 @@
             <w:noProof/>
             <w:webHidden/>
           </w:rPr>
-          <w:instrText xml:space="preserve"> PAGEREF _Toc181017080 \h </w:instrText>
+          <w:instrText xml:space="preserve"> PAGEREF _Toc181351464 \h </w:instrText>
         </w:r>
         <w:r>
           <w:rPr>
@@ -3717,7 +3717,7 @@
             <w:noProof/>
             <w:webHidden/>
           </w:rPr>
-          <w:t>14</w:t>
+          <w:t>15</w:t>
         </w:r>
         <w:r>
           <w:rPr>
@@ -3746,7 +3746,7 @@
           <w14:ligatures w14:val="standardContextual"/>
         </w:rPr>
       </w:pPr>
-      <w:hyperlink w:anchor="_Toc181017081" w:history="1">
+      <w:hyperlink w:anchor="_Toc181351465" w:history="1">
         <w:r>
           <w:rPr>
             <w:rStyle w:val="Lienhypertexte"/>
@@ -3772,7 +3772,7 @@
             <w:rStyle w:val="Lienhypertexte"/>
             <w:noProof/>
           </w:rPr>
-          <w:t>Description de</w:t>
+          <w:t>Description de relations et cardinalités</w:t>
         </w:r>
         <w:r>
           <w:rPr>
@@ -3793,7 +3793,7 @@
             <w:noProof/>
             <w:webHidden/>
           </w:rPr>
-          <w:instrText xml:space="preserve"> PAGEREF _Toc181017081 \h </w:instrText>
+          <w:instrText xml:space="preserve"> PAGEREF _Toc181351465 \h </w:instrText>
         </w:r>
         <w:r>
           <w:rPr>
@@ -3813,7 +3813,289 @@
             <w:noProof/>
             <w:webHidden/>
           </w:rPr>
-          <w:t>14</w:t>
+          <w:t>17</w:t>
+        </w:r>
+        <w:r>
+          <w:rPr>
+            <w:noProof/>
+            <w:webHidden/>
+          </w:rPr>
+          <w:fldChar w:fldCharType="end"/>
+        </w:r>
+      </w:hyperlink>
+    </w:p>
+    <w:p>
+      <w:pPr>
+        <w:pStyle w:val="TM2"/>
+        <w:tabs>
+          <w:tab w:val="left" w:pos="800"/>
+          <w:tab w:val="right" w:leader="dot" w:pos="9060"/>
+        </w:tabs>
+        <w:rPr>
+          <w:rFonts w:eastAsiaTheme="minorEastAsia" w:cstheme="minorBidi"/>
+          <w:smallCaps w:val="0"/>
+          <w:noProof/>
+          <w:kern w:val="2"/>
+          <w:sz w:val="22"/>
+          <w:szCs w:val="22"/>
+          <w14:ligatures w14:val="standardContextual"/>
+        </w:rPr>
+      </w:pPr>
+      <w:hyperlink w:anchor="_Toc181351466" w:history="1">
+        <w:r>
+          <w:rPr>
+            <w:rStyle w:val="Lienhypertexte"/>
+            <w:noProof/>
+          </w:rPr>
+          <w:t>5.2</w:t>
+        </w:r>
+        <w:r>
+          <w:rPr>
+            <w:rFonts w:eastAsiaTheme="minorEastAsia" w:cstheme="minorBidi"/>
+            <w:smallCaps w:val="0"/>
+            <w:noProof/>
+            <w:kern w:val="2"/>
+            <w:sz w:val="22"/>
+            <w:szCs w:val="22"/>
+            <w14:ligatures w14:val="standardContextual"/>
+          </w:rPr>
+          <w:tab/>
+        </w:r>
+        <w:r>
+          <w:rPr>
+            <w:rStyle w:val="Lienhypertexte"/>
+            <w:noProof/>
+          </w:rPr>
+          <w:t>MLD</w:t>
+        </w:r>
+        <w:r>
+          <w:rPr>
+            <w:noProof/>
+            <w:webHidden/>
+          </w:rPr>
+          <w:tab/>
+        </w:r>
+        <w:r>
+          <w:rPr>
+            <w:noProof/>
+            <w:webHidden/>
+          </w:rPr>
+          <w:fldChar w:fldCharType="begin"/>
+        </w:r>
+        <w:r>
+          <w:rPr>
+            <w:noProof/>
+            <w:webHidden/>
+          </w:rPr>
+          <w:instrText xml:space="preserve"> PAGEREF _Toc181351466 \h </w:instrText>
+        </w:r>
+        <w:r>
+          <w:rPr>
+            <w:noProof/>
+            <w:webHidden/>
+          </w:rPr>
+        </w:r>
+        <w:r>
+          <w:rPr>
+            <w:noProof/>
+            <w:webHidden/>
+          </w:rPr>
+          <w:fldChar w:fldCharType="separate"/>
+        </w:r>
+        <w:r>
+          <w:rPr>
+            <w:noProof/>
+            <w:webHidden/>
+          </w:rPr>
+          <w:t>18</w:t>
+        </w:r>
+        <w:r>
+          <w:rPr>
+            <w:noProof/>
+            <w:webHidden/>
+          </w:rPr>
+          <w:fldChar w:fldCharType="end"/>
+        </w:r>
+      </w:hyperlink>
+    </w:p>
+    <w:p>
+      <w:pPr>
+        <w:pStyle w:val="TM2"/>
+        <w:tabs>
+          <w:tab w:val="left" w:pos="800"/>
+          <w:tab w:val="right" w:leader="dot" w:pos="9060"/>
+        </w:tabs>
+        <w:rPr>
+          <w:rFonts w:eastAsiaTheme="minorEastAsia" w:cstheme="minorBidi"/>
+          <w:smallCaps w:val="0"/>
+          <w:noProof/>
+          <w:kern w:val="2"/>
+          <w:sz w:val="22"/>
+          <w:szCs w:val="22"/>
+          <w14:ligatures w14:val="standardContextual"/>
+        </w:rPr>
+      </w:pPr>
+      <w:hyperlink w:anchor="_Toc181351467" w:history="1">
+        <w:r>
+          <w:rPr>
+            <w:rStyle w:val="Lienhypertexte"/>
+            <w:noProof/>
+          </w:rPr>
+          <w:t>5.3</w:t>
+        </w:r>
+        <w:r>
+          <w:rPr>
+            <w:rFonts w:eastAsiaTheme="minorEastAsia" w:cstheme="minorBidi"/>
+            <w:smallCaps w:val="0"/>
+            <w:noProof/>
+            <w:kern w:val="2"/>
+            <w:sz w:val="22"/>
+            <w:szCs w:val="22"/>
+            <w14:ligatures w14:val="standardContextual"/>
+          </w:rPr>
+          <w:tab/>
+        </w:r>
+        <w:r>
+          <w:rPr>
+            <w:rStyle w:val="Lienhypertexte"/>
+            <w:noProof/>
+          </w:rPr>
+          <w:t>Script SQL</w:t>
+        </w:r>
+        <w:r>
+          <w:rPr>
+            <w:noProof/>
+            <w:webHidden/>
+          </w:rPr>
+          <w:tab/>
+        </w:r>
+        <w:r>
+          <w:rPr>
+            <w:noProof/>
+            <w:webHidden/>
+          </w:rPr>
+          <w:fldChar w:fldCharType="begin"/>
+        </w:r>
+        <w:r>
+          <w:rPr>
+            <w:noProof/>
+            <w:webHidden/>
+          </w:rPr>
+          <w:instrText xml:space="preserve"> PAGEREF _Toc181351467 \h </w:instrText>
+        </w:r>
+        <w:r>
+          <w:rPr>
+            <w:noProof/>
+            <w:webHidden/>
+          </w:rPr>
+        </w:r>
+        <w:r>
+          <w:rPr>
+            <w:noProof/>
+            <w:webHidden/>
+          </w:rPr>
+          <w:fldChar w:fldCharType="separate"/>
+        </w:r>
+        <w:r>
+          <w:rPr>
+            <w:noProof/>
+            <w:webHidden/>
+          </w:rPr>
+          <w:t>18</w:t>
+        </w:r>
+        <w:r>
+          <w:rPr>
+            <w:noProof/>
+            <w:webHidden/>
+          </w:rPr>
+          <w:fldChar w:fldCharType="end"/>
+        </w:r>
+      </w:hyperlink>
+    </w:p>
+    <w:p>
+      <w:pPr>
+        <w:pStyle w:val="TM2"/>
+        <w:tabs>
+          <w:tab w:val="left" w:pos="800"/>
+          <w:tab w:val="right" w:leader="dot" w:pos="9060"/>
+        </w:tabs>
+        <w:rPr>
+          <w:rFonts w:eastAsiaTheme="minorEastAsia" w:cstheme="minorBidi"/>
+          <w:smallCaps w:val="0"/>
+          <w:noProof/>
+          <w:kern w:val="2"/>
+          <w:sz w:val="22"/>
+          <w:szCs w:val="22"/>
+          <w14:ligatures w14:val="standardContextual"/>
+        </w:rPr>
+      </w:pPr>
+      <w:hyperlink w:anchor="_Toc181351468" w:history="1">
+        <w:r>
+          <w:rPr>
+            <w:rStyle w:val="Lienhypertexte"/>
+            <w:noProof/>
+          </w:rPr>
+          <w:t>5.4</w:t>
+        </w:r>
+        <w:r>
+          <w:rPr>
+            <w:rFonts w:eastAsiaTheme="minorEastAsia" w:cstheme="minorBidi"/>
+            <w:smallCaps w:val="0"/>
+            <w:noProof/>
+            <w:kern w:val="2"/>
+            <w:sz w:val="22"/>
+            <w:szCs w:val="22"/>
+            <w14:ligatures w14:val="standardContextual"/>
+          </w:rPr>
+          <w:tab/>
+        </w:r>
+        <w:r>
+          <w:rPr>
+            <w:rStyle w:val="Lienhypertexte"/>
+            <w:noProof/>
+          </w:rPr>
+          <w:t>Mise en place des types d’utilisateurs</w:t>
+        </w:r>
+        <w:r>
+          <w:rPr>
+            <w:noProof/>
+            <w:webHidden/>
+          </w:rPr>
+          <w:tab/>
+        </w:r>
+        <w:r>
+          <w:rPr>
+            <w:noProof/>
+            <w:webHidden/>
+          </w:rPr>
+          <w:fldChar w:fldCharType="begin"/>
+        </w:r>
+        <w:r>
+          <w:rPr>
+            <w:noProof/>
+            <w:webHidden/>
+          </w:rPr>
+          <w:instrText xml:space="preserve"> PAGEREF _Toc181351468 \h </w:instrText>
+        </w:r>
+        <w:r>
+          <w:rPr>
+            <w:noProof/>
+            <w:webHidden/>
+          </w:rPr>
+        </w:r>
+        <w:r>
+          <w:rPr>
+            <w:noProof/>
+            <w:webHidden/>
+          </w:rPr>
+          <w:fldChar w:fldCharType="separate"/>
+        </w:r>
+        <w:r>
+          <w:rPr>
+            <w:noProof/>
+            <w:webHidden/>
+          </w:rPr>
+          <w:t>18</w:t>
         </w:r>
         <w:r>
           <w:rPr>
@@ -3842,13 +4124,13 @@
           <w14:ligatures w14:val="standardContextual"/>
         </w:rPr>
       </w:pPr>
-      <w:hyperlink w:anchor="_Toc181017082" w:history="1">
+      <w:hyperlink w:anchor="_Toc181351469" w:history="1">
         <w:r>
           <w:rPr>
             <w:rStyle w:val="Lienhypertexte"/>
             <w:noProof/>
           </w:rPr>
-          <w:t>5.1.3</w:t>
+          <w:t>5.4.1</w:t>
         </w:r>
         <w:r>
           <w:rPr>
@@ -3868,7 +4150,7 @@
             <w:rStyle w:val="Lienhypertexte"/>
             <w:noProof/>
           </w:rPr>
-          <w:t>Description de</w:t>
+          <w:t>Explication</w:t>
         </w:r>
         <w:r>
           <w:rPr>
@@ -3889,7 +4171,7 @@
             <w:noProof/>
             <w:webHidden/>
           </w:rPr>
-          <w:instrText xml:space="preserve"> PAGEREF _Toc181017082 \h </w:instrText>
+          <w:instrText xml:space="preserve"> PAGEREF _Toc181351469 \h </w:instrText>
         </w:r>
         <w:r>
           <w:rPr>
@@ -3909,7 +4191,7 @@
             <w:noProof/>
             <w:webHidden/>
           </w:rPr>
-          <w:t>14</w:t>
+          <w:t>18</w:t>
         </w:r>
         <w:r>
           <w:rPr>
@@ -3937,13 +4219,13 @@
           <w14:ligatures w14:val="standardContextual"/>
         </w:rPr>
       </w:pPr>
-      <w:hyperlink w:anchor="_Toc181017083" w:history="1">
+      <w:hyperlink w:anchor="_Toc181351470" w:history="1">
         <w:r>
           <w:rPr>
             <w:rStyle w:val="Lienhypertexte"/>
             <w:noProof/>
           </w:rPr>
-          <w:t>5.2</w:t>
+          <w:t>5.5</w:t>
         </w:r>
         <w:r>
           <w:rPr>
@@ -3962,7 +4244,7 @@
             <w:rStyle w:val="Lienhypertexte"/>
             <w:noProof/>
           </w:rPr>
-          <w:t>MLD</w:t>
+          <w:t>Création des index</w:t>
         </w:r>
         <w:r>
           <w:rPr>
@@ -3983,7 +4265,7 @@
             <w:noProof/>
             <w:webHidden/>
           </w:rPr>
-          <w:instrText xml:space="preserve"> PAGEREF _Toc181017083 \h </w:instrText>
+          <w:instrText xml:space="preserve"> PAGEREF _Toc181351470 \h </w:instrText>
         </w:r>
         <w:r>
           <w:rPr>
@@ -4003,289 +4285,7 @@
             <w:noProof/>
             <w:webHidden/>
           </w:rPr>
-          <w:t>14</w:t>
-        </w:r>
-        <w:r>
-          <w:rPr>
-            <w:noProof/>
-            <w:webHidden/>
-          </w:rPr>
-          <w:fldChar w:fldCharType="end"/>
-        </w:r>
-      </w:hyperlink>
-    </w:p>
-    <w:p>
-      <w:pPr>
-        <w:pStyle w:val="TM2"/>
-        <w:tabs>
-          <w:tab w:val="left" w:pos="800"/>
-          <w:tab w:val="right" w:leader="dot" w:pos="9060"/>
-        </w:tabs>
-        <w:rPr>
-          <w:rFonts w:eastAsiaTheme="minorEastAsia" w:cstheme="minorBidi"/>
-          <w:smallCaps w:val="0"/>
-          <w:noProof/>
-          <w:kern w:val="2"/>
-          <w:sz w:val="22"/>
-          <w:szCs w:val="22"/>
-          <w14:ligatures w14:val="standardContextual"/>
-        </w:rPr>
-      </w:pPr>
-      <w:hyperlink w:anchor="_Toc181017084" w:history="1">
-        <w:r>
-          <w:rPr>
-            <w:rStyle w:val="Lienhypertexte"/>
-            <w:noProof/>
-          </w:rPr>
-          <w:t>5.3</w:t>
-        </w:r>
-        <w:r>
-          <w:rPr>
-            <w:rFonts w:eastAsiaTheme="minorEastAsia" w:cstheme="minorBidi"/>
-            <w:smallCaps w:val="0"/>
-            <w:noProof/>
-            <w:kern w:val="2"/>
-            <w:sz w:val="22"/>
-            <w:szCs w:val="22"/>
-            <w14:ligatures w14:val="standardContextual"/>
-          </w:rPr>
-          <w:tab/>
-        </w:r>
-        <w:r>
-          <w:rPr>
-            <w:rStyle w:val="Lienhypertexte"/>
-            <w:noProof/>
-          </w:rPr>
-          <w:t>Script SQL</w:t>
-        </w:r>
-        <w:r>
-          <w:rPr>
-            <w:noProof/>
-            <w:webHidden/>
-          </w:rPr>
-          <w:tab/>
-        </w:r>
-        <w:r>
-          <w:rPr>
-            <w:noProof/>
-            <w:webHidden/>
-          </w:rPr>
-          <w:fldChar w:fldCharType="begin"/>
-        </w:r>
-        <w:r>
-          <w:rPr>
-            <w:noProof/>
-            <w:webHidden/>
-          </w:rPr>
-          <w:instrText xml:space="preserve"> PAGEREF _Toc181017084 \h </w:instrText>
-        </w:r>
-        <w:r>
-          <w:rPr>
-            <w:noProof/>
-            <w:webHidden/>
-          </w:rPr>
-        </w:r>
-        <w:r>
-          <w:rPr>
-            <w:noProof/>
-            <w:webHidden/>
-          </w:rPr>
-          <w:fldChar w:fldCharType="separate"/>
-        </w:r>
-        <w:r>
-          <w:rPr>
-            <w:noProof/>
-            <w:webHidden/>
-          </w:rPr>
-          <w:t>14</w:t>
-        </w:r>
-        <w:r>
-          <w:rPr>
-            <w:noProof/>
-            <w:webHidden/>
-          </w:rPr>
-          <w:fldChar w:fldCharType="end"/>
-        </w:r>
-      </w:hyperlink>
-    </w:p>
-    <w:p>
-      <w:pPr>
-        <w:pStyle w:val="TM2"/>
-        <w:tabs>
-          <w:tab w:val="left" w:pos="800"/>
-          <w:tab w:val="right" w:leader="dot" w:pos="9060"/>
-        </w:tabs>
-        <w:rPr>
-          <w:rFonts w:eastAsiaTheme="minorEastAsia" w:cstheme="minorBidi"/>
-          <w:smallCaps w:val="0"/>
-          <w:noProof/>
-          <w:kern w:val="2"/>
-          <w:sz w:val="22"/>
-          <w:szCs w:val="22"/>
-          <w14:ligatures w14:val="standardContextual"/>
-        </w:rPr>
-      </w:pPr>
-      <w:hyperlink w:anchor="_Toc181017085" w:history="1">
-        <w:r>
-          <w:rPr>
-            <w:rStyle w:val="Lienhypertexte"/>
-            <w:noProof/>
-          </w:rPr>
-          <w:t>5.4</w:t>
-        </w:r>
-        <w:r>
-          <w:rPr>
-            <w:rFonts w:eastAsiaTheme="minorEastAsia" w:cstheme="minorBidi"/>
-            <w:smallCaps w:val="0"/>
-            <w:noProof/>
-            <w:kern w:val="2"/>
-            <w:sz w:val="22"/>
-            <w:szCs w:val="22"/>
-            <w14:ligatures w14:val="standardContextual"/>
-          </w:rPr>
-          <w:tab/>
-        </w:r>
-        <w:r>
-          <w:rPr>
-            <w:rStyle w:val="Lienhypertexte"/>
-            <w:noProof/>
-          </w:rPr>
-          <w:t>Base de données</w:t>
-        </w:r>
-        <w:r>
-          <w:rPr>
-            <w:noProof/>
-            <w:webHidden/>
-          </w:rPr>
-          <w:tab/>
-        </w:r>
-        <w:r>
-          <w:rPr>
-            <w:noProof/>
-            <w:webHidden/>
-          </w:rPr>
-          <w:fldChar w:fldCharType="begin"/>
-        </w:r>
-        <w:r>
-          <w:rPr>
-            <w:noProof/>
-            <w:webHidden/>
-          </w:rPr>
-          <w:instrText xml:space="preserve"> PAGEREF _Toc181017085 \h </w:instrText>
-        </w:r>
-        <w:r>
-          <w:rPr>
-            <w:noProof/>
-            <w:webHidden/>
-          </w:rPr>
-        </w:r>
-        <w:r>
-          <w:rPr>
-            <w:noProof/>
-            <w:webHidden/>
-          </w:rPr>
-          <w:fldChar w:fldCharType="separate"/>
-        </w:r>
-        <w:r>
-          <w:rPr>
-            <w:noProof/>
-            <w:webHidden/>
-          </w:rPr>
-          <w:t>14</w:t>
-        </w:r>
-        <w:r>
-          <w:rPr>
-            <w:noProof/>
-            <w:webHidden/>
-          </w:rPr>
-          <w:fldChar w:fldCharType="end"/>
-        </w:r>
-      </w:hyperlink>
-    </w:p>
-    <w:p>
-      <w:pPr>
-        <w:pStyle w:val="TM2"/>
-        <w:tabs>
-          <w:tab w:val="left" w:pos="800"/>
-          <w:tab w:val="right" w:leader="dot" w:pos="9060"/>
-        </w:tabs>
-        <w:rPr>
-          <w:rFonts w:eastAsiaTheme="minorEastAsia" w:cstheme="minorBidi"/>
-          <w:smallCaps w:val="0"/>
-          <w:noProof/>
-          <w:kern w:val="2"/>
-          <w:sz w:val="22"/>
-          <w:szCs w:val="22"/>
-          <w14:ligatures w14:val="standardContextual"/>
-        </w:rPr>
-      </w:pPr>
-      <w:hyperlink w:anchor="_Toc181017086" w:history="1">
-        <w:r>
-          <w:rPr>
-            <w:rStyle w:val="Lienhypertexte"/>
-            <w:noProof/>
-          </w:rPr>
-          <w:t>5.5</w:t>
-        </w:r>
-        <w:r>
-          <w:rPr>
-            <w:rFonts w:eastAsiaTheme="minorEastAsia" w:cstheme="minorBidi"/>
-            <w:smallCaps w:val="0"/>
-            <w:noProof/>
-            <w:kern w:val="2"/>
-            <w:sz w:val="22"/>
-            <w:szCs w:val="22"/>
-            <w14:ligatures w14:val="standardContextual"/>
-          </w:rPr>
-          <w:tab/>
-        </w:r>
-        <w:r>
-          <w:rPr>
-            <w:rStyle w:val="Lienhypertexte"/>
-            <w:noProof/>
-          </w:rPr>
-          <w:t>Mise en place des types d’utilisateurs</w:t>
-        </w:r>
-        <w:r>
-          <w:rPr>
-            <w:noProof/>
-            <w:webHidden/>
-          </w:rPr>
-          <w:tab/>
-        </w:r>
-        <w:r>
-          <w:rPr>
-            <w:noProof/>
-            <w:webHidden/>
-          </w:rPr>
-          <w:fldChar w:fldCharType="begin"/>
-        </w:r>
-        <w:r>
-          <w:rPr>
-            <w:noProof/>
-            <w:webHidden/>
-          </w:rPr>
-          <w:instrText xml:space="preserve"> PAGEREF _Toc181017086 \h </w:instrText>
-        </w:r>
-        <w:r>
-          <w:rPr>
-            <w:noProof/>
-            <w:webHidden/>
-          </w:rPr>
-        </w:r>
-        <w:r>
-          <w:rPr>
-            <w:noProof/>
-            <w:webHidden/>
-          </w:rPr>
-          <w:fldChar w:fldCharType="separate"/>
-        </w:r>
-        <w:r>
-          <w:rPr>
-            <w:noProof/>
-            <w:webHidden/>
-          </w:rPr>
-          <w:t>14</w:t>
+          <w:t>19</w:t>
         </w:r>
         <w:r>
           <w:rPr>
@@ -4314,7 +4314,7 @@
           <w14:ligatures w14:val="standardContextual"/>
         </w:rPr>
       </w:pPr>
-      <w:hyperlink w:anchor="_Toc181017087" w:history="1">
+      <w:hyperlink w:anchor="_Toc181351471" w:history="1">
         <w:r>
           <w:rPr>
             <w:rStyle w:val="Lienhypertexte"/>
@@ -4340,7 +4340,7 @@
             <w:rStyle w:val="Lienhypertexte"/>
             <w:noProof/>
           </w:rPr>
-          <w:t>Explication</w:t>
+          <w:t>Situation</w:t>
         </w:r>
         <w:r>
           <w:rPr>
@@ -4361,7 +4361,7 @@
             <w:noProof/>
             <w:webHidden/>
           </w:rPr>
-          <w:instrText xml:space="preserve"> PAGEREF _Toc181017087 \h </w:instrText>
+          <w:instrText xml:space="preserve"> PAGEREF _Toc181351471 \h </w:instrText>
         </w:r>
         <w:r>
           <w:rPr>
@@ -4381,7 +4381,7 @@
             <w:noProof/>
             <w:webHidden/>
           </w:rPr>
-          <w:t>14</w:t>
+          <w:t>19</w:t>
         </w:r>
         <w:r>
           <w:rPr>
@@ -4409,7 +4409,7 @@
           <w14:ligatures w14:val="standardContextual"/>
         </w:rPr>
       </w:pPr>
-      <w:hyperlink w:anchor="_Toc181017088" w:history="1">
+      <w:hyperlink w:anchor="_Toc181351472" w:history="1">
         <w:r>
           <w:rPr>
             <w:rStyle w:val="Lienhypertexte"/>
@@ -4434,7 +4434,7 @@
             <w:rStyle w:val="Lienhypertexte"/>
             <w:noProof/>
           </w:rPr>
-          <w:t>Création des index</w:t>
+          <w:t>Backup / Restore</w:t>
         </w:r>
         <w:r>
           <w:rPr>
@@ -4455,7 +4455,7 @@
             <w:noProof/>
             <w:webHidden/>
           </w:rPr>
-          <w:instrText xml:space="preserve"> PAGEREF _Toc181017088 \h </w:instrText>
+          <w:instrText xml:space="preserve"> PAGEREF _Toc181351472 \h </w:instrText>
         </w:r>
         <w:r>
           <w:rPr>
@@ -4475,7 +4475,7 @@
             <w:noProof/>
             <w:webHidden/>
           </w:rPr>
-          <w:t>14</w:t>
+          <w:t>20</w:t>
         </w:r>
         <w:r>
           <w:rPr>
@@ -4504,7 +4504,7 @@
           <w14:ligatures w14:val="standardContextual"/>
         </w:rPr>
       </w:pPr>
-      <w:hyperlink w:anchor="_Toc181017089" w:history="1">
+      <w:hyperlink w:anchor="_Toc181351473" w:history="1">
         <w:r>
           <w:rPr>
             <w:rStyle w:val="Lienhypertexte"/>
@@ -4551,7 +4551,7 @@
             <w:noProof/>
             <w:webHidden/>
           </w:rPr>
-          <w:instrText xml:space="preserve"> PAGEREF _Toc181017089 \h </w:instrText>
+          <w:instrText xml:space="preserve"> PAGEREF _Toc181351473 \h </w:instrText>
         </w:r>
         <w:r>
           <w:rPr>
@@ -4571,197 +4571,7 @@
             <w:noProof/>
             <w:webHidden/>
           </w:rPr>
-          <w:t>14</w:t>
-        </w:r>
-        <w:r>
-          <w:rPr>
-            <w:noProof/>
-            <w:webHidden/>
-          </w:rPr>
-          <w:fldChar w:fldCharType="end"/>
-        </w:r>
-      </w:hyperlink>
-    </w:p>
-    <w:p>
-      <w:pPr>
-        <w:pStyle w:val="TM2"/>
-        <w:tabs>
-          <w:tab w:val="left" w:pos="800"/>
-          <w:tab w:val="right" w:leader="dot" w:pos="9060"/>
-        </w:tabs>
-        <w:rPr>
-          <w:rFonts w:eastAsiaTheme="minorEastAsia" w:cstheme="minorBidi"/>
-          <w:smallCaps w:val="0"/>
-          <w:noProof/>
-          <w:kern w:val="2"/>
-          <w:sz w:val="22"/>
-          <w:szCs w:val="22"/>
-          <w14:ligatures w14:val="standardContextual"/>
-        </w:rPr>
-      </w:pPr>
-      <w:hyperlink w:anchor="_Toc181017090" w:history="1">
-        <w:r>
-          <w:rPr>
-            <w:rStyle w:val="Lienhypertexte"/>
-            <w:noProof/>
-          </w:rPr>
-          <w:t>5.7</w:t>
-        </w:r>
-        <w:r>
-          <w:rPr>
-            <w:rFonts w:eastAsiaTheme="minorEastAsia" w:cstheme="minorBidi"/>
-            <w:smallCaps w:val="0"/>
-            <w:noProof/>
-            <w:kern w:val="2"/>
-            <w:sz w:val="22"/>
-            <w:szCs w:val="22"/>
-            <w14:ligatures w14:val="standardContextual"/>
-          </w:rPr>
-          <w:tab/>
-        </w:r>
-        <w:r>
-          <w:rPr>
-            <w:rStyle w:val="Lienhypertexte"/>
-            <w:noProof/>
-          </w:rPr>
-          <w:t>Backup / Restore</w:t>
-        </w:r>
-        <w:r>
-          <w:rPr>
-            <w:noProof/>
-            <w:webHidden/>
-          </w:rPr>
-          <w:tab/>
-        </w:r>
-        <w:r>
-          <w:rPr>
-            <w:noProof/>
-            <w:webHidden/>
-          </w:rPr>
-          <w:fldChar w:fldCharType="begin"/>
-        </w:r>
-        <w:r>
-          <w:rPr>
-            <w:noProof/>
-            <w:webHidden/>
-          </w:rPr>
-          <w:instrText xml:space="preserve"> PAGEREF _Toc181017090 \h </w:instrText>
-        </w:r>
-        <w:r>
-          <w:rPr>
-            <w:noProof/>
-            <w:webHidden/>
-          </w:rPr>
-        </w:r>
-        <w:r>
-          <w:rPr>
-            <w:noProof/>
-            <w:webHidden/>
-          </w:rPr>
-          <w:fldChar w:fldCharType="separate"/>
-        </w:r>
-        <w:r>
-          <w:rPr>
-            <w:noProof/>
-            <w:webHidden/>
-          </w:rPr>
-          <w:t>15</w:t>
-        </w:r>
-        <w:r>
-          <w:rPr>
-            <w:noProof/>
-            <w:webHidden/>
-          </w:rPr>
-          <w:fldChar w:fldCharType="end"/>
-        </w:r>
-      </w:hyperlink>
-    </w:p>
-    <w:p>
-      <w:pPr>
-        <w:pStyle w:val="TM3"/>
-        <w:tabs>
-          <w:tab w:val="left" w:pos="1200"/>
-          <w:tab w:val="right" w:leader="dot" w:pos="9060"/>
-        </w:tabs>
-        <w:rPr>
-          <w:rFonts w:eastAsiaTheme="minorEastAsia" w:cstheme="minorBidi"/>
-          <w:i w:val="0"/>
-          <w:iCs w:val="0"/>
-          <w:noProof/>
-          <w:kern w:val="2"/>
-          <w:sz w:val="22"/>
-          <w:szCs w:val="22"/>
-          <w14:ligatures w14:val="standardContextual"/>
-        </w:rPr>
-      </w:pPr>
-      <w:hyperlink w:anchor="_Toc181017091" w:history="1">
-        <w:r>
-          <w:rPr>
-            <w:rStyle w:val="Lienhypertexte"/>
-            <w:noProof/>
-          </w:rPr>
-          <w:t>5.7.1</w:t>
-        </w:r>
-        <w:r>
-          <w:rPr>
-            <w:rFonts w:eastAsiaTheme="minorEastAsia" w:cstheme="minorBidi"/>
-            <w:i w:val="0"/>
-            <w:iCs w:val="0"/>
-            <w:noProof/>
-            <w:kern w:val="2"/>
-            <w:sz w:val="22"/>
-            <w:szCs w:val="22"/>
-            <w14:ligatures w14:val="standardContextual"/>
-          </w:rPr>
-          <w:tab/>
-        </w:r>
-        <w:r>
-          <w:rPr>
-            <w:rStyle w:val="Lienhypertexte"/>
-            <w:noProof/>
-          </w:rPr>
-          <w:t>Situation</w:t>
-        </w:r>
-        <w:r>
-          <w:rPr>
-            <w:noProof/>
-            <w:webHidden/>
-          </w:rPr>
-          <w:tab/>
-        </w:r>
-        <w:r>
-          <w:rPr>
-            <w:noProof/>
-            <w:webHidden/>
-          </w:rPr>
-          <w:fldChar w:fldCharType="begin"/>
-        </w:r>
-        <w:r>
-          <w:rPr>
-            <w:noProof/>
-            <w:webHidden/>
-          </w:rPr>
-          <w:instrText xml:space="preserve"> PAGEREF _Toc181017091 \h </w:instrText>
-        </w:r>
-        <w:r>
-          <w:rPr>
-            <w:noProof/>
-            <w:webHidden/>
-          </w:rPr>
-        </w:r>
-        <w:r>
-          <w:rPr>
-            <w:noProof/>
-            <w:webHidden/>
-          </w:rPr>
-          <w:fldChar w:fldCharType="separate"/>
-        </w:r>
-        <w:r>
-          <w:rPr>
-            <w:noProof/>
-            <w:webHidden/>
-          </w:rPr>
-          <w:t>15</w:t>
+          <w:t>20</w:t>
         </w:r>
         <w:r>
           <w:rPr>
@@ -4791,7 +4601,7 @@
           <w14:ligatures w14:val="standardContextual"/>
         </w:rPr>
       </w:pPr>
-      <w:hyperlink w:anchor="_Toc181017092" w:history="1">
+      <w:hyperlink w:anchor="_Toc181351474" w:history="1">
         <w:r>
           <w:rPr>
             <w:rStyle w:val="Lienhypertexte"/>
@@ -4839,7 +4649,7 @@
             <w:noProof/>
             <w:webHidden/>
           </w:rPr>
-          <w:instrText xml:space="preserve"> PAGEREF _Toc181017092 \h </w:instrText>
+          <w:instrText xml:space="preserve"> PAGEREF _Toc181351474 \h </w:instrText>
         </w:r>
         <w:r>
           <w:rPr>
@@ -4859,7 +4669,7 @@
             <w:noProof/>
             <w:webHidden/>
           </w:rPr>
-          <w:t>16</w:t>
+          <w:t>21</w:t>
         </w:r>
         <w:r>
           <w:rPr>
@@ -4887,7 +4697,7 @@
           <w14:ligatures w14:val="standardContextual"/>
         </w:rPr>
       </w:pPr>
-      <w:hyperlink w:anchor="_Toc181017093" w:history="1">
+      <w:hyperlink w:anchor="_Toc181351475" w:history="1">
         <w:r>
           <w:rPr>
             <w:rStyle w:val="Lienhypertexte"/>
@@ -4933,7 +4743,7 @@
             <w:noProof/>
             <w:webHidden/>
           </w:rPr>
-          <w:instrText xml:space="preserve"> PAGEREF _Toc181017093 \h </w:instrText>
+          <w:instrText xml:space="preserve"> PAGEREF _Toc181351475 \h </w:instrText>
         </w:r>
         <w:r>
           <w:rPr>
@@ -4953,7 +4763,7 @@
             <w:noProof/>
             <w:webHidden/>
           </w:rPr>
-          <w:t>16</w:t>
+          <w:t>21</w:t>
         </w:r>
         <w:r>
           <w:rPr>
@@ -4983,7 +4793,7 @@
           <w14:ligatures w14:val="standardContextual"/>
         </w:rPr>
       </w:pPr>
-      <w:hyperlink w:anchor="_Toc181017094" w:history="1">
+      <w:hyperlink w:anchor="_Toc181351476" w:history="1">
         <w:r>
           <w:rPr>
             <w:rStyle w:val="Lienhypertexte"/>
@@ -5031,7 +4841,7 @@
             <w:noProof/>
             <w:webHidden/>
           </w:rPr>
-          <w:instrText xml:space="preserve"> PAGEREF _Toc181017094 \h </w:instrText>
+          <w:instrText xml:space="preserve"> PAGEREF _Toc181351476 \h </w:instrText>
         </w:r>
         <w:r>
           <w:rPr>
@@ -5051,7 +4861,7 @@
             <w:noProof/>
             <w:webHidden/>
           </w:rPr>
-          <w:t>16</w:t>
+          <w:t>21</w:t>
         </w:r>
         <w:r>
           <w:rPr>
@@ -5080,7 +4890,7 @@
           <w14:ligatures w14:val="standardContextual"/>
         </w:rPr>
       </w:pPr>
-      <w:hyperlink w:anchor="_Toc181017095" w:history="1">
+      <w:hyperlink w:anchor="_Toc181351477" w:history="1">
         <w:r>
           <w:rPr>
             <w:rStyle w:val="Lienhypertexte"/>
@@ -5127,7 +4937,7 @@
             <w:noProof/>
             <w:webHidden/>
           </w:rPr>
-          <w:instrText xml:space="preserve"> PAGEREF _Toc181017095 \h </w:instrText>
+          <w:instrText xml:space="preserve"> PAGEREF _Toc181351477 \h </w:instrText>
         </w:r>
         <w:r>
           <w:rPr>
@@ -5147,7 +4957,7 @@
             <w:noProof/>
             <w:webHidden/>
           </w:rPr>
-          <w:t>16</w:t>
+          <w:t>21</w:t>
         </w:r>
         <w:r>
           <w:rPr>
@@ -5177,7 +4987,7 @@
           <w14:ligatures w14:val="standardContextual"/>
         </w:rPr>
       </w:pPr>
-      <w:hyperlink w:anchor="_Toc181017096" w:history="1">
+      <w:hyperlink w:anchor="_Toc181351478" w:history="1">
         <w:r>
           <w:rPr>
             <w:rStyle w:val="Lienhypertexte"/>
@@ -5225,7 +5035,7 @@
             <w:noProof/>
             <w:webHidden/>
           </w:rPr>
-          <w:instrText xml:space="preserve"> PAGEREF _Toc181017096 \h </w:instrText>
+          <w:instrText xml:space="preserve"> PAGEREF _Toc181351478 \h </w:instrText>
         </w:r>
         <w:r>
           <w:rPr>
@@ -5245,7 +5055,7 @@
             <w:noProof/>
             <w:webHidden/>
           </w:rPr>
-          <w:t>16</w:t>
+          <w:t>21</w:t>
         </w:r>
         <w:r>
           <w:rPr>
@@ -5273,7 +5083,7 @@
           <w14:ligatures w14:val="standardContextual"/>
         </w:rPr>
       </w:pPr>
-      <w:hyperlink w:anchor="_Toc181017097" w:history="1">
+      <w:hyperlink w:anchor="_Toc181351479" w:history="1">
         <w:r>
           <w:rPr>
             <w:rStyle w:val="Lienhypertexte"/>
@@ -5319,7 +5129,7 @@
             <w:noProof/>
             <w:webHidden/>
           </w:rPr>
-          <w:instrText xml:space="preserve"> PAGEREF _Toc181017097 \h </w:instrText>
+          <w:instrText xml:space="preserve"> PAGEREF _Toc181351479 \h </w:instrText>
         </w:r>
         <w:r>
           <w:rPr>
@@ -5339,7 +5149,7 @@
             <w:noProof/>
             <w:webHidden/>
           </w:rPr>
-          <w:t>16</w:t>
+          <w:t>21</w:t>
         </w:r>
         <w:r>
           <w:rPr>
@@ -5367,7 +5177,7 @@
           <w14:ligatures w14:val="standardContextual"/>
         </w:rPr>
       </w:pPr>
-      <w:hyperlink w:anchor="_Toc181017098" w:history="1">
+      <w:hyperlink w:anchor="_Toc181351480" w:history="1">
         <w:r>
           <w:rPr>
             <w:rStyle w:val="Lienhypertexte"/>
@@ -5413,7 +5223,7 @@
             <w:noProof/>
             <w:webHidden/>
           </w:rPr>
-          <w:instrText xml:space="preserve"> PAGEREF _Toc181017098 \h </w:instrText>
+          <w:instrText xml:space="preserve"> PAGEREF _Toc181351480 \h </w:instrText>
         </w:r>
         <w:r>
           <w:rPr>
@@ -5433,7 +5243,7 @@
             <w:noProof/>
             <w:webHidden/>
           </w:rPr>
-          <w:t>16</w:t>
+          <w:t>21</w:t>
         </w:r>
         <w:r>
           <w:rPr>
@@ -5479,7 +5289,7 @@
       <w:pPr>
         <w:pStyle w:val="Titre1"/>
       </w:pPr>
-      <w:bookmarkStart w:id="2" w:name="_Toc181017046"/>
+      <w:bookmarkStart w:id="2" w:name="_Toc181351430"/>
       <w:bookmarkEnd w:id="0"/>
       <w:bookmarkEnd w:id="1"/>
       <w:r>
@@ -5497,9 +5307,9 @@
       <w:pPr>
         <w:pStyle w:val="Titre2"/>
       </w:pPr>
-      <w:bookmarkStart w:id="3" w:name="_Toc181017047"/>
-      <w:bookmarkStart w:id="4" w:name="_Toc532179969"/>
-      <w:bookmarkStart w:id="5" w:name="_Toc165969639"/>
+      <w:bookmarkStart w:id="3" w:name="_Toc532179969"/>
+      <w:bookmarkStart w:id="4" w:name="_Toc165969639"/>
+      <w:bookmarkStart w:id="5" w:name="_Toc181351431"/>
       <w:r>
         <w:t>T</w:t>
       </w:r>
@@ -5509,7 +5319,7 @@
       <w:r>
         <w:t>e</w:t>
       </w:r>
-      <w:bookmarkEnd w:id="3"/>
+      <w:bookmarkEnd w:id="5"/>
     </w:p>
     <w:p>
       <w:pPr>
@@ -5533,7 +5343,7 @@
       <w:pPr>
         <w:pStyle w:val="Titre2"/>
       </w:pPr>
-      <w:bookmarkStart w:id="6" w:name="_Toc181017048"/>
+      <w:bookmarkStart w:id="6" w:name="_Toc181351432"/>
       <w:r>
         <w:t>Description</w:t>
       </w:r>
@@ -5563,7 +5373,7 @@
       <w:pPr>
         <w:pStyle w:val="Titre2"/>
       </w:pPr>
-      <w:bookmarkStart w:id="7" w:name="_Toc181017049"/>
+      <w:bookmarkStart w:id="7" w:name="_Toc181351433"/>
       <w:r>
         <w:t>Matériel et logiciels à disposition</w:t>
       </w:r>
@@ -5740,7 +5550,7 @@
       <w:pPr>
         <w:pStyle w:val="Titre2"/>
       </w:pPr>
-      <w:bookmarkStart w:id="8" w:name="_Toc181017050"/>
+      <w:bookmarkStart w:id="8" w:name="_Toc181351434"/>
       <w:r>
         <w:t>P</w:t>
       </w:r>
@@ -5823,24 +5633,198 @@
       <w:pPr>
         <w:pStyle w:val="Titre1"/>
       </w:pPr>
-      <w:bookmarkStart w:id="9" w:name="_Toc181017051"/>
+      <w:bookmarkStart w:id="9" w:name="_Toc181351435"/>
+      <w:r>
+        <w:t>Planification</w:t>
+      </w:r>
+      <w:bookmarkEnd w:id="3"/>
+      <w:bookmarkEnd w:id="4"/>
+      <w:r>
+        <w:t>s</w:t>
+      </w:r>
+      <w:bookmarkEnd w:id="9"/>
+    </w:p>
+    <w:p>
+      <w:pPr>
+        <w:pStyle w:val="Corpsdetexte"/>
+      </w:pPr>
+    </w:p>
+    <w:p>
+      <w:pPr>
+        <w:pStyle w:val="Corpsdetexte"/>
+      </w:pPr>
+      <w:r>
+        <w:t>La planification de chaque partie du projet, se trouve dans chaque dossier de chaque partie.</w:t>
+      </w:r>
+    </w:p>
+    <w:p>
+      <w:pPr>
+        <w:pStyle w:val="Corpsdetexte"/>
+        <w:ind w:left="720"/>
+      </w:pPr>
+      <w:r>
+        <w:drawing>
+          <wp:anchor distT="0" distB="0" distL="114300" distR="114300" simplePos="0" relativeHeight="251678208" behindDoc="0" locked="0" layoutInCell="1" allowOverlap="1" wp14:anchorId="3FF9B672" wp14:editId="72071161">
+            <wp:simplePos x="0" y="0"/>
+            <wp:positionH relativeFrom="column">
+              <wp:posOffset>872192</wp:posOffset>
+            </wp:positionH>
+            <wp:positionV relativeFrom="paragraph">
+              <wp:posOffset>635</wp:posOffset>
+            </wp:positionV>
+            <wp:extent cx="4179570" cy="559435"/>
+            <wp:effectExtent l="19050" t="19050" r="11430" b="12065"/>
+            <wp:wrapThrough wrapText="bothSides">
+              <wp:wrapPolygon edited="0">
+                <wp:start x="-98" y="-736"/>
+                <wp:lineTo x="-98" y="21330"/>
+                <wp:lineTo x="21561" y="21330"/>
+                <wp:lineTo x="21561" y="-736"/>
+                <wp:lineTo x="-98" y="-736"/>
+              </wp:wrapPolygon>
+            </wp:wrapThrough>
+            <wp:docPr id="22" name="Image 22"/>
+            <wp:cNvGraphicFramePr>
+              <a:graphicFrameLocks xmlns:a="http://schemas.openxmlformats.org/drawingml/2006/main" noChangeAspect="1"/>
+            </wp:cNvGraphicFramePr>
+            <a:graphic xmlns:a="http://schemas.openxmlformats.org/drawingml/2006/main">
+              <a:graphicData uri="http://schemas.openxmlformats.org/drawingml/2006/picture">
+                <pic:pic xmlns:pic="http://schemas.openxmlformats.org/drawingml/2006/picture">
+                  <pic:nvPicPr>
+                    <pic:cNvPr id="1" name=""/>
+                    <pic:cNvPicPr/>
+                  </pic:nvPicPr>
+                  <pic:blipFill>
+                    <a:blip r:embed="rId12">
+                      <a:extLst>
+                        <a:ext uri="{28A0092B-C50C-407E-A947-70E740481C1C}">
+                          <a14:useLocalDpi xmlns:a14="http://schemas.microsoft.com/office/drawing/2010/main" val="0"/>
+                        </a:ext>
+                      </a:extLst>
+                    </a:blip>
+                    <a:stretch>
+                      <a:fillRect/>
+                    </a:stretch>
+                  </pic:blipFill>
+                  <pic:spPr>
+                    <a:xfrm>
+                      <a:off x="0" y="0"/>
+                      <a:ext cx="4179570" cy="559435"/>
+                    </a:xfrm>
+                    <a:prstGeom prst="rect">
+                      <a:avLst/>
+                    </a:prstGeom>
+                    <a:ln>
+                      <a:solidFill>
+                        <a:schemeClr val="accent1"/>
+                      </a:solidFill>
+                    </a:ln>
+                  </pic:spPr>
+                </pic:pic>
+              </a:graphicData>
+            </a:graphic>
+            <wp14:sizeRelH relativeFrom="page">
+              <wp14:pctWidth>0</wp14:pctWidth>
+            </wp14:sizeRelH>
+            <wp14:sizeRelV relativeFrom="page">
+              <wp14:pctHeight>0</wp14:pctHeight>
+            </wp14:sizeRelV>
+          </wp:anchor>
+        </w:drawing>
+      </w:r>
+    </w:p>
+    <w:p/>
+    <w:p/>
+    <w:p/>
+    <w:p>
+      <w:r>
+        <w:drawing>
+          <wp:anchor distT="0" distB="0" distL="114300" distR="114300" simplePos="0" relativeHeight="251679232" behindDoc="0" locked="0" layoutInCell="1" allowOverlap="1" wp14:anchorId="46E5CF98" wp14:editId="588D40E7">
+            <wp:simplePos x="0" y="0"/>
+            <wp:positionH relativeFrom="column">
+              <wp:posOffset>573198</wp:posOffset>
+            </wp:positionH>
+            <wp:positionV relativeFrom="paragraph">
+              <wp:posOffset>56515</wp:posOffset>
+            </wp:positionV>
+            <wp:extent cx="4817110" cy="272415"/>
+            <wp:effectExtent l="19050" t="19050" r="21590" b="13335"/>
+            <wp:wrapThrough wrapText="bothSides">
+              <wp:wrapPolygon edited="0">
+                <wp:start x="-85" y="-1510"/>
+                <wp:lineTo x="-85" y="21147"/>
+                <wp:lineTo x="21611" y="21147"/>
+                <wp:lineTo x="21611" y="-1510"/>
+                <wp:lineTo x="-85" y="-1510"/>
+              </wp:wrapPolygon>
+            </wp:wrapThrough>
+            <wp:docPr id="23" name="Image 23"/>
+            <wp:cNvGraphicFramePr>
+              <a:graphicFrameLocks xmlns:a="http://schemas.openxmlformats.org/drawingml/2006/main" noChangeAspect="1"/>
+            </wp:cNvGraphicFramePr>
+            <a:graphic xmlns:a="http://schemas.openxmlformats.org/drawingml/2006/main">
+              <a:graphicData uri="http://schemas.openxmlformats.org/drawingml/2006/picture">
+                <pic:pic xmlns:pic="http://schemas.openxmlformats.org/drawingml/2006/picture">
+                  <pic:nvPicPr>
+                    <pic:cNvPr id="1" name=""/>
+                    <pic:cNvPicPr/>
+                  </pic:nvPicPr>
+                  <pic:blipFill>
+                    <a:blip r:embed="rId13">
+                      <a:extLst>
+                        <a:ext uri="{28A0092B-C50C-407E-A947-70E740481C1C}">
+                          <a14:useLocalDpi xmlns:a14="http://schemas.microsoft.com/office/drawing/2010/main" val="0"/>
+                        </a:ext>
+                      </a:extLst>
+                    </a:blip>
+                    <a:stretch>
+                      <a:fillRect/>
+                    </a:stretch>
+                  </pic:blipFill>
+                  <pic:spPr>
+                    <a:xfrm>
+                      <a:off x="0" y="0"/>
+                      <a:ext cx="4817110" cy="272415"/>
+                    </a:xfrm>
+                    <a:prstGeom prst="rect">
+                      <a:avLst/>
+                    </a:prstGeom>
+                    <a:ln>
+                      <a:solidFill>
+                        <a:schemeClr val="accent1"/>
+                      </a:solidFill>
+                    </a:ln>
+                  </pic:spPr>
+                </pic:pic>
+              </a:graphicData>
+            </a:graphic>
+            <wp14:sizeRelH relativeFrom="page">
+              <wp14:pctWidth>0</wp14:pctWidth>
+            </wp14:sizeRelH>
+            <wp14:sizeRelV relativeFrom="page">
+              <wp14:pctHeight>0</wp14:pctHeight>
+            </wp14:sizeRelV>
+          </wp:anchor>
+        </w:drawing>
+      </w:r>
+    </w:p>
+    <w:p>
+      <w:pPr>
+        <w:tabs>
+          <w:tab w:val="left" w:pos="2189"/>
+        </w:tabs>
+      </w:pPr>
+      <w:r>
+        <w:tab/>
+      </w:r>
+    </w:p>
+    <w:p>
+      <w:pPr>
+        <w:pStyle w:val="Titre1"/>
+      </w:pPr>
+      <w:bookmarkStart w:id="10" w:name="_Toc181351436"/>
       <w:r>
         <w:lastRenderedPageBreak/>
-        <w:t>Planification</w:t>
-      </w:r>
-      <w:bookmarkEnd w:id="4"/>
-      <w:bookmarkEnd w:id="5"/>
-      <w:r>
-        <w:t>s</w:t>
-      </w:r>
-      <w:bookmarkEnd w:id="9"/>
-    </w:p>
-    <w:p>
-      <w:pPr>
-        <w:pStyle w:val="Titre1"/>
-      </w:pPr>
-      <w:bookmarkStart w:id="10" w:name="_Toc181017052"/>
-      <w:r>
         <w:t xml:space="preserve">PARTIE </w:t>
       </w:r>
       <w:r>
@@ -5857,7 +5841,7 @@
         </w:rPr>
         <w:t>(</w:t>
       </w:r>
-      <w:hyperlink r:id="rId12" w:history="1">
+      <w:hyperlink r:id="rId14" w:history="1">
         <w:r>
           <w:rPr>
             <w:rStyle w:val="Lienhypertexte"/>
@@ -5896,7 +5880,7 @@
       <w:pPr>
         <w:pStyle w:val="Titre2"/>
       </w:pPr>
-      <w:bookmarkStart w:id="11" w:name="_Toc181017053"/>
+      <w:bookmarkStart w:id="11" w:name="_Toc181351437"/>
       <w:r>
         <w:t>Persona</w:t>
       </w:r>
@@ -5914,7 +5898,7 @@
         </w:rPr>
         <w:t>(</w:t>
       </w:r>
-      <w:hyperlink r:id="rId13" w:history="1">
+      <w:hyperlink r:id="rId15" w:history="1">
         <w:r>
           <w:rPr>
             <w:rStyle w:val="Lienhypertexte"/>
@@ -5947,7 +5931,7 @@
           <w:color w:val="0D0D0D" w:themeColor="text1" w:themeTint="F2"/>
         </w:rPr>
       </w:pPr>
-      <w:bookmarkStart w:id="12" w:name="_Toc181017054"/>
+      <w:bookmarkStart w:id="12" w:name="_Toc181351438"/>
       <w:r>
         <w:rPr>
           <w:color w:val="0D0D0D" w:themeColor="text1" w:themeTint="F2"/>
@@ -5982,7 +5966,7 @@
                     </pic:cNvPicPr>
                   </pic:nvPicPr>
                   <pic:blipFill>
-                    <a:blip r:embed="rId14">
+                    <a:blip r:embed="rId16">
                       <a:extLst>
                         <a:ext uri="{28A0092B-C50C-407E-A947-70E740481C1C}">
                           <a14:useLocalDpi xmlns:a14="http://schemas.microsoft.com/office/drawing/2010/main" val="0"/>
@@ -6022,9 +6006,8 @@
       <w:pPr>
         <w:pStyle w:val="Titre3"/>
       </w:pPr>
-      <w:bookmarkStart w:id="13" w:name="_Toc181017055"/>
-      <w:r>
-        <w:lastRenderedPageBreak/>
+      <w:bookmarkStart w:id="13" w:name="_Toc181351439"/>
+      <w:r>
         <w:t>Persona 2</w:t>
       </w:r>
       <w:bookmarkEnd w:id="13"/>
@@ -6055,7 +6038,7 @@
                     </pic:cNvPicPr>
                   </pic:nvPicPr>
                   <pic:blipFill>
-                    <a:blip r:embed="rId15">
+                    <a:blip r:embed="rId17">
                       <a:extLst>
                         <a:ext uri="{28A0092B-C50C-407E-A947-70E740481C1C}">
                           <a14:useLocalDpi xmlns:a14="http://schemas.microsoft.com/office/drawing/2010/main" val="0"/>
@@ -6090,8 +6073,9 @@
       <w:pPr>
         <w:pStyle w:val="Titre2"/>
       </w:pPr>
-      <w:bookmarkStart w:id="14" w:name="_Toc181017056"/>
-      <w:r>
+      <w:bookmarkStart w:id="14" w:name="_Toc181351440"/>
+      <w:r>
+        <w:lastRenderedPageBreak/>
         <w:t>Palette graphique</w:t>
       </w:r>
       <w:bookmarkEnd w:id="14"/>
@@ -6100,7 +6084,7 @@
       <w:pPr>
         <w:pStyle w:val="Titre3"/>
       </w:pPr>
-      <w:bookmarkStart w:id="15" w:name="_Toc181017057"/>
+      <w:bookmarkStart w:id="15" w:name="_Toc181351441"/>
       <w:r>
         <w:t>Description et photo</w:t>
       </w:r>
@@ -6122,7 +6106,7 @@
       <w:r>
         <w:t>grâce à l’outil « </w:t>
       </w:r>
-      <w:hyperlink r:id="rId16" w:history="1">
+      <w:hyperlink r:id="rId18" w:history="1">
         <w:r>
           <w:rPr>
             <w:rStyle w:val="Lienhypertexte"/>
@@ -6188,7 +6172,7 @@
                     </pic:cNvPicPr>
                   </pic:nvPicPr>
                   <pic:blipFill rotWithShape="1">
-                    <a:blip r:embed="rId17" cstate="print">
+                    <a:blip r:embed="rId19" cstate="print">
                       <a:extLst>
                         <a:ext uri="{28A0092B-C50C-407E-A947-70E740481C1C}">
                           <a14:useLocalDpi xmlns:a14="http://schemas.microsoft.com/office/drawing/2010/main" val="0"/>
@@ -6260,7 +6244,7 @@
       <w:pPr>
         <w:pStyle w:val="Titre2"/>
       </w:pPr>
-      <w:bookmarkStart w:id="16" w:name="_Toc181017058"/>
+      <w:bookmarkStart w:id="16" w:name="_Toc181351442"/>
       <w:r>
         <w:lastRenderedPageBreak/>
         <w:t>Eco-conception</w:t>
@@ -6293,7 +6277,7 @@
       <w:pPr>
         <w:pStyle w:val="Titre3"/>
       </w:pPr>
-      <w:bookmarkStart w:id="17" w:name="_Toc181017059"/>
+      <w:bookmarkStart w:id="17" w:name="_Toc181351443"/>
       <w:r>
         <w:t>Une technologie économe</w:t>
       </w:r>
@@ -6320,7 +6304,7 @@
       <w:pPr>
         <w:pStyle w:val="Titre3"/>
       </w:pPr>
-      <w:bookmarkStart w:id="18" w:name="_Toc181017060"/>
+      <w:bookmarkStart w:id="18" w:name="_Toc181351444"/>
       <w:r>
         <w:t>Simplicité</w:t>
       </w:r>
@@ -6357,7 +6341,7 @@
       <w:pPr>
         <w:pStyle w:val="Titre2"/>
       </w:pPr>
-      <w:bookmarkStart w:id="19" w:name="_Toc181017061"/>
+      <w:bookmarkStart w:id="19" w:name="_Toc181351445"/>
       <w:r>
         <w:t>Accessibilité</w:t>
       </w:r>
@@ -6402,7 +6386,15 @@
         <w:t>Cependant</w:t>
       </w:r>
       <w:r>
-        <w:t>, il a des difficultés avec les polices trop petites et aussi</w:t>
+        <w:t xml:space="preserve">, il </w:t>
+      </w:r>
+      <w:proofErr w:type="gramStart"/>
+      <w:r>
+        <w:t>a</w:t>
+      </w:r>
+      <w:proofErr w:type="gramEnd"/>
+      <w:r>
+        <w:t xml:space="preserve"> des difficultés avec les polices trop petites et aussi</w:t>
       </w:r>
       <w:r>
         <w:t>,</w:t>
@@ -6501,7 +6493,7 @@
       <w:pPr>
         <w:pStyle w:val="Titre2"/>
       </w:pPr>
-      <w:bookmarkStart w:id="20" w:name="_Toc181017062"/>
+      <w:bookmarkStart w:id="20" w:name="_Toc181351446"/>
       <w:r>
         <w:lastRenderedPageBreak/>
         <w:t>Conception</w:t>
@@ -6512,7 +6504,7 @@
       <w:pPr>
         <w:pStyle w:val="Titre3"/>
       </w:pPr>
-      <w:bookmarkStart w:id="21" w:name="_Toc181017063"/>
+      <w:bookmarkStart w:id="21" w:name="_Toc181351447"/>
       <w:r>
         <w:t>Maquettes base-</w:t>
       </w:r>
@@ -6525,7 +6517,7 @@
       <w:r>
         <w:t xml:space="preserve"> (</w:t>
       </w:r>
-      <w:hyperlink r:id="rId18" w:history="1">
+      <w:hyperlink r:id="rId20" w:history="1">
         <w:r>
           <w:rPr>
             <w:rStyle w:val="Lienhypertexte"/>
@@ -6561,7 +6553,7 @@
           <w:numId w:val="7"/>
         </w:numPr>
       </w:pPr>
-      <w:bookmarkStart w:id="22" w:name="_Toc181017064"/>
+      <w:bookmarkStart w:id="22" w:name="_Toc181351448"/>
       <w:r>
         <w:t>Jeu en cours</w:t>
       </w:r>
@@ -6610,7 +6602,7 @@
                     </pic:cNvPicPr>
                   </pic:nvPicPr>
                   <pic:blipFill>
-                    <a:blip r:embed="rId19" cstate="print">
+                    <a:blip r:embed="rId21" cstate="print">
                       <a:extLst>
                         <a:ext uri="{28A0092B-C50C-407E-A947-70E740481C1C}">
                           <a14:useLocalDpi xmlns:a14="http://schemas.microsoft.com/office/drawing/2010/main" val="0"/>
@@ -6718,7 +6710,7 @@
           <w:numId w:val="7"/>
         </w:numPr>
       </w:pPr>
-      <w:bookmarkStart w:id="23" w:name="_Toc181017065"/>
+      <w:bookmarkStart w:id="23" w:name="_Toc181351449"/>
       <w:r>
         <w:t>Menu principal</w:t>
       </w:r>
@@ -6767,7 +6759,7 @@
                     </pic:cNvPicPr>
                   </pic:nvPicPr>
                   <pic:blipFill>
-                    <a:blip r:embed="rId20">
+                    <a:blip r:embed="rId22">
                       <a:extLst>
                         <a:ext uri="{28A0092B-C50C-407E-A947-70E740481C1C}">
                           <a14:useLocalDpi xmlns:a14="http://schemas.microsoft.com/office/drawing/2010/main" val="0"/>
@@ -6884,7 +6876,7 @@
           <w:numId w:val="7"/>
         </w:numPr>
       </w:pPr>
-      <w:bookmarkStart w:id="24" w:name="_Toc181017066"/>
+      <w:bookmarkStart w:id="24" w:name="_Toc181351450"/>
       <w:r>
         <w:lastRenderedPageBreak/>
         <w:t>Fin de jeu</w:t>
@@ -6934,7 +6926,7 @@
                     </pic:cNvPicPr>
                   </pic:nvPicPr>
                   <pic:blipFill>
-                    <a:blip r:embed="rId21" cstate="print">
+                    <a:blip r:embed="rId23" cstate="print">
                       <a:extLst>
                         <a:ext uri="{28A0092B-C50C-407E-A947-70E740481C1C}">
                           <a14:useLocalDpi xmlns:a14="http://schemas.microsoft.com/office/drawing/2010/main" val="0"/>
@@ -7047,7 +7039,7 @@
           <w:numId w:val="7"/>
         </w:numPr>
       </w:pPr>
-      <w:bookmarkStart w:id="25" w:name="_Toc181017067"/>
+      <w:bookmarkStart w:id="25" w:name="_Toc181351451"/>
       <w:r>
         <w:t>Editeur de niveau</w:t>
       </w:r>
@@ -7096,7 +7088,7 @@
                     </pic:cNvPicPr>
                   </pic:nvPicPr>
                   <pic:blipFill>
-                    <a:blip r:embed="rId22">
+                    <a:blip r:embed="rId24">
                       <a:extLst>
                         <a:ext uri="{28A0092B-C50C-407E-A947-70E740481C1C}">
                           <a14:useLocalDpi xmlns:a14="http://schemas.microsoft.com/office/drawing/2010/main" val="0"/>
@@ -7197,7 +7189,7 @@
           <w:numId w:val="7"/>
         </w:numPr>
       </w:pPr>
-      <w:bookmarkStart w:id="26" w:name="_Toc181017068"/>
+      <w:bookmarkStart w:id="26" w:name="_Toc181351452"/>
       <w:r>
         <w:lastRenderedPageBreak/>
         <w:t>Highscore</w:t>
@@ -7247,7 +7239,7 @@
                     </pic:cNvPicPr>
                   </pic:nvPicPr>
                   <pic:blipFill>
-                    <a:blip r:embed="rId23" cstate="print">
+                    <a:blip r:embed="rId25" cstate="print">
                       <a:extLst>
                         <a:ext uri="{28A0092B-C50C-407E-A947-70E740481C1C}">
                           <a14:useLocalDpi xmlns:a14="http://schemas.microsoft.com/office/drawing/2010/main" val="0"/>
@@ -7360,7 +7352,7 @@
           <w:numId w:val="7"/>
         </w:numPr>
       </w:pPr>
-      <w:bookmarkStart w:id="27" w:name="_Toc181017069"/>
+      <w:bookmarkStart w:id="27" w:name="_Toc181351453"/>
       <w:r>
         <w:t>A</w:t>
       </w:r>
@@ -7419,7 +7411,7 @@
                     </pic:cNvPicPr>
                   </pic:nvPicPr>
                   <pic:blipFill>
-                    <a:blip r:embed="rId24" cstate="print">
+                    <a:blip r:embed="rId26" cstate="print">
                       <a:extLst>
                         <a:ext uri="{28A0092B-C50C-407E-A947-70E740481C1C}">
                           <a14:useLocalDpi xmlns:a14="http://schemas.microsoft.com/office/drawing/2010/main" val="0"/>
@@ -7482,7 +7474,7 @@
       <w:pPr>
         <w:pStyle w:val="Titre3"/>
       </w:pPr>
-      <w:bookmarkStart w:id="28" w:name="_Toc181017070"/>
+      <w:bookmarkStart w:id="28" w:name="_Toc181351454"/>
       <w:r>
         <w:lastRenderedPageBreak/>
         <w:t xml:space="preserve">Maquette </w:t>
@@ -7493,7 +7485,7 @@
       <w:r>
         <w:t xml:space="preserve"> (</w:t>
       </w:r>
-      <w:hyperlink r:id="rId25" w:history="1">
+      <w:hyperlink r:id="rId27" w:history="1">
         <w:r>
           <w:rPr>
             <w:rStyle w:val="Lienhypertexte"/>
@@ -7573,7 +7565,7 @@
                     </pic:cNvPicPr>
                   </pic:nvPicPr>
                   <pic:blipFill>
-                    <a:blip r:embed="rId26" cstate="print">
+                    <a:blip r:embed="rId28" cstate="print">
                       <a:extLst>
                         <a:ext uri="{28A0092B-C50C-407E-A947-70E740481C1C}">
                           <a14:useLocalDpi xmlns:a14="http://schemas.microsoft.com/office/drawing/2010/main" val="0"/>
@@ -7656,7 +7648,7 @@
       <w:pPr>
         <w:pStyle w:val="Titre3"/>
       </w:pPr>
-      <w:bookmarkStart w:id="29" w:name="_Toc181017071"/>
+      <w:bookmarkStart w:id="29" w:name="_Toc181351455"/>
       <w:r>
         <w:t xml:space="preserve">Fonctionnalités supplémentaires tirées des Personas </w:t>
       </w:r>
@@ -7669,7 +7661,7 @@
       <w:r>
         <w:t xml:space="preserve"> (</w:t>
       </w:r>
-      <w:hyperlink r:id="rId27" w:history="1">
+      <w:hyperlink r:id="rId29" w:history="1">
         <w:r>
           <w:rPr>
             <w:rStyle w:val="Lienhypertexte"/>
@@ -7756,7 +7748,7 @@
                     <pic:cNvPicPr/>
                   </pic:nvPicPr>
                   <pic:blipFill>
-                    <a:blip r:embed="rId28" cstate="print">
+                    <a:blip r:embed="rId30" cstate="print">
                       <a:extLst>
                         <a:ext uri="{28A0092B-C50C-407E-A947-70E740481C1C}">
                           <a14:useLocalDpi xmlns:a14="http://schemas.microsoft.com/office/drawing/2010/main" val="0"/>
@@ -7884,7 +7876,7 @@
                     <pic:cNvPicPr/>
                   </pic:nvPicPr>
                   <pic:blipFill>
-                    <a:blip r:embed="rId29">
+                    <a:blip r:embed="rId31">
                       <a:extLst>
                         <a:ext uri="{28A0092B-C50C-407E-A947-70E740481C1C}">
                           <a14:useLocalDpi xmlns:a14="http://schemas.microsoft.com/office/drawing/2010/main" val="0"/>
@@ -8076,7 +8068,7 @@
                     <pic:cNvPicPr/>
                   </pic:nvPicPr>
                   <pic:blipFill>
-                    <a:blip r:embed="rId30">
+                    <a:blip r:embed="rId32">
                       <a:extLst>
                         <a:ext uri="{28A0092B-C50C-407E-A947-70E740481C1C}">
                           <a14:useLocalDpi xmlns:a14="http://schemas.microsoft.com/office/drawing/2010/main" val="0"/>
@@ -8182,7 +8174,7 @@
       <w:pPr>
         <w:pStyle w:val="Titre3"/>
       </w:pPr>
-      <w:bookmarkStart w:id="30" w:name="_Toc181017072"/>
+      <w:bookmarkStart w:id="30" w:name="_Toc181351456"/>
       <w:r>
         <w:lastRenderedPageBreak/>
         <w:t>Choix effectués</w:t>
@@ -8452,7 +8444,15 @@
         <w:t>ça</w:t>
       </w:r>
       <w:r>
-        <w:t xml:space="preserve"> m’arrive qu’il y a des jeux qui ne sont pas dans une langue que je parle et j’aimerais bien que cette tipe de idéologie soient implémenté en tous les jeux/programmes.</w:t>
+        <w:t xml:space="preserve"> m’arrive qu’il y </w:t>
+      </w:r>
+      <w:proofErr w:type="gramStart"/>
+      <w:r>
+        <w:t>a</w:t>
+      </w:r>
+      <w:proofErr w:type="gramEnd"/>
+      <w:r>
+        <w:t xml:space="preserve"> des jeux qui ne sont pas dans une langue que je parle et j’aimerais bien que cette tipe de idéologie soient implémenté en tous les jeux/programmes.</w:t>
       </w:r>
     </w:p>
     <w:p>
@@ -8540,7 +8540,7 @@
       <w:pPr>
         <w:pStyle w:val="Titre1"/>
       </w:pPr>
-      <w:bookmarkStart w:id="31" w:name="_Toc181017073"/>
+      <w:bookmarkStart w:id="31" w:name="_Toc181351457"/>
       <w:r>
         <w:lastRenderedPageBreak/>
         <w:t>partie poo</w:t>
@@ -8551,7 +8551,7 @@
       <w:pPr>
         <w:pStyle w:val="Titre2"/>
       </w:pPr>
-      <w:bookmarkStart w:id="32" w:name="_Toc181017074"/>
+      <w:bookmarkStart w:id="32" w:name="_Toc181351458"/>
       <w:r>
         <w:t>Analyse</w:t>
       </w:r>
@@ -8573,7 +8573,7 @@
       <w:pPr>
         <w:pStyle w:val="Titre2"/>
       </w:pPr>
-      <w:bookmarkStart w:id="33" w:name="_Toc181017075"/>
+      <w:bookmarkStart w:id="33" w:name="_Toc181351459"/>
       <w:r>
         <w:t>Automatique du code (manuel de référence)</w:t>
       </w:r>
@@ -8583,7 +8583,7 @@
       <w:pPr>
         <w:pStyle w:val="Titre2"/>
       </w:pPr>
-      <w:bookmarkStart w:id="34" w:name="_Toc181017076"/>
+      <w:bookmarkStart w:id="34" w:name="_Toc181351460"/>
       <w:r>
         <w:t>Schémas des classes</w:t>
       </w:r>
@@ -8593,7 +8593,7 @@
       <w:pPr>
         <w:pStyle w:val="Titre2"/>
       </w:pPr>
-      <w:bookmarkStart w:id="35" w:name="_Toc181017077"/>
+      <w:bookmarkStart w:id="35" w:name="_Toc181351461"/>
       <w:r>
         <w:t>Implémentation spécifique</w:t>
       </w:r>
@@ -8611,7 +8611,6 @@
           <w:szCs w:val="32"/>
         </w:rPr>
       </w:pPr>
-      <w:bookmarkStart w:id="36" w:name="_Toc181017078"/>
       <w:r>
         <w:br w:type="page"/>
       </w:r>
@@ -8620,6 +8619,7 @@
       <w:pPr>
         <w:pStyle w:val="Titre1"/>
       </w:pPr>
+      <w:bookmarkStart w:id="36" w:name="_Toc181351462"/>
       <w:r>
         <w:lastRenderedPageBreak/>
         <w:t>PARTIE DB</w:t>
@@ -8630,7 +8630,7 @@
       <w:pPr>
         <w:pStyle w:val="Titre2"/>
       </w:pPr>
-      <w:bookmarkStart w:id="37" w:name="_Toc181017079"/>
+      <w:bookmarkStart w:id="37" w:name="_Toc181351463"/>
       <w:r>
         <w:t>MCD</w:t>
       </w:r>
@@ -8681,7 +8681,7 @@
                     </pic:cNvPicPr>
                   </pic:nvPicPr>
                   <pic:blipFill>
-                    <a:blip r:embed="rId31">
+                    <a:blip r:embed="rId33">
                       <a:extLst>
                         <a:ext uri="{28A0092B-C50C-407E-A947-70E740481C1C}">
                           <a14:useLocalDpi xmlns:a14="http://schemas.microsoft.com/office/drawing/2010/main" val="0"/>
@@ -8731,14 +8731,14 @@
       <w:pPr>
         <w:pStyle w:val="Titre3"/>
       </w:pPr>
-      <w:bookmarkStart w:id="38" w:name="_Toc181017080"/>
+      <w:bookmarkStart w:id="38" w:name="_Toc181351464"/>
       <w:r>
         <w:t>Description des tables</w:t>
       </w:r>
+      <w:r>
+        <w:t xml:space="preserve"> et des entités</w:t>
+      </w:r>
       <w:bookmarkEnd w:id="38"/>
-      <w:r>
-        <w:t xml:space="preserve"> et des entités</w:t>
-      </w:r>
     </w:p>
     <w:p>
       <w:pPr>
@@ -8811,8 +8811,13 @@
         <w:tab/>
       </w:r>
       <w:proofErr w:type="spellStart"/>
-      <w:r>
-        <w:t>joueur_id</w:t>
+      <w:proofErr w:type="gramStart"/>
+      <w:r>
+        <w:t>joueur</w:t>
+      </w:r>
+      <w:proofErr w:type="gramEnd"/>
+      <w:r>
+        <w:t>_id</w:t>
       </w:r>
       <w:proofErr w:type="spellEnd"/>
       <w:r>
@@ -8827,8 +8832,13 @@
         </w:tabs>
         <w:ind w:left="2410"/>
       </w:pPr>
-      <w:r>
-        <w:t>nom : Nom du joueur.</w:t>
+      <w:proofErr w:type="gramStart"/>
+      <w:r>
+        <w:t>nom</w:t>
+      </w:r>
+      <w:proofErr w:type="gramEnd"/>
+      <w:r>
+        <w:t xml:space="preserve"> : Nom du joueur.</w:t>
       </w:r>
     </w:p>
     <w:p>
@@ -8840,8 +8850,13 @@
         <w:ind w:left="2410"/>
       </w:pPr>
       <w:proofErr w:type="spellStart"/>
-      <w:r>
-        <w:t>niveau_id</w:t>
+      <w:proofErr w:type="gramStart"/>
+      <w:r>
+        <w:t>niveau</w:t>
+      </w:r>
+      <w:proofErr w:type="gramEnd"/>
+      <w:r>
+        <w:t>_id</w:t>
       </w:r>
       <w:proofErr w:type="spellEnd"/>
       <w:r>
@@ -8911,8 +8926,13 @@
         <w:pStyle w:val="Retraitcorpsdetexte3"/>
         <w:ind w:left="2410"/>
       </w:pPr>
-      <w:r>
-        <w:t>ennemi_id : Identifiant unique de l’ennemi.</w:t>
+      <w:proofErr w:type="gramStart"/>
+      <w:r>
+        <w:t>ennemi</w:t>
+      </w:r>
+      <w:proofErr w:type="gramEnd"/>
+      <w:r>
+        <w:t>_id : Identifiant unique de l’ennemi.</w:t>
       </w:r>
     </w:p>
     <w:p>
@@ -8939,6 +8959,7 @@
         <w:ind w:left="2410"/>
       </w:pPr>
       <w:proofErr w:type="spellStart"/>
+      <w:proofErr w:type="gramStart"/>
       <w:r>
         <w:t>p</w:t>
       </w:r>
@@ -8946,6 +8967,7 @@
         <w:t>ositionx</w:t>
       </w:r>
       <w:proofErr w:type="spellEnd"/>
+      <w:proofErr w:type="gramEnd"/>
       <w:r>
         <w:t> : Position de l’ennemi sur l’axe X.</w:t>
       </w:r>
@@ -8956,10 +8978,12 @@
         <w:ind w:left="2410"/>
       </w:pPr>
       <w:proofErr w:type="spellStart"/>
+      <w:proofErr w:type="gramStart"/>
       <w:r>
         <w:t>positiony</w:t>
       </w:r>
       <w:proofErr w:type="spellEnd"/>
+      <w:proofErr w:type="gramEnd"/>
       <w:r>
         <w:t xml:space="preserve"> </w:t>
       </w:r>
@@ -8973,10 +8997,12 @@
         <w:ind w:left="2410"/>
       </w:pPr>
       <w:proofErr w:type="spellStart"/>
+      <w:proofErr w:type="gramStart"/>
       <w:r>
         <w:t>nbvie</w:t>
       </w:r>
       <w:proofErr w:type="spellEnd"/>
+      <w:proofErr w:type="gramEnd"/>
       <w:r>
         <w:t xml:space="preserve"> : Nombre de vies de l’ennemi.</w:t>
       </w:r>
@@ -9050,8 +9076,13 @@
         <w:ind w:left="2410"/>
       </w:pPr>
       <w:proofErr w:type="spellStart"/>
-      <w:r>
-        <w:t>missile_id</w:t>
+      <w:proofErr w:type="gramStart"/>
+      <w:r>
+        <w:t>missile</w:t>
+      </w:r>
+      <w:proofErr w:type="gramEnd"/>
+      <w:r>
+        <w:t>_id</w:t>
       </w:r>
       <w:proofErr w:type="spellEnd"/>
       <w:r>
@@ -9064,10 +9095,12 @@
         <w:ind w:left="2410"/>
       </w:pPr>
       <w:proofErr w:type="spellStart"/>
+      <w:proofErr w:type="gramStart"/>
       <w:r>
         <w:t>positionx</w:t>
       </w:r>
       <w:proofErr w:type="spellEnd"/>
+      <w:proofErr w:type="gramEnd"/>
       <w:r>
         <w:t xml:space="preserve"> : Position du missile sur l’axe X</w:t>
       </w:r>
@@ -9081,10 +9114,12 @@
         <w:ind w:left="2410"/>
       </w:pPr>
       <w:proofErr w:type="spellStart"/>
+      <w:proofErr w:type="gramStart"/>
       <w:r>
         <w:t>positiony</w:t>
       </w:r>
       <w:proofErr w:type="spellEnd"/>
+      <w:proofErr w:type="gramEnd"/>
       <w:r>
         <w:t> : Position du missile sur l’axe Y.</w:t>
       </w:r>
@@ -9094,8 +9129,13 @@
         <w:pStyle w:val="Retraitcorpsdetexte3"/>
         <w:ind w:left="2410"/>
       </w:pPr>
-      <w:r>
-        <w:t>vitesse : Vitesse du missile.</w:t>
+      <w:proofErr w:type="gramStart"/>
+      <w:r>
+        <w:t>vitesse</w:t>
+      </w:r>
+      <w:proofErr w:type="gramEnd"/>
+      <w:r>
+        <w:t xml:space="preserve"> : Vitesse du missile.</w:t>
       </w:r>
     </w:p>
     <w:p>
@@ -9104,10 +9144,12 @@
         <w:ind w:left="2410"/>
       </w:pPr>
       <w:proofErr w:type="spellStart"/>
+      <w:proofErr w:type="gramStart"/>
       <w:r>
         <w:t>etat</w:t>
       </w:r>
       <w:proofErr w:type="spellEnd"/>
+      <w:proofErr w:type="gramEnd"/>
       <w:r>
         <w:t xml:space="preserve"> : État du missile</w:t>
       </w:r>
@@ -9176,8 +9218,13 @@
         <w:ind w:left="2410"/>
       </w:pPr>
       <w:proofErr w:type="spellStart"/>
-      <w:r>
-        <w:t>obstacle_id</w:t>
+      <w:proofErr w:type="gramStart"/>
+      <w:r>
+        <w:t>obstacle</w:t>
+      </w:r>
+      <w:proofErr w:type="gramEnd"/>
+      <w:r>
+        <w:t>_id</w:t>
       </w:r>
       <w:proofErr w:type="spellEnd"/>
       <w:r>
@@ -9193,6 +9240,7 @@
         <w:ind w:left="2410"/>
       </w:pPr>
       <w:proofErr w:type="spellStart"/>
+      <w:proofErr w:type="gramStart"/>
       <w:r>
         <w:t>p</w:t>
       </w:r>
@@ -9200,6 +9248,7 @@
         <w:t>ositionx</w:t>
       </w:r>
       <w:proofErr w:type="spellEnd"/>
+      <w:proofErr w:type="gramEnd"/>
       <w:r>
         <w:t xml:space="preserve"> </w:t>
       </w:r>
@@ -9216,10 +9265,12 @@
         <w:ind w:left="2410"/>
       </w:pPr>
       <w:proofErr w:type="spellStart"/>
+      <w:proofErr w:type="gramStart"/>
       <w:r>
         <w:t>positiony</w:t>
       </w:r>
       <w:proofErr w:type="spellEnd"/>
+      <w:proofErr w:type="gramEnd"/>
       <w:r>
         <w:t> : Position de l’obstacle sur l’axe Y.</w:t>
       </w:r>
@@ -9230,10 +9281,12 @@
         <w:ind w:left="2410"/>
       </w:pPr>
       <w:proofErr w:type="spellStart"/>
+      <w:proofErr w:type="gramStart"/>
       <w:r>
         <w:t>nbvie</w:t>
       </w:r>
       <w:proofErr w:type="spellEnd"/>
+      <w:proofErr w:type="gramEnd"/>
       <w:r>
         <w:t xml:space="preserve"> </w:t>
       </w:r>
@@ -9302,8 +9355,13 @@
         <w:ind w:left="2410"/>
       </w:pPr>
       <w:proofErr w:type="spellStart"/>
-      <w:r>
-        <w:t>partie_id</w:t>
+      <w:proofErr w:type="gramStart"/>
+      <w:r>
+        <w:t>partie</w:t>
+      </w:r>
+      <w:proofErr w:type="gramEnd"/>
+      <w:r>
+        <w:t>_id</w:t>
       </w:r>
       <w:proofErr w:type="spellEnd"/>
       <w:r>
@@ -9371,8 +9429,13 @@
         <w:ind w:left="2410"/>
       </w:pPr>
       <w:proofErr w:type="spellStart"/>
-      <w:r>
-        <w:t>score_id</w:t>
+      <w:proofErr w:type="gramStart"/>
+      <w:r>
+        <w:t>score</w:t>
+      </w:r>
+      <w:proofErr w:type="gramEnd"/>
+      <w:r>
+        <w:t>_id</w:t>
       </w:r>
       <w:proofErr w:type="spellEnd"/>
       <w:r>
@@ -9440,8 +9503,13 @@
         <w:ind w:left="2410"/>
       </w:pPr>
       <w:proofErr w:type="spellStart"/>
-      <w:r>
-        <w:t>vaisseau_id</w:t>
+      <w:proofErr w:type="gramStart"/>
+      <w:r>
+        <w:t>vaisseau</w:t>
+      </w:r>
+      <w:proofErr w:type="gramEnd"/>
+      <w:r>
+        <w:t>_id</w:t>
       </w:r>
       <w:proofErr w:type="spellEnd"/>
       <w:r>
@@ -9453,12 +9521,14 @@
         <w:pStyle w:val="Retraitcorpsdetexte3"/>
         <w:ind w:left="2410"/>
       </w:pPr>
+      <w:proofErr w:type="gramStart"/>
       <w:r>
         <w:t>v</w:t>
       </w:r>
       <w:r>
         <w:t>itesse</w:t>
       </w:r>
+      <w:proofErr w:type="gramEnd"/>
       <w:r>
         <w:t xml:space="preserve"> </w:t>
       </w:r>
@@ -9471,12 +9541,14 @@
         <w:pStyle w:val="Retraitcorpsdetexte3"/>
         <w:ind w:left="2410"/>
       </w:pPr>
+      <w:proofErr w:type="gramStart"/>
       <w:r>
         <w:t>f</w:t>
       </w:r>
       <w:r>
         <w:t>orme</w:t>
       </w:r>
+      <w:proofErr w:type="gramEnd"/>
       <w:r>
         <w:t xml:space="preserve"> </w:t>
       </w:r>
@@ -9490,10 +9562,12 @@
         <w:ind w:left="2410"/>
       </w:pPr>
       <w:proofErr w:type="spellStart"/>
+      <w:proofErr w:type="gramStart"/>
       <w:r>
         <w:t>nbvie</w:t>
       </w:r>
       <w:proofErr w:type="spellEnd"/>
+      <w:proofErr w:type="gramEnd"/>
       <w:r>
         <w:t xml:space="preserve"> : Nombre de vies restantes du vaisseau.</w:t>
       </w:r>
@@ -9504,8 +9578,13 @@
         <w:ind w:left="2410"/>
       </w:pPr>
       <w:proofErr w:type="spellStart"/>
-      <w:r>
-        <w:t>missile_id</w:t>
+      <w:proofErr w:type="gramStart"/>
+      <w:r>
+        <w:t>missile</w:t>
+      </w:r>
+      <w:proofErr w:type="gramEnd"/>
+      <w:r>
+        <w:t>_id</w:t>
       </w:r>
       <w:proofErr w:type="spellEnd"/>
       <w:r>
@@ -9581,8 +9660,13 @@
         <w:ind w:left="2410"/>
       </w:pPr>
       <w:proofErr w:type="spellStart"/>
-      <w:r>
-        <w:t>niveau_id</w:t>
+      <w:proofErr w:type="gramStart"/>
+      <w:r>
+        <w:t>niveau</w:t>
+      </w:r>
+      <w:proofErr w:type="gramEnd"/>
+      <w:r>
+        <w:t>_id</w:t>
       </w:r>
       <w:proofErr w:type="spellEnd"/>
       <w:r>
@@ -9598,10 +9682,12 @@
         <w:ind w:left="2410"/>
       </w:pPr>
       <w:proofErr w:type="spellStart"/>
+      <w:proofErr w:type="gramStart"/>
       <w:r>
         <w:t>nivNom</w:t>
       </w:r>
       <w:proofErr w:type="spellEnd"/>
+      <w:proofErr w:type="gramEnd"/>
       <w:r>
         <w:t xml:space="preserve"> </w:t>
       </w:r>
@@ -9618,10 +9704,12 @@
         <w:ind w:left="2410"/>
       </w:pPr>
       <w:proofErr w:type="spellStart"/>
+      <w:proofErr w:type="gramStart"/>
       <w:r>
         <w:t>nivFacteurdifficulte</w:t>
       </w:r>
       <w:proofErr w:type="spellEnd"/>
+      <w:proofErr w:type="gramEnd"/>
       <w:r>
         <w:t xml:space="preserve"> </w:t>
       </w:r>
@@ -9642,20 +9730,20 @@
       <w:pPr>
         <w:pStyle w:val="Titre3"/>
       </w:pPr>
-      <w:bookmarkStart w:id="39" w:name="_Toc181017081"/>
+      <w:bookmarkStart w:id="39" w:name="_Toc181351465"/>
       <w:r>
         <w:t>Description de</w:t>
       </w:r>
+      <w:r>
+        <w:t xml:space="preserve"> relations et</w:t>
+      </w:r>
+      <w:r>
+        <w:t xml:space="preserve"> </w:t>
+      </w:r>
+      <w:r>
+        <w:t>cardinalités</w:t>
+      </w:r>
       <w:bookmarkEnd w:id="39"/>
-      <w:r>
-        <w:t xml:space="preserve"> relations et</w:t>
-      </w:r>
-      <w:r>
-        <w:t xml:space="preserve"> </w:t>
-      </w:r>
-      <w:r>
-        <w:t>cardinalités</w:t>
-      </w:r>
     </w:p>
     <w:p>
       <w:pPr>
@@ -9676,12 +9764,21 @@
         </w:rPr>
       </w:pPr>
       <w:proofErr w:type="spellStart"/>
+      <w:proofErr w:type="gramStart"/>
       <w:r>
         <w:rPr>
           <w:b/>
           <w:bCs/>
         </w:rPr>
-        <w:t>t_joueur</w:t>
+        <w:t>t</w:t>
+      </w:r>
+      <w:proofErr w:type="gramEnd"/>
+      <w:r>
+        <w:rPr>
+          <w:b/>
+          <w:bCs/>
+        </w:rPr>
+        <w:t>_joueur</w:t>
       </w:r>
       <w:proofErr w:type="spellEnd"/>
       <w:r>
@@ -9772,12 +9869,21 @@
         </w:rPr>
       </w:pPr>
       <w:proofErr w:type="spellStart"/>
+      <w:proofErr w:type="gramStart"/>
       <w:r>
         <w:rPr>
           <w:b/>
           <w:bCs/>
         </w:rPr>
-        <w:t>t_partie</w:t>
+        <w:t>t</w:t>
+      </w:r>
+      <w:proofErr w:type="gramEnd"/>
+      <w:r>
+        <w:rPr>
+          <w:b/>
+          <w:bCs/>
+        </w:rPr>
+        <w:t>_partie</w:t>
       </w:r>
       <w:proofErr w:type="spellEnd"/>
       <w:r>
@@ -9839,12 +9945,21 @@
         </w:rPr>
       </w:pPr>
       <w:proofErr w:type="spellStart"/>
+      <w:proofErr w:type="gramStart"/>
       <w:r>
         <w:rPr>
           <w:b/>
           <w:bCs/>
         </w:rPr>
-        <w:t>t_partie</w:t>
+        <w:t>t</w:t>
+      </w:r>
+      <w:proofErr w:type="gramEnd"/>
+      <w:r>
+        <w:rPr>
+          <w:b/>
+          <w:bCs/>
+        </w:rPr>
+        <w:t>_partie</w:t>
       </w:r>
       <w:proofErr w:type="spellEnd"/>
       <w:r>
@@ -9906,12 +10021,21 @@
         </w:rPr>
       </w:pPr>
       <w:proofErr w:type="spellStart"/>
+      <w:proofErr w:type="gramStart"/>
       <w:r>
         <w:rPr>
           <w:b/>
           <w:bCs/>
         </w:rPr>
-        <w:t>t_joueur</w:t>
+        <w:t>t</w:t>
+      </w:r>
+      <w:proofErr w:type="gramEnd"/>
+      <w:r>
+        <w:rPr>
+          <w:b/>
+          <w:bCs/>
+        </w:rPr>
+        <w:t>_joueur</w:t>
       </w:r>
       <w:proofErr w:type="spellEnd"/>
       <w:r>
@@ -9978,12 +10102,21 @@
         </w:rPr>
       </w:pPr>
       <w:proofErr w:type="spellStart"/>
+      <w:proofErr w:type="gramStart"/>
       <w:r>
         <w:rPr>
           <w:b/>
           <w:bCs/>
         </w:rPr>
-        <w:t>t_joueur</w:t>
+        <w:t>t</w:t>
+      </w:r>
+      <w:proofErr w:type="gramEnd"/>
+      <w:r>
+        <w:rPr>
+          <w:b/>
+          <w:bCs/>
+        </w:rPr>
+        <w:t>_joueur</w:t>
       </w:r>
       <w:proofErr w:type="spellEnd"/>
       <w:r>
@@ -10056,12 +10189,21 @@
         </w:rPr>
       </w:pPr>
       <w:proofErr w:type="spellStart"/>
+      <w:proofErr w:type="gramStart"/>
       <w:r>
         <w:rPr>
           <w:b/>
           <w:bCs/>
         </w:rPr>
-        <w:t>t_vaisseau</w:t>
+        <w:t>t</w:t>
+      </w:r>
+      <w:proofErr w:type="gramEnd"/>
+      <w:r>
+        <w:rPr>
+          <w:b/>
+          <w:bCs/>
+        </w:rPr>
+        <w:t>_vaisseau</w:t>
       </w:r>
       <w:proofErr w:type="spellEnd"/>
       <w:r>
@@ -10134,35 +10276,44 @@
         </w:rPr>
       </w:pPr>
       <w:proofErr w:type="spellStart"/>
+      <w:proofErr w:type="gramStart"/>
       <w:r>
         <w:rPr>
           <w:b/>
           <w:bCs/>
         </w:rPr>
-        <w:t>t_vaisseau</w:t>
-      </w:r>
-      <w:proofErr w:type="spellEnd"/>
+        <w:t>t</w:t>
+      </w:r>
+      <w:proofErr w:type="gramEnd"/>
       <w:r>
         <w:rPr>
           <w:b/>
           <w:bCs/>
         </w:rPr>
-        <w:t xml:space="preserve"> - </w:t>
-      </w:r>
-      <w:proofErr w:type="spellStart"/>
+        <w:t>_vaisseau</w:t>
+      </w:r>
+      <w:proofErr w:type="spellEnd"/>
       <w:r>
         <w:rPr>
           <w:b/>
           <w:bCs/>
         </w:rPr>
-        <w:t>t_partie</w:t>
-      </w:r>
-      <w:proofErr w:type="spellEnd"/>
+        <w:t xml:space="preserve"> - </w:t>
+      </w:r>
+      <w:proofErr w:type="spellStart"/>
       <w:r>
         <w:rPr>
           <w:b/>
           <w:bCs/>
         </w:rPr>
+        <w:t>t_partie</w:t>
+      </w:r>
+      <w:proofErr w:type="spellEnd"/>
+      <w:r>
+        <w:rPr>
+          <w:b/>
+          <w:bCs/>
+        </w:rPr>
         <w:t xml:space="preserve"> (N-N)</w:t>
       </w:r>
     </w:p>
@@ -10186,7 +10337,7 @@
       <w:pPr>
         <w:pStyle w:val="Titre2"/>
       </w:pPr>
-      <w:bookmarkStart w:id="40" w:name="_Toc181017083"/>
+      <w:bookmarkStart w:id="40" w:name="_Toc181351466"/>
       <w:r>
         <w:rPr>
           <w:noProof/>
@@ -10226,7 +10377,7 @@
                     </pic:cNvPicPr>
                   </pic:nvPicPr>
                   <pic:blipFill>
-                    <a:blip r:embed="rId32">
+                    <a:blip r:embed="rId34">
                       <a:extLst>
                         <a:ext uri="{28A0092B-C50C-407E-A947-70E740481C1C}">
                           <a14:useLocalDpi xmlns:a14="http://schemas.microsoft.com/office/drawing/2010/main" val="0"/>
@@ -10283,7 +10434,7 @@
       <w:pPr>
         <w:pStyle w:val="Titre2"/>
       </w:pPr>
-      <w:bookmarkStart w:id="41" w:name="_Toc181017084"/>
+      <w:bookmarkStart w:id="41" w:name="_Toc181351467"/>
       <w:r>
         <w:t>S</w:t>
       </w:r>
@@ -10327,7 +10478,7 @@
       <w:pPr>
         <w:pStyle w:val="Titre2"/>
       </w:pPr>
-      <w:bookmarkStart w:id="42" w:name="_Toc181017086"/>
+      <w:bookmarkStart w:id="42" w:name="_Toc181351468"/>
       <w:r>
         <w:t>Mise en place des types d’utilisateurs</w:t>
       </w:r>
@@ -10337,7 +10488,7 @@
       <w:pPr>
         <w:pStyle w:val="Titre3"/>
       </w:pPr>
-      <w:bookmarkStart w:id="43" w:name="_Toc181017087"/>
+      <w:bookmarkStart w:id="43" w:name="_Toc181351469"/>
       <w:r>
         <w:t>Explication</w:t>
       </w:r>
@@ -10389,7 +10540,7 @@
                     <pic:cNvPicPr/>
                   </pic:nvPicPr>
                   <pic:blipFill>
-                    <a:blip r:embed="rId33"/>
+                    <a:blip r:embed="rId35"/>
                     <a:stretch>
                       <a:fillRect/>
                     </a:stretch>
@@ -10424,7 +10575,7 @@
       <w:pPr>
         <w:pStyle w:val="Titre2"/>
       </w:pPr>
-      <w:bookmarkStart w:id="44" w:name="_Toc181017088"/>
+      <w:bookmarkStart w:id="44" w:name="_Toc181351470"/>
       <w:r>
         <w:lastRenderedPageBreak/>
         <w:t>Création des index</w:t>
@@ -10435,7 +10586,7 @@
       <w:pPr>
         <w:pStyle w:val="Titre3"/>
       </w:pPr>
-      <w:bookmarkStart w:id="45" w:name="_Toc181017089"/>
+      <w:bookmarkStart w:id="45" w:name="_Toc181351471"/>
       <w:r>
         <w:t>Situation</w:t>
       </w:r>
@@ -10479,10 +10630,12 @@
         <w:t xml:space="preserve">Des index sont définis à travers les contraintes de clé primaire et les clés étrangères. Les clés primaires créent automatiquement un index unique pour garantir l’unicité des valeurs de ces colonnes de façons </w:t>
       </w:r>
       <w:proofErr w:type="spellStart"/>
+      <w:proofErr w:type="gramStart"/>
       <w:r>
         <w:t>ca</w:t>
       </w:r>
       <w:proofErr w:type="spellEnd"/>
+      <w:proofErr w:type="gramEnd"/>
       <w:r>
         <w:t xml:space="preserve"> facilite l’accès rapide à la base de données.</w:t>
       </w:r>
@@ -10694,7 +10847,6 @@
           <w:szCs w:val="28"/>
         </w:rPr>
       </w:pPr>
-      <w:bookmarkStart w:id="46" w:name="_Toc181017090"/>
       <w:r>
         <w:br w:type="page"/>
       </w:r>
@@ -10703,6 +10855,7 @@
       <w:pPr>
         <w:pStyle w:val="Titre2"/>
       </w:pPr>
+      <w:bookmarkStart w:id="46" w:name="_Toc181351472"/>
       <w:r>
         <w:lastRenderedPageBreak/>
         <w:t>Backup / Restore</w:t>
@@ -10713,7 +10866,7 @@
       <w:pPr>
         <w:pStyle w:val="Titre3"/>
       </w:pPr>
-      <w:bookmarkStart w:id="47" w:name="_Toc181017091"/>
+      <w:bookmarkStart w:id="47" w:name="_Toc181351473"/>
       <w:r>
         <w:t>Situation</w:t>
       </w:r>
@@ -10788,7 +10941,7 @@
                     <pic:cNvPicPr/>
                   </pic:nvPicPr>
                   <pic:blipFill>
-                    <a:blip r:embed="rId34"/>
+                    <a:blip r:embed="rId36"/>
                     <a:stretch>
                       <a:fillRect/>
                     </a:stretch>
@@ -10851,7 +11004,7 @@
                     <pic:cNvPicPr/>
                   </pic:nvPicPr>
                   <pic:blipFill>
-                    <a:blip r:embed="rId35"/>
+                    <a:blip r:embed="rId37"/>
                     <a:stretch>
                       <a:fillRect/>
                     </a:stretch>
@@ -10959,7 +11112,7 @@
                     <pic:cNvPicPr/>
                   </pic:nvPicPr>
                   <pic:blipFill>
-                    <a:blip r:embed="rId36">
+                    <a:blip r:embed="rId38">
                       <a:extLst>
                         <a:ext uri="{28A0092B-C50C-407E-A947-70E740481C1C}">
                           <a14:useLocalDpi xmlns:a14="http://schemas.microsoft.com/office/drawing/2010/main" val="0"/>
@@ -11069,7 +11222,7 @@
                     <pic:cNvPicPr/>
                   </pic:nvPicPr>
                   <pic:blipFill>
-                    <a:blip r:embed="rId37">
+                    <a:blip r:embed="rId39">
                       <a:extLst>
                         <a:ext uri="{28A0092B-C50C-407E-A947-70E740481C1C}">
                           <a14:useLocalDpi xmlns:a14="http://schemas.microsoft.com/office/drawing/2010/main" val="0"/>
@@ -11197,7 +11350,7 @@
                     <pic:cNvPicPr/>
                   </pic:nvPicPr>
                   <pic:blipFill>
-                    <a:blip r:embed="rId38">
+                    <a:blip r:embed="rId40">
                       <a:extLst>
                         <a:ext uri="{28A0092B-C50C-407E-A947-70E740481C1C}">
                           <a14:useLocalDpi xmlns:a14="http://schemas.microsoft.com/office/drawing/2010/main" val="0"/>
@@ -11246,7 +11399,7 @@
       <w:pPr>
         <w:pStyle w:val="Titre1"/>
       </w:pPr>
-      <w:bookmarkStart w:id="48" w:name="_Toc181017092"/>
+      <w:bookmarkStart w:id="48" w:name="_Toc181351474"/>
       <w:r>
         <w:t>Rapport de test</w:t>
       </w:r>
@@ -11256,7 +11409,7 @@
       <w:pPr>
         <w:pStyle w:val="Titre2"/>
       </w:pPr>
-      <w:bookmarkStart w:id="49" w:name="_Toc181017093"/>
+      <w:bookmarkStart w:id="49" w:name="_Toc181351475"/>
       <w:r>
         <w:t>Tests POO</w:t>
       </w:r>
@@ -11266,7 +11419,7 @@
       <w:pPr>
         <w:pStyle w:val="Titre1"/>
       </w:pPr>
-      <w:bookmarkStart w:id="50" w:name="_Toc181017094"/>
+      <w:bookmarkStart w:id="50" w:name="_Toc181351476"/>
       <w:r>
         <w:t>USAGE DE L’IA</w:t>
       </w:r>
@@ -11276,7 +11429,7 @@
       <w:pPr>
         <w:pStyle w:val="Titre3"/>
       </w:pPr>
-      <w:bookmarkStart w:id="51" w:name="_Toc181017095"/>
+      <w:bookmarkStart w:id="51" w:name="_Toc181351477"/>
       <w:r>
         <w:t>P_UX</w:t>
       </w:r>
@@ -11330,7 +11483,7 @@
       <w:pPr>
         <w:pStyle w:val="Titre1"/>
       </w:pPr>
-      <w:bookmarkStart w:id="52" w:name="_Toc181017096"/>
+      <w:bookmarkStart w:id="52" w:name="_Toc181351478"/>
       <w:r>
         <w:t>REFERENCES</w:t>
       </w:r>
@@ -11343,7 +11496,7 @@
       <w:r>
         <w:t xml:space="preserve"> </w:t>
       </w:r>
-      <w:bookmarkStart w:id="53" w:name="_Toc181017097"/>
+      <w:bookmarkStart w:id="53" w:name="_Toc181351479"/>
       <w:r>
         <w:t>Liens UX</w:t>
       </w:r>
@@ -11368,7 +11521,7 @@
           <w:color w:val="1D1B11" w:themeColor="background2" w:themeShade="1A"/>
         </w:rPr>
       </w:pPr>
-      <w:hyperlink r:id="rId39" w:history="1">
+      <w:hyperlink r:id="rId41" w:history="1">
         <w:r>
           <w:rPr>
             <w:rStyle w:val="Lienhypertexte"/>
@@ -11410,7 +11563,7 @@
           <w:color w:val="1D1B11" w:themeColor="background2" w:themeShade="1A"/>
         </w:rPr>
       </w:pPr>
-      <w:hyperlink r:id="rId40" w:history="1">
+      <w:hyperlink r:id="rId42" w:history="1">
         <w:r>
           <w:rPr>
             <w:rStyle w:val="Lienhypertexte"/>
@@ -11431,7 +11584,7 @@
           <w:color w:val="1D1B11" w:themeColor="background2" w:themeShade="1A"/>
         </w:rPr>
       </w:pPr>
-      <w:hyperlink r:id="rId41" w:history="1">
+      <w:hyperlink r:id="rId43" w:history="1">
         <w:r>
           <w:rPr>
             <w:rStyle w:val="Lienhypertexte"/>
@@ -11452,7 +11605,7 @@
           <w:color w:val="1D1B11" w:themeColor="background2" w:themeShade="1A"/>
         </w:rPr>
       </w:pPr>
-      <w:hyperlink r:id="rId42" w:history="1">
+      <w:hyperlink r:id="rId44" w:history="1">
         <w:r>
           <w:rPr>
             <w:rStyle w:val="Lienhypertexte"/>
@@ -11475,7 +11628,7 @@
           <w:u w:val="none"/>
         </w:rPr>
       </w:pPr>
-      <w:hyperlink r:id="rId43" w:history="1">
+      <w:hyperlink r:id="rId45" w:history="1">
         <w:r>
           <w:rPr>
             <w:rStyle w:val="Lienhypertexte"/>
@@ -11504,7 +11657,7 @@
           <w:u w:val="none"/>
         </w:rPr>
       </w:pPr>
-      <w:hyperlink r:id="rId44" w:history="1">
+      <w:hyperlink r:id="rId46" w:history="1">
         <w:r>
           <w:rPr>
             <w:rStyle w:val="Lienhypertexte"/>
@@ -11536,7 +11689,7 @@
       <w:r>
         <w:t xml:space="preserve"> </w:t>
       </w:r>
-      <w:bookmarkStart w:id="54" w:name="_Toc181017098"/>
+      <w:bookmarkStart w:id="54" w:name="_Toc181351480"/>
       <w:r>
         <w:t>Liens DB</w:t>
       </w:r>
@@ -11553,7 +11706,7 @@
           <w:color w:val="1D1B11" w:themeColor="background2" w:themeShade="1A"/>
         </w:rPr>
       </w:pPr>
-      <w:hyperlink r:id="rId45" w:history="1">
+      <w:hyperlink r:id="rId47" w:history="1">
         <w:r>
           <w:rPr>
             <w:rStyle w:val="Lienhypertexte"/>
@@ -11574,7 +11727,7 @@
           <w:color w:val="1D1B11" w:themeColor="background2" w:themeShade="1A"/>
         </w:rPr>
       </w:pPr>
-      <w:hyperlink r:id="rId46" w:history="1">
+      <w:hyperlink r:id="rId48" w:history="1">
         <w:r>
           <w:rPr>
             <w:rStyle w:val="Lienhypertexte"/>
@@ -11660,8 +11813,8 @@
       </w:pPr>
     </w:p>
     <w:sectPr>
-      <w:headerReference w:type="default" r:id="rId47"/>
-      <w:footerReference w:type="default" r:id="rId48"/>
+      <w:headerReference w:type="default" r:id="rId49"/>
+      <w:footerReference w:type="default" r:id="rId50"/>
       <w:pgSz w:w="11906" w:h="16838" w:code="9"/>
       <w:pgMar w:top="1418" w:right="1418" w:bottom="1140" w:left="1418" w:header="709" w:footer="709" w:gutter="0"/>
       <w:cols w:space="708"/>
@@ -11730,6 +11883,7 @@
             </w:rPr>
           </w:pPr>
           <w:proofErr w:type="spellStart"/>
+          <w:proofErr w:type="gramStart"/>
           <w:r>
             <w:rPr>
               <w:lang w:val="es-PE"/>
@@ -11745,6 +11899,7 @@
             </w:rPr>
             <w:t> :</w:t>
           </w:r>
+          <w:proofErr w:type="gramEnd"/>
           <w:r>
             <w:rPr>
               <w:rFonts w:cs="Arial"/>
@@ -11917,7 +12072,25 @@
               <w:szCs w:val="16"/>
               <w:lang w:val="es-PE"/>
             </w:rPr>
-            <w:t xml:space="preserve"> par : </w:t>
+            <w:t xml:space="preserve"> </w:t>
+          </w:r>
+          <w:proofErr w:type="gramStart"/>
+          <w:r>
+            <w:rPr>
+              <w:rFonts w:cs="Arial"/>
+              <w:szCs w:val="16"/>
+              <w:lang w:val="es-PE"/>
+            </w:rPr>
+            <w:t>par :</w:t>
+          </w:r>
+          <w:proofErr w:type="gramEnd"/>
+          <w:r>
+            <w:rPr>
+              <w:rFonts w:cs="Arial"/>
+              <w:szCs w:val="16"/>
+              <w:lang w:val="es-PE"/>
+            </w:rPr>
+            <w:t xml:space="preserve"> </w:t>
           </w:r>
           <w:r>
             <w:fldChar w:fldCharType="begin"/>
@@ -12368,7 +12541,7 @@
         <v:path o:extrusionok="f" gradientshapeok="t" o:connecttype="rect"/>
         <o:lock v:ext="edit" aspectratio="t"/>
       </v:shapetype>
-      <v:shape id="_x0000_i1040" type="#_x0000_t75" style="width:11.35pt;height:11.35pt" o:bullet="t">
+      <v:shape id="_x0000_i1046" type="#_x0000_t75" style="width:11pt;height:11pt" o:bullet="t">
         <v:imagedata r:id="rId1" o:title="BD10263_"/>
       </v:shape>
     </w:pict>

</xml_diff>

<commit_message>
cette fois c'est le vrai final
</commit_message>
<xml_diff>
--- a/Rapport_ShootMeUp_GHE.docx
+++ b/Rapport_ShootMeUp_GHE.docx
@@ -251,13 +251,8 @@
         <w:spacing w:line="360" w:lineRule="auto"/>
       </w:pPr>
       <w:r>
-        <w:t xml:space="preserve">M. Antoine </w:t>
-      </w:r>
-      <w:proofErr w:type="spellStart"/>
-      <w:r>
-        <w:t>Mveng</w:t>
-      </w:r>
-      <w:proofErr w:type="spellEnd"/>
+        <w:t>M. Antoine Mveng</w:t>
+      </w:r>
     </w:p>
     <w:p>
       <w:pPr>
@@ -269,13 +264,8 @@
         <w:spacing w:line="360" w:lineRule="auto"/>
       </w:pPr>
       <w:r>
-        <w:t xml:space="preserve">M. Jonathan </w:t>
-      </w:r>
-      <w:proofErr w:type="spellStart"/>
-      <w:r>
-        <w:t>Melly</w:t>
-      </w:r>
-      <w:proofErr w:type="spellEnd"/>
+        <w:t>M. Jonathan Melly</w:t>
+      </w:r>
     </w:p>
     <w:p>
       <w:pPr>
@@ -6472,15 +6462,7 @@
         <w:t>es</w:t>
       </w:r>
       <w:r>
-        <w:t xml:space="preserve">t un retraité qui veut juste reprendre ces jeux qui lui souviennent ses jeunes années mais vu qu’il est un peu âgé ses difficultés voyantes deviennent de plus en plus pire, donc l’implémentation des augmentation de taille des polices lui aidera beaucoup et aussi le fait de que je n’ai pas travaillé avec WindForms sera un point d’aide beaucoup plus agréable pour lui, puisque lui n’est pas adapté aux jeux qui ont beaucoup des graphiques comme Fortnite, Valorant, </w:t>
-      </w:r>
-      <w:proofErr w:type="spellStart"/>
-      <w:r>
-        <w:t>etc</w:t>
-      </w:r>
-      <w:proofErr w:type="spellEnd"/>
-      <w:r>
-        <w:t xml:space="preserve"> et ce jeu fait avec console, est beaucoup plus simple et minimaliste pour sa difficulté.</w:t>
+        <w:t>t un retraité qui veut juste reprendre ces jeux qui lui souviennent ses jeunes années mais vu qu’il est un peu âgé ses difficultés voyantes deviennent de plus en plus pire, donc l’implémentation des augmentation de taille des polices lui aidera beaucoup et aussi le fait de que je n’ai pas travaillé avec WindForms sera un point d’aide beaucoup plus agréable pour lui, puisque lui n’est pas adapté aux jeux qui ont beaucoup des graphiques comme Fortnite, Valorant, etc et ce jeu fait avec console, est beaucoup plus simple et minimaliste pour sa difficulté.</w:t>
       </w:r>
     </w:p>
     <w:p>
@@ -8652,7 +8634,7 @@
           <w:noProof/>
         </w:rPr>
         <w:drawing>
-          <wp:anchor distT="0" distB="0" distL="114300" distR="114300" simplePos="0" relativeHeight="251680256" behindDoc="0" locked="0" layoutInCell="1" allowOverlap="1" wp14:anchorId="621E542D" wp14:editId="0948A5D7">
+          <wp:anchor distT="0" distB="0" distL="114300" distR="114300" simplePos="0" relativeHeight="251680256" behindDoc="0" locked="0" layoutInCell="1" allowOverlap="1" wp14:anchorId="621E542D" wp14:editId="1E284F3D">
             <wp:simplePos x="0" y="0"/>
             <wp:positionH relativeFrom="margin">
               <wp:align>right</wp:align>
@@ -8782,23 +8764,7 @@
         <w:t>principales :</w:t>
       </w:r>
       <w:r>
-        <w:t xml:space="preserve"> </w:t>
-      </w:r>
-      <w:proofErr w:type="spellStart"/>
-      <w:r>
-        <w:t>GenererEnnemis</w:t>
-      </w:r>
-      <w:proofErr w:type="spellEnd"/>
-      <w:r>
-        <w:t xml:space="preserve"> et </w:t>
-      </w:r>
-      <w:proofErr w:type="spellStart"/>
-      <w:r>
-        <w:t>RegenererTousLesEnnemis</w:t>
-      </w:r>
-      <w:proofErr w:type="spellEnd"/>
-      <w:r>
-        <w:t xml:space="preserve">. Ces méthodes sont appelées au début du jeu et après que tous les ennemis soient </w:t>
+        <w:t xml:space="preserve"> GenererEnnemis et RegenererTousLesEnnemis. Ces méthodes sont appelées au début du jeu et après que tous les ennemis soient </w:t>
       </w:r>
       <w:r>
         <w:t>morts</w:t>
@@ -8820,7 +8786,6 @@
           <w:numId w:val="14"/>
         </w:numPr>
       </w:pPr>
-      <w:proofErr w:type="spellStart"/>
       <w:r>
         <w:rPr>
           <w:b/>
@@ -8828,7 +8793,6 @@
         </w:rPr>
         <w:t>GenererEnnemis</w:t>
       </w:r>
-      <w:proofErr w:type="spellEnd"/>
       <w:r>
         <w:t xml:space="preserve"> : Cette méthode crée une première vague d'ennemis avec des positions initiales organisées en lignes et en colonnes.</w:t>
       </w:r>
@@ -8841,7 +8805,6 @@
           <w:numId w:val="14"/>
         </w:numPr>
       </w:pPr>
-      <w:proofErr w:type="spellStart"/>
       <w:r>
         <w:rPr>
           <w:b/>
@@ -8849,7 +8812,6 @@
         </w:rPr>
         <w:t>RegenererTousLesEnnemis</w:t>
       </w:r>
-      <w:proofErr w:type="spellEnd"/>
       <w:r>
         <w:t xml:space="preserve"> : Cette méthode est appelée chaque fois que la liste des ennemis est vide, c'est-à-dire que le joueur a détruit tous les ennemis. Elle génère un nouvel ensemble d'ennemis de manière similaire à la première vague.</w:t>
       </w:r>
@@ -9068,23 +9030,7 @@
           <w:b/>
           <w:bCs/>
         </w:rPr>
-        <w:t xml:space="preserve">Table </w:t>
-      </w:r>
-      <w:proofErr w:type="spellStart"/>
-      <w:r>
-        <w:rPr>
-          <w:b/>
-          <w:bCs/>
-        </w:rPr>
-        <w:t>t_joueur</w:t>
-      </w:r>
-      <w:proofErr w:type="spellEnd"/>
-      <w:r>
-        <w:rPr>
-          <w:b/>
-          <w:bCs/>
-        </w:rPr>
-        <w:t> </w:t>
+        <w:t>Table t_joueur </w:t>
       </w:r>
     </w:p>
     <w:p>
@@ -9114,14 +9060,7 @@
       </w:pPr>
       <w:r>
         <w:tab/>
-      </w:r>
-      <w:proofErr w:type="spellStart"/>
-      <w:r>
-        <w:t>joueur_id</w:t>
-      </w:r>
-      <w:proofErr w:type="spellEnd"/>
-      <w:r>
-        <w:t xml:space="preserve"> : Identifiant unique du joueur.</w:t>
+        <w:t>joueur_id : Identifiant unique du joueur.</w:t>
       </w:r>
     </w:p>
     <w:p>
@@ -9144,11 +9083,9 @@
         </w:tabs>
         <w:ind w:left="2410"/>
       </w:pPr>
-      <w:proofErr w:type="spellStart"/>
       <w:r>
         <w:t>niveau_id</w:t>
       </w:r>
-      <w:proofErr w:type="spellEnd"/>
       <w:r>
         <w:t xml:space="preserve"> </w:t>
       </w:r>
@@ -9183,17 +9120,8 @@
           <w:b/>
           <w:bCs/>
         </w:rPr>
-        <w:t xml:space="preserve">Table </w:t>
-      </w:r>
-      <w:proofErr w:type="spellStart"/>
-      <w:r>
-        <w:rPr>
-          <w:b/>
-          <w:bCs/>
-        </w:rPr>
-        <w:t>t_ennemi</w:t>
-      </w:r>
-      <w:proofErr w:type="spellEnd"/>
+        <w:t>Table t_ennemi</w:t>
+      </w:r>
     </w:p>
     <w:p>
       <w:pPr>
@@ -9216,13 +9144,8 @@
         <w:pStyle w:val="Retraitcorpsdetexte3"/>
         <w:ind w:left="2410"/>
       </w:pPr>
-      <w:proofErr w:type="gramStart"/>
-      <w:r>
-        <w:t>ennemi</w:t>
-      </w:r>
-      <w:proofErr w:type="gramEnd"/>
-      <w:r>
-        <w:t>_id : Identifiant unique de l’ennemi.</w:t>
+      <w:r>
+        <w:t>ennemi_id : Identifiant unique de l’ennemi.</w:t>
       </w:r>
     </w:p>
     <w:p>
@@ -9248,16 +9171,12 @@
         <w:pStyle w:val="Retraitcorpsdetexte3"/>
         <w:ind w:left="2410"/>
       </w:pPr>
-      <w:proofErr w:type="spellStart"/>
-      <w:proofErr w:type="gramStart"/>
       <w:r>
         <w:t>p</w:t>
       </w:r>
       <w:r>
         <w:t>ositionx</w:t>
       </w:r>
-      <w:proofErr w:type="spellEnd"/>
-      <w:proofErr w:type="gramEnd"/>
       <w:r>
         <w:t> : Position de l’ennemi sur l’axe X.</w:t>
       </w:r>
@@ -9267,13 +9186,9 @@
         <w:pStyle w:val="Retraitcorpsdetexte3"/>
         <w:ind w:left="2410"/>
       </w:pPr>
-      <w:proofErr w:type="spellStart"/>
-      <w:proofErr w:type="gramStart"/>
       <w:r>
         <w:t>positiony</w:t>
       </w:r>
-      <w:proofErr w:type="spellEnd"/>
-      <w:proofErr w:type="gramEnd"/>
       <w:r>
         <w:t xml:space="preserve"> </w:t>
       </w:r>
@@ -9286,15 +9201,8 @@
         <w:pStyle w:val="Retraitcorpsdetexte3"/>
         <w:ind w:left="2410"/>
       </w:pPr>
-      <w:proofErr w:type="spellStart"/>
-      <w:proofErr w:type="gramStart"/>
-      <w:r>
-        <w:t>nbvie</w:t>
-      </w:r>
-      <w:proofErr w:type="spellEnd"/>
-      <w:proofErr w:type="gramEnd"/>
-      <w:r>
-        <w:t xml:space="preserve"> : Nombre de vies de l’ennemi.</w:t>
+      <w:r>
+        <w:t>nbvie : Nombre de vies de l’ennemi.</w:t>
       </w:r>
     </w:p>
     <w:p>
@@ -9325,17 +9233,8 @@
           <w:b/>
           <w:bCs/>
         </w:rPr>
-        <w:t xml:space="preserve">Table </w:t>
-      </w:r>
-      <w:proofErr w:type="spellStart"/>
-      <w:r>
-        <w:rPr>
-          <w:b/>
-          <w:bCs/>
-        </w:rPr>
-        <w:t>t_missile</w:t>
-      </w:r>
-      <w:proofErr w:type="spellEnd"/>
+        <w:t>Table t_missile</w:t>
+      </w:r>
     </w:p>
     <w:p>
       <w:pPr>
@@ -9358,18 +9257,8 @@
         <w:pStyle w:val="Retraitcorpsdetexte3"/>
         <w:ind w:left="2410"/>
       </w:pPr>
-      <w:proofErr w:type="spellStart"/>
-      <w:proofErr w:type="gramStart"/>
-      <w:r>
-        <w:t>missile</w:t>
-      </w:r>
-      <w:proofErr w:type="gramEnd"/>
-      <w:r>
-        <w:t>_id</w:t>
-      </w:r>
-      <w:proofErr w:type="spellEnd"/>
-      <w:r>
-        <w:t xml:space="preserve"> : Identifiant unique du missile.</w:t>
+      <w:r>
+        <w:t>missile_id : Identifiant unique du missile.</w:t>
       </w:r>
     </w:p>
     <w:p>
@@ -9377,15 +9266,8 @@
         <w:pStyle w:val="Retraitcorpsdetexte3"/>
         <w:ind w:left="2410"/>
       </w:pPr>
-      <w:proofErr w:type="spellStart"/>
-      <w:proofErr w:type="gramStart"/>
-      <w:r>
-        <w:t>positionx</w:t>
-      </w:r>
-      <w:proofErr w:type="spellEnd"/>
-      <w:proofErr w:type="gramEnd"/>
-      <w:r>
-        <w:t xml:space="preserve"> : Position du missile sur l’axe X</w:t>
+      <w:r>
+        <w:t>positionx : Position du missile sur l’axe X</w:t>
       </w:r>
       <w:r>
         <w:t>.</w:t>
@@ -9396,15 +9278,8 @@
         <w:pStyle w:val="Retraitcorpsdetexte3"/>
         <w:ind w:left="2410"/>
       </w:pPr>
-      <w:proofErr w:type="spellStart"/>
-      <w:proofErr w:type="gramStart"/>
-      <w:r>
-        <w:t>positiony</w:t>
-      </w:r>
-      <w:proofErr w:type="spellEnd"/>
-      <w:proofErr w:type="gramEnd"/>
-      <w:r>
-        <w:t> : Position du missile sur l’axe Y.</w:t>
+      <w:r>
+        <w:t>positiony : Position du missile sur l’axe Y.</w:t>
       </w:r>
     </w:p>
     <w:p>
@@ -9412,13 +9287,8 @@
         <w:pStyle w:val="Retraitcorpsdetexte3"/>
         <w:ind w:left="2410"/>
       </w:pPr>
-      <w:proofErr w:type="gramStart"/>
-      <w:r>
-        <w:t>vitesse</w:t>
-      </w:r>
-      <w:proofErr w:type="gramEnd"/>
-      <w:r>
-        <w:t xml:space="preserve"> : Vitesse du missile.</w:t>
+      <w:r>
+        <w:t>vitesse : Vitesse du missile.</w:t>
       </w:r>
     </w:p>
     <w:p>
@@ -9426,15 +9296,8 @@
         <w:pStyle w:val="Retraitcorpsdetexte3"/>
         <w:ind w:left="2410"/>
       </w:pPr>
-      <w:proofErr w:type="spellStart"/>
-      <w:proofErr w:type="gramStart"/>
-      <w:r>
-        <w:t>etat</w:t>
-      </w:r>
-      <w:proofErr w:type="spellEnd"/>
-      <w:proofErr w:type="gramEnd"/>
-      <w:r>
-        <w:t xml:space="preserve"> : État du missile</w:t>
+      <w:r>
+        <w:t>etat : État du missile</w:t>
       </w:r>
       <w:r>
         <w:t xml:space="preserve"> (</w:t>
@@ -9467,17 +9330,8 @@
           <w:b/>
           <w:bCs/>
         </w:rPr>
-        <w:t xml:space="preserve">Table </w:t>
-      </w:r>
-      <w:proofErr w:type="spellStart"/>
-      <w:r>
-        <w:rPr>
-          <w:b/>
-          <w:bCs/>
-        </w:rPr>
-        <w:t>t_obstacle</w:t>
-      </w:r>
-      <w:proofErr w:type="spellEnd"/>
+        <w:t>Table t_obstacle</w:t>
+      </w:r>
     </w:p>
     <w:p>
       <w:pPr>
@@ -9500,16 +9354,9 @@
         <w:pStyle w:val="Retraitcorpsdetexte3"/>
         <w:ind w:left="2410"/>
       </w:pPr>
-      <w:proofErr w:type="spellStart"/>
-      <w:proofErr w:type="gramStart"/>
-      <w:r>
-        <w:t>obstacle</w:t>
-      </w:r>
-      <w:proofErr w:type="gramEnd"/>
-      <w:r>
-        <w:t>_id</w:t>
-      </w:r>
-      <w:proofErr w:type="spellEnd"/>
+      <w:r>
+        <w:t>obstacle_id</w:t>
+      </w:r>
       <w:r>
         <w:t xml:space="preserve"> </w:t>
       </w:r>
@@ -9522,16 +9369,12 @@
         <w:pStyle w:val="Retraitcorpsdetexte3"/>
         <w:ind w:left="2410"/>
       </w:pPr>
-      <w:proofErr w:type="spellStart"/>
-      <w:proofErr w:type="gramStart"/>
       <w:r>
         <w:t>p</w:t>
       </w:r>
       <w:r>
         <w:t>ositionx</w:t>
       </w:r>
-      <w:proofErr w:type="spellEnd"/>
-      <w:proofErr w:type="gramEnd"/>
       <w:r>
         <w:t xml:space="preserve"> </w:t>
       </w:r>
@@ -9547,15 +9390,8 @@
         <w:pStyle w:val="Retraitcorpsdetexte3"/>
         <w:ind w:left="2410"/>
       </w:pPr>
-      <w:proofErr w:type="spellStart"/>
-      <w:proofErr w:type="gramStart"/>
-      <w:r>
-        <w:t>positiony</w:t>
-      </w:r>
-      <w:proofErr w:type="spellEnd"/>
-      <w:proofErr w:type="gramEnd"/>
-      <w:r>
-        <w:t> : Position de l’obstacle sur l’axe Y.</w:t>
+      <w:r>
+        <w:t>positiony : Position de l’obstacle sur l’axe Y.</w:t>
       </w:r>
     </w:p>
     <w:p>
@@ -9563,13 +9399,9 @@
         <w:pStyle w:val="Retraitcorpsdetexte3"/>
         <w:ind w:left="2410"/>
       </w:pPr>
-      <w:proofErr w:type="spellStart"/>
-      <w:proofErr w:type="gramStart"/>
       <w:r>
         <w:t>nbvie</w:t>
       </w:r>
-      <w:proofErr w:type="spellEnd"/>
-      <w:proofErr w:type="gramEnd"/>
       <w:r>
         <w:t xml:space="preserve"> </w:t>
       </w:r>
@@ -9604,17 +9436,8 @@
           <w:b/>
           <w:bCs/>
         </w:rPr>
-        <w:t xml:space="preserve">Table </w:t>
-      </w:r>
-      <w:proofErr w:type="spellStart"/>
-      <w:r>
-        <w:rPr>
-          <w:b/>
-          <w:bCs/>
-        </w:rPr>
-        <w:t>t_partie</w:t>
-      </w:r>
-      <w:proofErr w:type="spellEnd"/>
+        <w:t>Table t_partie</w:t>
+      </w:r>
     </w:p>
     <w:p>
       <w:pPr>
@@ -9637,19 +9460,12 @@
         <w:pStyle w:val="Retraitcorpsdetexte3"/>
         <w:ind w:left="2410"/>
       </w:pPr>
-      <w:proofErr w:type="spellStart"/>
-      <w:proofErr w:type="gramStart"/>
-      <w:r>
-        <w:t>fk</w:t>
-      </w:r>
-      <w:proofErr w:type="gramEnd"/>
-      <w:r>
-        <w:t>_</w:t>
+      <w:r>
+        <w:t>fk_</w:t>
       </w:r>
       <w:r>
         <w:t>partie_id</w:t>
       </w:r>
-      <w:proofErr w:type="spellEnd"/>
       <w:r>
         <w:t xml:space="preserve"> </w:t>
       </w:r>
@@ -9681,17 +9497,8 @@
           <w:b/>
           <w:bCs/>
         </w:rPr>
-        <w:t xml:space="preserve">Table </w:t>
-      </w:r>
-      <w:proofErr w:type="spellStart"/>
-      <w:r>
-        <w:rPr>
-          <w:b/>
-          <w:bCs/>
-        </w:rPr>
-        <w:t>t_score</w:t>
-      </w:r>
-      <w:proofErr w:type="spellEnd"/>
+        <w:t>Table t_score</w:t>
+      </w:r>
     </w:p>
     <w:p>
       <w:pPr>
@@ -9714,19 +9521,12 @@
         <w:pStyle w:val="Retraitcorpsdetexte3"/>
         <w:ind w:left="2410"/>
       </w:pPr>
-      <w:proofErr w:type="spellStart"/>
-      <w:proofErr w:type="gramStart"/>
-      <w:r>
-        <w:t>fk</w:t>
-      </w:r>
-      <w:proofErr w:type="gramEnd"/>
-      <w:r>
-        <w:t>_</w:t>
+      <w:r>
+        <w:t>fk_</w:t>
       </w:r>
       <w:r>
         <w:t>score_id</w:t>
       </w:r>
-      <w:proofErr w:type="spellEnd"/>
       <w:r>
         <w:t xml:space="preserve"> </w:t>
       </w:r>
@@ -9778,17 +9578,8 @@
           <w:b/>
           <w:bCs/>
         </w:rPr>
-        <w:t xml:space="preserve">Table </w:t>
-      </w:r>
-      <w:proofErr w:type="spellStart"/>
-      <w:r>
-        <w:rPr>
-          <w:b/>
-          <w:bCs/>
-        </w:rPr>
-        <w:t>t_vaisseau</w:t>
-      </w:r>
-      <w:proofErr w:type="spellEnd"/>
+        <w:t>Table t_vaisseau</w:t>
+      </w:r>
     </w:p>
     <w:p>
       <w:pPr>
@@ -9811,18 +9602,8 @@
         <w:pStyle w:val="Retraitcorpsdetexte3"/>
         <w:ind w:left="2410"/>
       </w:pPr>
-      <w:proofErr w:type="spellStart"/>
-      <w:proofErr w:type="gramStart"/>
-      <w:r>
-        <w:t>vaisseau</w:t>
-      </w:r>
-      <w:proofErr w:type="gramEnd"/>
-      <w:r>
-        <w:t>_id</w:t>
-      </w:r>
-      <w:proofErr w:type="spellEnd"/>
-      <w:r>
-        <w:t xml:space="preserve"> : Identifiant unique du vaisseau.</w:t>
+      <w:r>
+        <w:t>vaisseau_id : Identifiant unique du vaisseau.</w:t>
       </w:r>
     </w:p>
     <w:p>
@@ -9830,14 +9611,12 @@
         <w:pStyle w:val="Retraitcorpsdetexte3"/>
         <w:ind w:left="2410"/>
       </w:pPr>
-      <w:proofErr w:type="gramStart"/>
       <w:r>
         <w:t>v</w:t>
       </w:r>
       <w:r>
         <w:t>itesse</w:t>
       </w:r>
-      <w:proofErr w:type="gramEnd"/>
       <w:r>
         <w:t xml:space="preserve"> </w:t>
       </w:r>
@@ -9850,14 +9629,12 @@
         <w:pStyle w:val="Retraitcorpsdetexte3"/>
         <w:ind w:left="2410"/>
       </w:pPr>
-      <w:proofErr w:type="gramStart"/>
       <w:r>
         <w:t>f</w:t>
       </w:r>
       <w:r>
         <w:t>orme</w:t>
       </w:r>
-      <w:proofErr w:type="gramEnd"/>
       <w:r>
         <w:t xml:space="preserve"> </w:t>
       </w:r>
@@ -9870,15 +9647,8 @@
         <w:pStyle w:val="Retraitcorpsdetexte3"/>
         <w:ind w:left="2410"/>
       </w:pPr>
-      <w:proofErr w:type="spellStart"/>
-      <w:proofErr w:type="gramStart"/>
-      <w:r>
-        <w:t>nbvie</w:t>
-      </w:r>
-      <w:proofErr w:type="spellEnd"/>
-      <w:proofErr w:type="gramEnd"/>
-      <w:r>
-        <w:t xml:space="preserve"> : Nombre de vies restantes du vaisseau.</w:t>
+      <w:r>
+        <w:t>nbvie : Nombre de vies restantes du vaisseau.</w:t>
       </w:r>
     </w:p>
     <w:p>
@@ -9886,21 +9656,11 @@
         <w:pStyle w:val="Retraitcorpsdetexte3"/>
         <w:ind w:left="2410"/>
       </w:pPr>
-      <w:proofErr w:type="spellStart"/>
-      <w:proofErr w:type="gramStart"/>
-      <w:r>
-        <w:t>fk</w:t>
-      </w:r>
-      <w:proofErr w:type="gramEnd"/>
-      <w:r>
-        <w:t>_</w:t>
-      </w:r>
-      <w:r>
-        <w:t>missile_id</w:t>
-      </w:r>
-      <w:proofErr w:type="spellEnd"/>
-      <w:r>
-        <w:t>: Référence au type de missile utilisé par le vaisseau.</w:t>
+      <w:r>
+        <w:t>fk_</w:t>
+      </w:r>
+      <w:r>
+        <w:t>missile_id: Référence au type de missile utilisé par le vaisseau.</w:t>
       </w:r>
     </w:p>
     <w:p>
@@ -9938,17 +9698,8 @@
           <w:bCs/>
         </w:rPr>
         <w:lastRenderedPageBreak/>
-        <w:t xml:space="preserve">Table </w:t>
-      </w:r>
-      <w:proofErr w:type="spellStart"/>
-      <w:r>
-        <w:rPr>
-          <w:b/>
-          <w:bCs/>
-        </w:rPr>
-        <w:t>t_niveau</w:t>
-      </w:r>
-      <w:proofErr w:type="spellEnd"/>
+        <w:t>Table t_niveau</w:t>
+      </w:r>
     </w:p>
     <w:p>
       <w:pPr>
@@ -9971,16 +9722,9 @@
         <w:pStyle w:val="Retraitcorpsdetexte3"/>
         <w:ind w:left="2410"/>
       </w:pPr>
-      <w:proofErr w:type="spellStart"/>
-      <w:proofErr w:type="gramStart"/>
-      <w:r>
-        <w:t>niveau</w:t>
-      </w:r>
-      <w:proofErr w:type="gramEnd"/>
-      <w:r>
-        <w:t>_id</w:t>
-      </w:r>
-      <w:proofErr w:type="spellEnd"/>
+      <w:r>
+        <w:t>niveau_id</w:t>
+      </w:r>
       <w:r>
         <w:t xml:space="preserve"> </w:t>
       </w:r>
@@ -9993,13 +9737,9 @@
         <w:pStyle w:val="Retraitcorpsdetexte3"/>
         <w:ind w:left="2410"/>
       </w:pPr>
-      <w:proofErr w:type="spellStart"/>
-      <w:proofErr w:type="gramStart"/>
       <w:r>
         <w:t>nivNom</w:t>
       </w:r>
-      <w:proofErr w:type="spellEnd"/>
-      <w:proofErr w:type="gramEnd"/>
       <w:r>
         <w:t xml:space="preserve"> </w:t>
       </w:r>
@@ -10015,13 +9755,9 @@
         <w:pStyle w:val="Retraitcorpsdetexte3"/>
         <w:ind w:left="2410"/>
       </w:pPr>
-      <w:proofErr w:type="spellStart"/>
-      <w:proofErr w:type="gramStart"/>
       <w:r>
         <w:t>nivFacteurdifficulte</w:t>
       </w:r>
-      <w:proofErr w:type="spellEnd"/>
-      <w:proofErr w:type="gramEnd"/>
       <w:r>
         <w:t xml:space="preserve"> </w:t>
       </w:r>
@@ -10075,40 +9811,27 @@
           <w:bCs/>
         </w:rPr>
       </w:pPr>
-      <w:proofErr w:type="spellStart"/>
-      <w:proofErr w:type="gramStart"/>
       <w:r>
         <w:rPr>
           <w:b/>
           <w:bCs/>
         </w:rPr>
-        <w:t>t</w:t>
-      </w:r>
-      <w:proofErr w:type="gramEnd"/>
+        <w:t>t_joueur</w:t>
+      </w:r>
       <w:r>
         <w:rPr>
           <w:b/>
           <w:bCs/>
         </w:rPr>
-        <w:t>_joueur</w:t>
-      </w:r>
-      <w:proofErr w:type="spellEnd"/>
+        <w:t xml:space="preserve"> - </w:t>
+      </w:r>
       <w:r>
         <w:rPr>
           <w:b/>
           <w:bCs/>
         </w:rPr>
-        <w:t xml:space="preserve"> - </w:t>
-      </w:r>
-      <w:proofErr w:type="spellStart"/>
-      <w:r>
-        <w:rPr>
-          <w:b/>
-          <w:bCs/>
-        </w:rPr>
         <w:t>t_partie</w:t>
       </w:r>
-      <w:proofErr w:type="spellEnd"/>
       <w:r>
         <w:rPr>
           <w:b/>
@@ -10180,46 +9903,12 @@
           <w:bCs/>
         </w:rPr>
       </w:pPr>
-      <w:proofErr w:type="spellStart"/>
-      <w:proofErr w:type="gramStart"/>
       <w:r>
         <w:rPr>
           <w:b/>
           <w:bCs/>
         </w:rPr>
-        <w:t>t</w:t>
-      </w:r>
-      <w:proofErr w:type="gramEnd"/>
-      <w:r>
-        <w:rPr>
-          <w:b/>
-          <w:bCs/>
-        </w:rPr>
-        <w:t>_partie</w:t>
-      </w:r>
-      <w:proofErr w:type="spellEnd"/>
-      <w:r>
-        <w:rPr>
-          <w:b/>
-          <w:bCs/>
-        </w:rPr>
-        <w:t xml:space="preserve"> - </w:t>
-      </w:r>
-      <w:proofErr w:type="spellStart"/>
-      <w:r>
-        <w:rPr>
-          <w:b/>
-          <w:bCs/>
-        </w:rPr>
-        <w:t>t_ennemi</w:t>
-      </w:r>
-      <w:proofErr w:type="spellEnd"/>
-      <w:r>
-        <w:rPr>
-          <w:b/>
-          <w:bCs/>
-        </w:rPr>
-        <w:t xml:space="preserve"> (N-N)</w:t>
+        <w:t>t_partie - t_ennemi (N-N)</w:t>
       </w:r>
     </w:p>
     <w:p>
@@ -10256,46 +9945,12 @@
           <w:bCs/>
         </w:rPr>
       </w:pPr>
-      <w:proofErr w:type="spellStart"/>
-      <w:proofErr w:type="gramStart"/>
       <w:r>
         <w:rPr>
           <w:b/>
           <w:bCs/>
         </w:rPr>
-        <w:t>t</w:t>
-      </w:r>
-      <w:proofErr w:type="gramEnd"/>
-      <w:r>
-        <w:rPr>
-          <w:b/>
-          <w:bCs/>
-        </w:rPr>
-        <w:t>_partie</w:t>
-      </w:r>
-      <w:proofErr w:type="spellEnd"/>
-      <w:r>
-        <w:rPr>
-          <w:b/>
-          <w:bCs/>
-        </w:rPr>
-        <w:t xml:space="preserve"> - </w:t>
-      </w:r>
-      <w:proofErr w:type="spellStart"/>
-      <w:r>
-        <w:rPr>
-          <w:b/>
-          <w:bCs/>
-        </w:rPr>
-        <w:t>t_obstacle</w:t>
-      </w:r>
-      <w:proofErr w:type="spellEnd"/>
-      <w:r>
-        <w:rPr>
-          <w:b/>
-          <w:bCs/>
-        </w:rPr>
-        <w:t xml:space="preserve"> (N-N)</w:t>
+        <w:t>t_partie - t_obstacle (N-N)</w:t>
       </w:r>
     </w:p>
     <w:p>
@@ -10332,46 +9987,12 @@
           <w:bCs/>
         </w:rPr>
       </w:pPr>
-      <w:proofErr w:type="spellStart"/>
-      <w:proofErr w:type="gramStart"/>
       <w:r>
         <w:rPr>
           <w:b/>
           <w:bCs/>
         </w:rPr>
-        <w:t>t</w:t>
-      </w:r>
-      <w:proofErr w:type="gramEnd"/>
-      <w:r>
-        <w:rPr>
-          <w:b/>
-          <w:bCs/>
-        </w:rPr>
-        <w:t>_joueur</w:t>
-      </w:r>
-      <w:proofErr w:type="spellEnd"/>
-      <w:r>
-        <w:rPr>
-          <w:b/>
-          <w:bCs/>
-        </w:rPr>
-        <w:t xml:space="preserve"> - </w:t>
-      </w:r>
-      <w:proofErr w:type="spellStart"/>
-      <w:r>
-        <w:rPr>
-          <w:b/>
-          <w:bCs/>
-        </w:rPr>
-        <w:t>t_score</w:t>
-      </w:r>
-      <w:proofErr w:type="spellEnd"/>
-      <w:r>
-        <w:rPr>
-          <w:b/>
-          <w:bCs/>
-        </w:rPr>
-        <w:t xml:space="preserve"> (1-N)</w:t>
+        <w:t>t_joueur - t_score (1-N)</w:t>
       </w:r>
     </w:p>
     <w:p>
@@ -10387,13 +10008,8 @@
         <w:pStyle w:val="Retraitcorpsdetexte3"/>
       </w:pPr>
       <w:r>
-        <w:t xml:space="preserve">Table d’association : </w:t>
-      </w:r>
-      <w:proofErr w:type="spellStart"/>
-      <w:r>
-        <w:t>posseder</w:t>
-      </w:r>
-      <w:proofErr w:type="spellEnd"/>
+        <w:t>Table d’association : posseder</w:t>
+      </w:r>
     </w:p>
     <w:p>
       <w:pPr>
@@ -10413,46 +10029,12 @@
           <w:bCs/>
         </w:rPr>
       </w:pPr>
-      <w:proofErr w:type="spellStart"/>
-      <w:proofErr w:type="gramStart"/>
       <w:r>
         <w:rPr>
           <w:b/>
           <w:bCs/>
         </w:rPr>
-        <w:t>t</w:t>
-      </w:r>
-      <w:proofErr w:type="gramEnd"/>
-      <w:r>
-        <w:rPr>
-          <w:b/>
-          <w:bCs/>
-        </w:rPr>
-        <w:t>_joueur</w:t>
-      </w:r>
-      <w:proofErr w:type="spellEnd"/>
-      <w:r>
-        <w:rPr>
-          <w:b/>
-          <w:bCs/>
-        </w:rPr>
-        <w:t xml:space="preserve"> - </w:t>
-      </w:r>
-      <w:proofErr w:type="spellStart"/>
-      <w:r>
-        <w:rPr>
-          <w:b/>
-          <w:bCs/>
-        </w:rPr>
-        <w:t>t_niveau</w:t>
-      </w:r>
-      <w:proofErr w:type="spellEnd"/>
-      <w:r>
-        <w:rPr>
-          <w:b/>
-          <w:bCs/>
-        </w:rPr>
-        <w:t xml:space="preserve"> (N-1)</w:t>
+        <w:t>t_joueur - t_niveau (N-1)</w:t>
       </w:r>
     </w:p>
     <w:p>
@@ -10474,13 +10056,8 @@
         <w:t>FK</w:t>
       </w:r>
       <w:r>
-        <w:t xml:space="preserve"> dans </w:t>
-      </w:r>
-      <w:proofErr w:type="spellStart"/>
-      <w:r>
-        <w:t>t_joueur</w:t>
-      </w:r>
-      <w:proofErr w:type="spellEnd"/>
+        <w:t xml:space="preserve"> dans t_joueur</w:t>
+      </w:r>
     </w:p>
     <w:p>
       <w:pPr>
@@ -10500,46 +10077,12 @@
           <w:bCs/>
         </w:rPr>
       </w:pPr>
-      <w:proofErr w:type="spellStart"/>
-      <w:proofErr w:type="gramStart"/>
       <w:r>
         <w:rPr>
           <w:b/>
           <w:bCs/>
         </w:rPr>
-        <w:t>t</w:t>
-      </w:r>
-      <w:proofErr w:type="gramEnd"/>
-      <w:r>
-        <w:rPr>
-          <w:b/>
-          <w:bCs/>
-        </w:rPr>
-        <w:t>_vaisseau</w:t>
-      </w:r>
-      <w:proofErr w:type="spellEnd"/>
-      <w:r>
-        <w:rPr>
-          <w:b/>
-          <w:bCs/>
-        </w:rPr>
-        <w:t xml:space="preserve"> - </w:t>
-      </w:r>
-      <w:proofErr w:type="spellStart"/>
-      <w:r>
-        <w:rPr>
-          <w:b/>
-          <w:bCs/>
-        </w:rPr>
-        <w:t>t_missile</w:t>
-      </w:r>
-      <w:proofErr w:type="spellEnd"/>
-      <w:r>
-        <w:rPr>
-          <w:b/>
-          <w:bCs/>
-        </w:rPr>
-        <w:t xml:space="preserve"> (N-1)</w:t>
+        <w:t>t_vaisseau - t_missile (N-1)</w:t>
       </w:r>
     </w:p>
     <w:p>
@@ -10561,13 +10104,8 @@
         <w:t xml:space="preserve">FK </w:t>
       </w:r>
       <w:r>
-        <w:t xml:space="preserve">dans </w:t>
-      </w:r>
-      <w:proofErr w:type="spellStart"/>
-      <w:r>
-        <w:t>t_vaisseau</w:t>
-      </w:r>
-      <w:proofErr w:type="spellEnd"/>
+        <w:t>dans t_vaisseau</w:t>
+      </w:r>
     </w:p>
     <w:p>
       <w:pPr>
@@ -10587,46 +10125,12 @@
           <w:bCs/>
         </w:rPr>
       </w:pPr>
-      <w:proofErr w:type="spellStart"/>
-      <w:proofErr w:type="gramStart"/>
       <w:r>
         <w:rPr>
           <w:b/>
           <w:bCs/>
         </w:rPr>
-        <w:t>t</w:t>
-      </w:r>
-      <w:proofErr w:type="gramEnd"/>
-      <w:r>
-        <w:rPr>
-          <w:b/>
-          <w:bCs/>
-        </w:rPr>
-        <w:t>_vaisseau</w:t>
-      </w:r>
-      <w:proofErr w:type="spellEnd"/>
-      <w:r>
-        <w:rPr>
-          <w:b/>
-          <w:bCs/>
-        </w:rPr>
-        <w:t xml:space="preserve"> - </w:t>
-      </w:r>
-      <w:proofErr w:type="spellStart"/>
-      <w:r>
-        <w:rPr>
-          <w:b/>
-          <w:bCs/>
-        </w:rPr>
-        <w:t>t_partie</w:t>
-      </w:r>
-      <w:proofErr w:type="spellEnd"/>
-      <w:r>
-        <w:rPr>
-          <w:b/>
-          <w:bCs/>
-        </w:rPr>
-        <w:t xml:space="preserve"> (N-N)</w:t>
+        <w:t>t_vaisseau - t_partie (N-N)</w:t>
       </w:r>
     </w:p>
     <w:p>
@@ -10966,17 +10470,7 @@
         <w:ind w:left="1843"/>
       </w:pPr>
       <w:r>
-        <w:t xml:space="preserve">Des index sont définis à travers les contraintes de clé primaire et les clés étrangères. Les clés primaires créent automatiquement un index unique pour garantir l’unicité des valeurs de ces colonnes de façons </w:t>
-      </w:r>
-      <w:proofErr w:type="spellStart"/>
-      <w:proofErr w:type="gramStart"/>
-      <w:r>
-        <w:t>ca</w:t>
-      </w:r>
-      <w:proofErr w:type="spellEnd"/>
-      <w:proofErr w:type="gramEnd"/>
-      <w:r>
-        <w:t xml:space="preserve"> facilite l’accès rapide à la base de données.</w:t>
+        <w:t>Des index sont définis à travers les contraintes de clé primaire et les clés étrangères. Les clés primaires créent automatiquement un index unique pour garantir l’unicité des valeurs de ces colonnes de façons ca facilite l’accès rapide à la base de données.</w:t>
       </w:r>
     </w:p>
     <w:p>
@@ -11122,15 +10616,7 @@
         <w:ind w:left="1843"/>
       </w:pPr>
       <w:r>
-        <w:t xml:space="preserve">Un index sur nom dans </w:t>
-      </w:r>
-      <w:proofErr w:type="spellStart"/>
-      <w:r>
-        <w:t>t_joueur</w:t>
-      </w:r>
-      <w:proofErr w:type="spellEnd"/>
-      <w:r>
-        <w:t xml:space="preserve"> reste utile, même si le nom n’est pas unique</w:t>
+        <w:t>Un index sur nom dans t_joueur reste utile, même si le nom n’est pas unique</w:t>
       </w:r>
       <w:r>
         <w:rPr>
@@ -11602,15 +11088,7 @@
         <w:t xml:space="preserve">sauvegarde </w:t>
       </w:r>
       <w:r>
-        <w:t>.</w:t>
-      </w:r>
-      <w:proofErr w:type="spellStart"/>
-      <w:r>
-        <w:t>sql</w:t>
-      </w:r>
-      <w:proofErr w:type="spellEnd"/>
-      <w:r>
-        <w:t xml:space="preserve"> et le mettra </w:t>
+        <w:t xml:space="preserve">.sql et le mettra </w:t>
       </w:r>
       <w:r>
         <w:t>dans</w:t>
@@ -12632,7 +12110,7 @@
               <w:noProof/>
               <w:szCs w:val="16"/>
             </w:rPr>
-            <w:t>13.01.2025 22:03</w:t>
+            <w:t>14.01.2025 10:28</w:t>
           </w:r>
           <w:r>
             <w:rPr>
@@ -12682,7 +12160,7 @@
                 <w:noProof/>
                 <w:szCs w:val="16"/>
               </w:rPr>
-              <w:t>9</w:t>
+              <w:t>11</w:t>
             </w:r>
           </w:fldSimple>
           <w:r>
@@ -12884,7 +12362,7 @@
         <v:path o:extrusionok="f" gradientshapeok="t" o:connecttype="rect"/>
         <o:lock v:ext="edit" aspectratio="t"/>
       </v:shapetype>
-      <v:shape id="_x0000_i1030" type="#_x0000_t75" style="width:11.25pt;height:11.25pt" o:bullet="t">
+      <v:shape id="_x0000_i1028" type="#_x0000_t75" style="width:11.25pt;height:11.25pt" o:bullet="t">
         <v:imagedata r:id="rId1" o:title="BD10263_"/>
       </v:shape>
     </w:pict>
@@ -15929,10 +15407,6 @@
 </file>
 
 <file path=customXml/item1.xml><?xml version="1.0" encoding="utf-8"?>
-<b:Sources xmlns:b="http://schemas.openxmlformats.org/officeDocument/2006/bibliography" xmlns="http://schemas.openxmlformats.org/officeDocument/2006/bibliography" SelectedStyle="\APA.XSL" StyleName="APA"/>
-</file>
-
-<file path=customXml/item2.xml><?xml version="1.0" encoding="utf-8"?>
 <ct:contentTypeSchema xmlns:ct="http://schemas.microsoft.com/office/2006/metadata/contentType" xmlns:ma="http://schemas.microsoft.com/office/2006/metadata/properties/metaAttributes" ct:_="" ma:_="" ma:contentTypeName="Document" ma:contentTypeID="0x0101001ABD9BFFC9E543439C53A2705AE306EF" ma:contentTypeVersion="14" ma:contentTypeDescription="Crée un document." ma:contentTypeScope="" ma:versionID="41827e22f0a2406195029f3799eac37d">
   <xsd:schema xmlns:xsd="http://www.w3.org/2001/XMLSchema" xmlns:xs="http://www.w3.org/2001/XMLSchema" xmlns:p="http://schemas.microsoft.com/office/2006/metadata/properties" xmlns:ns2="bf2f2df3-a963-4452-b0e7-67dabc627c35" xmlns:ns3="f7d9f5a6-831d-4621-8c77-cbcaf993e406" targetNamespace="http://schemas.microsoft.com/office/2006/metadata/properties" ma:root="true" ma:fieldsID="b5448764cb5439448d1ea8eff3aff90d" ns2:_="" ns3:_="">
     <xsd:import namespace="bf2f2df3-a963-4452-b0e7-67dabc627c35"/>
@@ -16161,6 +15635,15 @@
 </ct:contentTypeSchema>
 </file>
 
+<file path=customXml/item2.xml><?xml version="1.0" encoding="utf-8"?>
+<?mso-contentType ?>
+<FormTemplates xmlns="http://schemas.microsoft.com/sharepoint/v3/contenttype/forms">
+  <Display>DocumentLibraryForm</Display>
+  <Edit>DocumentLibraryForm</Edit>
+  <New>DocumentLibraryForm</New>
+</FormTemplates>
+</file>
+
 <file path=customXml/item3.xml><?xml version="1.0" encoding="utf-8"?>
 <p:properties xmlns:p="http://schemas.microsoft.com/office/2006/metadata/properties" xmlns:xsi="http://www.w3.org/2001/XMLSchema-instance" xmlns:pc="http://schemas.microsoft.com/office/infopath/2007/PartnerControls">
   <documentManagement>
@@ -16173,23 +15656,10 @@
 </file>
 
 <file path=customXml/item4.xml><?xml version="1.0" encoding="utf-8"?>
-<?mso-contentType ?>
-<FormTemplates xmlns="http://schemas.microsoft.com/sharepoint/v3/contenttype/forms">
-  <Display>DocumentLibraryForm</Display>
-  <Edit>DocumentLibraryForm</Edit>
-  <New>DocumentLibraryForm</New>
-</FormTemplates>
+<b:Sources xmlns:b="http://schemas.openxmlformats.org/officeDocument/2006/bibliography" xmlns="http://schemas.openxmlformats.org/officeDocument/2006/bibliography" SelectedStyle="\APA.XSL" StyleName="APA"/>
 </file>
 
 <file path=customXml/itemProps1.xml><?xml version="1.0" encoding="utf-8"?>
-<ds:datastoreItem xmlns:ds="http://schemas.openxmlformats.org/officeDocument/2006/customXml" ds:itemID="{C8C35155-3E6A-4058-B6E4-303717845E3B}">
-  <ds:schemaRefs>
-    <ds:schemaRef ds:uri="http://schemas.openxmlformats.org/officeDocument/2006/bibliography"/>
-  </ds:schemaRefs>
-</ds:datastoreItem>
-</file>
-
-<file path=customXml/itemProps2.xml><?xml version="1.0" encoding="utf-8"?>
 <ds:datastoreItem xmlns:ds="http://schemas.openxmlformats.org/officeDocument/2006/customXml" ds:itemID="{81FE595B-3A92-4484-A585-A4037F0DA599}">
   <ds:schemaRefs>
     <ds:schemaRef ds:uri="http://schemas.microsoft.com/office/2006/metadata/contentType"/>
@@ -16208,6 +15678,14 @@
 </ds:datastoreItem>
 </file>
 
+<file path=customXml/itemProps2.xml><?xml version="1.0" encoding="utf-8"?>
+<ds:datastoreItem xmlns:ds="http://schemas.openxmlformats.org/officeDocument/2006/customXml" ds:itemID="{DF8E7934-3F3A-4F32-A7D4-1B248DBE707D}">
+  <ds:schemaRefs>
+    <ds:schemaRef ds:uri="http://schemas.microsoft.com/sharepoint/v3/contenttype/forms"/>
+  </ds:schemaRefs>
+</ds:datastoreItem>
+</file>
+
 <file path=customXml/itemProps3.xml><?xml version="1.0" encoding="utf-8"?>
 <ds:datastoreItem xmlns:ds="http://schemas.openxmlformats.org/officeDocument/2006/customXml" ds:itemID="{4181FC95-92B5-446F-AE57-E4A44C8C450C}">
   <ds:schemaRefs>
@@ -16220,9 +15698,9 @@
 </file>
 
 <file path=customXml/itemProps4.xml><?xml version="1.0" encoding="utf-8"?>
-<ds:datastoreItem xmlns:ds="http://schemas.openxmlformats.org/officeDocument/2006/customXml" ds:itemID="{DF8E7934-3F3A-4F32-A7D4-1B248DBE707D}">
+<ds:datastoreItem xmlns:ds="http://schemas.openxmlformats.org/officeDocument/2006/customXml" ds:itemID="{C8C35155-3E6A-4058-B6E4-303717845E3B}">
   <ds:schemaRefs>
-    <ds:schemaRef ds:uri="http://schemas.microsoft.com/sharepoint/v3/contenttype/forms"/>
+    <ds:schemaRef ds:uri="http://schemas.openxmlformats.org/officeDocument/2006/bibliography"/>
   </ds:schemaRefs>
 </ds:datastoreItem>
 </file>
</xml_diff>